<commit_message>
Output Correct\ No Judge For Test
</commit_message>
<xml_diff>
--- a/OOP/OOP - ExamPreparation/C# OOP Exam - 16 August 2020/01. Structure_Problem Description (2).docx
+++ b/OOP/OOP - ExamPreparation/C# OOP Exam - 16 August 2020/01. Structure_Problem Description (2).docx
@@ -1,6 +1,6 @@
 
 <file path=word/document.xml><?xml version="1.0" encoding="utf-8"?>
-<w:document xmlns:wpc="http://schemas.microsoft.com/office/word/2010/wordprocessingCanvas" xmlns:cx="http://schemas.microsoft.com/office/drawing/2014/chartex" xmlns:cx1="http://schemas.microsoft.com/office/drawing/2015/9/8/chartex" xmlns:cx2="http://schemas.microsoft.com/office/drawing/2015/10/21/chartex" xmlns:cx3="http://schemas.microsoft.com/office/drawing/2016/5/9/chartex" xmlns:cx4="http://schemas.microsoft.com/office/drawing/2016/5/10/chartex" xmlns:cx5="http://schemas.microsoft.com/office/drawing/2016/5/11/chartex" xmlns:cx6="http://schemas.microsoft.com/office/drawing/2016/5/12/chartex" xmlns:cx7="http://schemas.microsoft.com/office/drawing/2016/5/13/chartex" xmlns:cx8="http://schemas.microsoft.com/office/drawing/2016/5/14/chartex" xmlns:mc="http://schemas.openxmlformats.org/markup-compatibility/2006" xmlns:aink="http://schemas.microsoft.com/office/drawing/2016/ink" xmlns:am3d="http://schemas.microsoft.com/office/drawing/2017/model3d" xmlns:o="urn:schemas-microsoft-com:office:office" xmlns:r="http://schemas.openxmlformats.org/officeDocument/2006/relationships" xmlns:m="http://schemas.openxmlformats.org/officeDocument/2006/math" xmlns:v="urn:schemas-microsoft-com:vml" xmlns:wp14="http://schemas.microsoft.com/office/word/2010/wordprocessingDrawing" xmlns:wp="http://schemas.openxmlformats.org/drawingml/2006/wordprocessingDrawing" xmlns:w10="urn:schemas-microsoft-com:office:word" xmlns:w="http://schemas.openxmlformats.org/wordprocessingml/2006/main" xmlns:w14="http://schemas.microsoft.com/office/word/2010/wordml" xmlns:w15="http://schemas.microsoft.com/office/word/2012/wordml" xmlns:w16cex="http://schemas.microsoft.com/office/word/2018/wordml/cex" xmlns:w16cid="http://schemas.microsoft.com/office/word/2016/wordml/cid" xmlns:w16="http://schemas.microsoft.com/office/word/2018/wordml" xmlns:w16se="http://schemas.microsoft.com/office/word/2015/wordml/symex" xmlns:wpg="http://schemas.microsoft.com/office/word/2010/wordprocessingGroup" xmlns:wpi="http://schemas.microsoft.com/office/word/2010/wordprocessingInk" xmlns:wne="http://schemas.microsoft.com/office/word/2006/wordml" xmlns:wps="http://schemas.microsoft.com/office/word/2010/wordprocessingShape" mc:Ignorable="w14 w15 w16se w16cid w16 w16cex wp14">
+<w:document xmlns:ve="http://schemas.openxmlformats.org/markup-compatibility/2006" xmlns:o="urn:schemas-microsoft-com:office:office" xmlns:r="http://schemas.openxmlformats.org/officeDocument/2006/relationships" xmlns:m="http://schemas.openxmlformats.org/officeDocument/2006/math" xmlns:v="urn:schemas-microsoft-com:vml" xmlns:wp="http://schemas.openxmlformats.org/drawingml/2006/wordprocessingDrawing" xmlns:w10="urn:schemas-microsoft-com:office:word" xmlns:w="http://schemas.openxmlformats.org/wordprocessingml/2006/main" xmlns:wne="http://schemas.microsoft.com/office/word/2006/wordml">
   <w:body>
     <w:p>
       <w:pPr>
@@ -6413,6 +6413,7 @@
         <w:rPr>
           <w:noProof/>
         </w:rPr>
+        <w:lastRenderedPageBreak/>
         <w:t>The first interface is</w:t>
       </w:r>
       <w:r>
@@ -6553,7 +6554,6 @@
         </w:rPr>
       </w:pPr>
       <w:r>
-        <w:lastRenderedPageBreak/>
         <w:t>Commands</w:t>
       </w:r>
     </w:p>
@@ -6668,21 +6668,13 @@
         <w:t>computers collection</w:t>
       </w:r>
       <w:r>
-        <w:t xml:space="preserve">. If it </w:t>
-      </w:r>
-      <w:proofErr w:type="gramStart"/>
-      <w:r>
-        <w:t>doesn</w:t>
+        <w:t>. If it doesn</w:t>
       </w:r>
       <w:r>
         <w:t>'</w:t>
       </w:r>
       <w:r>
-        <w:t>t</w:t>
-      </w:r>
-      <w:proofErr w:type="gramEnd"/>
-      <w:r>
-        <w:t xml:space="preserve">, throw an </w:t>
+        <w:t xml:space="preserve">t, throw an </w:t>
       </w:r>
       <w:r>
         <w:rPr>
@@ -7178,11 +7170,7 @@
         <w:t>If</w:t>
       </w:r>
       <w:r>
-        <w:t xml:space="preserve"> </w:t>
-      </w:r>
-      <w:proofErr w:type="gramStart"/>
-      <w:r>
-        <w:t>it</w:t>
+        <w:t xml:space="preserve"> it</w:t>
       </w:r>
       <w:r>
         <w:t>'</w:t>
@@ -7190,7 +7178,6 @@
       <w:r>
         <w:t>s</w:t>
       </w:r>
-      <w:proofErr w:type="gramEnd"/>
       <w:r>
         <w:t xml:space="preserve"> successful, returns </w:t>
       </w:r>
@@ -7860,14 +7847,11 @@
         </w:rPr>
       </w:pPr>
       <w:r>
+        <w:lastRenderedPageBreak/>
         <w:t>If</w:t>
       </w:r>
       <w:r>
-        <w:t xml:space="preserve"> </w:t>
-      </w:r>
-      <w:proofErr w:type="gramStart"/>
-      <w:r>
-        <w:t>it</w:t>
+        <w:t xml:space="preserve"> it</w:t>
       </w:r>
       <w:r>
         <w:t>'</w:t>
@@ -7875,7 +7859,6 @@
       <w:r>
         <w:t>s</w:t>
       </w:r>
-      <w:proofErr w:type="gramEnd"/>
       <w:r>
         <w:t xml:space="preserve"> successful, returns </w:t>
       </w:r>
@@ -8250,13 +8233,8 @@
         <w:t>If</w:t>
       </w:r>
       <w:r>
-        <w:t xml:space="preserve"> </w:t>
-      </w:r>
-      <w:proofErr w:type="gramStart"/>
-      <w:r>
-        <w:t>it's</w:t>
-      </w:r>
-      <w:proofErr w:type="gramEnd"/>
+        <w:t xml:space="preserve"> it's</w:t>
+      </w:r>
       <w:r>
         <w:t xml:space="preserve"> successful,</w:t>
       </w:r>
@@ -8969,13 +8947,8 @@
         <w:t>If</w:t>
       </w:r>
       <w:r>
-        <w:t xml:space="preserve"> </w:t>
-      </w:r>
-      <w:proofErr w:type="gramStart"/>
-      <w:r>
-        <w:t>it's</w:t>
-      </w:r>
-      <w:proofErr w:type="gramEnd"/>
+        <w:t xml:space="preserve"> it's</w:t>
+      </w:r>
       <w:r>
         <w:t xml:space="preserve"> successful,</w:t>
       </w:r>
@@ -9367,13 +9340,8 @@
         <w:t>If</w:t>
       </w:r>
       <w:r>
-        <w:t xml:space="preserve"> </w:t>
-      </w:r>
-      <w:proofErr w:type="gramStart"/>
-      <w:r>
-        <w:t>it's</w:t>
-      </w:r>
-      <w:proofErr w:type="gramEnd"/>
+        <w:t xml:space="preserve"> it's</w:t>
+      </w:r>
       <w:r>
         <w:t xml:space="preserve"> successful,</w:t>
       </w:r>
@@ -9667,13 +9635,8 @@
         <w:t>If</w:t>
       </w:r>
       <w:r>
-        <w:t xml:space="preserve"> </w:t>
-      </w:r>
-      <w:proofErr w:type="gramStart"/>
-      <w:r>
-        <w:t>it's</w:t>
-      </w:r>
-      <w:proofErr w:type="gramEnd"/>
+        <w:t xml:space="preserve"> it's</w:t>
+      </w:r>
       <w:r>
         <w:t xml:space="preserve"> successful,</w:t>
       </w:r>
@@ -10016,13 +9979,8 @@
         <w:t>If</w:t>
       </w:r>
       <w:r>
-        <w:t xml:space="preserve"> </w:t>
-      </w:r>
-      <w:proofErr w:type="gramStart"/>
-      <w:r>
-        <w:t>it's</w:t>
-      </w:r>
-      <w:proofErr w:type="gramEnd"/>
+        <w:t xml:space="preserve"> it's</w:t>
+      </w:r>
       <w:r>
         <w:t xml:space="preserve"> successful,</w:t>
       </w:r>
@@ -10173,13 +10131,8 @@
         <w:t>If</w:t>
       </w:r>
       <w:r>
-        <w:t xml:space="preserve"> </w:t>
-      </w:r>
-      <w:proofErr w:type="gramStart"/>
-      <w:r>
-        <w:t>it's</w:t>
-      </w:r>
-      <w:proofErr w:type="gramEnd"/>
+        <w:t xml:space="preserve"> it's</w:t>
+      </w:r>
       <w:r>
         <w:t xml:space="preserve"> successful,</w:t>
       </w:r>
@@ -10926,7 +10879,7 @@
           <w:bottom w:w="57" w:type="dxa"/>
           <w:right w:w="85" w:type="dxa"/>
         </w:tblCellMar>
-        <w:tblLook w:val="04A0" w:firstRow="1" w:lastRow="0" w:firstColumn="1" w:lastColumn="0" w:noHBand="0" w:noVBand="1"/>
+        <w:tblLook w:val="04A0"/>
       </w:tblPr>
       <w:tblGrid>
         <w:gridCol w:w="10440"/>
@@ -11929,7 +11882,7 @@
           <w:bottom w:w="57" w:type="dxa"/>
           <w:right w:w="85" w:type="dxa"/>
         </w:tblCellMar>
-        <w:tblLook w:val="04A0" w:firstRow="1" w:lastRow="0" w:firstColumn="1" w:lastColumn="0" w:noHBand="0" w:noVBand="1"/>
+        <w:tblLook w:val="04A0"/>
       </w:tblPr>
       <w:tblGrid>
         <w:gridCol w:w="10440"/>
@@ -13191,7 +13144,7 @@
           <w:bottom w:w="57" w:type="dxa"/>
           <w:right w:w="85" w:type="dxa"/>
         </w:tblCellMar>
-        <w:tblLook w:val="04A0" w:firstRow="1" w:lastRow="0" w:firstColumn="1" w:lastColumn="0" w:noHBand="0" w:noVBand="1"/>
+        <w:tblLook w:val="04A0"/>
       </w:tblPr>
       <w:tblGrid>
         <w:gridCol w:w="10440"/>
@@ -14253,7 +14206,342 @@
                 <w:sz w:val="20"/>
                 <w:szCs w:val="20"/>
               </w:rPr>
+              <w:t xml:space="preserve">  Overall Performance: 102.50. Price: 1600.00 - CentralProcessingUnit: Intel Xeon (Id: 3) </w:t>
+            </w:r>
+            <w:r>
+              <w:rPr>
+                <w:rFonts w:ascii="Consolas" w:hAnsi="Consolas" w:cs="Consolas"/>
+                <w:noProof/>
+                <w:color w:val="000000"/>
+                <w:sz w:val="20"/>
+                <w:szCs w:val="20"/>
+              </w:rPr>
               <w:lastRenderedPageBreak/>
+              <w:t>Generation: 11</w:t>
+            </w:r>
+          </w:p>
+          <w:p>
+            <w:pPr>
+              <w:autoSpaceDE w:val="0"/>
+              <w:autoSpaceDN w:val="0"/>
+              <w:adjustRightInd w:val="0"/>
+              <w:spacing w:before="0" w:after="0"/>
+              <w:rPr>
+                <w:rFonts w:ascii="Consolas" w:hAnsi="Consolas" w:cs="Consolas"/>
+                <w:noProof/>
+                <w:color w:val="000000"/>
+                <w:sz w:val="20"/>
+                <w:szCs w:val="20"/>
+              </w:rPr>
+            </w:pPr>
+            <w:r>
+              <w:rPr>
+                <w:rFonts w:ascii="Consolas" w:hAnsi="Consolas" w:cs="Consolas"/>
+                <w:noProof/>
+                <w:color w:val="000000"/>
+                <w:sz w:val="20"/>
+                <w:szCs w:val="20"/>
+              </w:rPr>
+              <w:t xml:space="preserve">  Overall Performance: 87.50. Price: 1250.00 - Motherboard: Asus ROG (Id: 6) Generation: 7</w:t>
+            </w:r>
+          </w:p>
+          <w:p>
+            <w:pPr>
+              <w:autoSpaceDE w:val="0"/>
+              <w:autoSpaceDN w:val="0"/>
+              <w:adjustRightInd w:val="0"/>
+              <w:spacing w:before="0" w:after="0"/>
+              <w:rPr>
+                <w:rFonts w:ascii="Consolas" w:hAnsi="Consolas" w:cs="Consolas"/>
+                <w:noProof/>
+                <w:color w:val="000000"/>
+                <w:sz w:val="20"/>
+                <w:szCs w:val="20"/>
+              </w:rPr>
+            </w:pPr>
+            <w:r>
+              <w:rPr>
+                <w:rFonts w:ascii="Consolas" w:hAnsi="Consolas" w:cs="Consolas"/>
+                <w:noProof/>
+                <w:color w:val="000000"/>
+                <w:sz w:val="20"/>
+                <w:szCs w:val="20"/>
+              </w:rPr>
+              <w:t xml:space="preserve">  Overall Performance: 111.55. Price: 2000.00 - VideoCard: Nvidia GeForce (Id: 17) Generation: 8</w:t>
+            </w:r>
+          </w:p>
+          <w:p>
+            <w:pPr>
+              <w:autoSpaceDE w:val="0"/>
+              <w:autoSpaceDN w:val="0"/>
+              <w:adjustRightInd w:val="0"/>
+              <w:spacing w:before="0" w:after="0"/>
+              <w:rPr>
+                <w:rFonts w:ascii="Consolas" w:hAnsi="Consolas" w:cs="Consolas"/>
+                <w:noProof/>
+                <w:color w:val="000000"/>
+                <w:sz w:val="20"/>
+                <w:szCs w:val="20"/>
+              </w:rPr>
+            </w:pPr>
+            <w:r>
+              <w:rPr>
+                <w:rFonts w:ascii="Consolas" w:hAnsi="Consolas" w:cs="Consolas"/>
+                <w:noProof/>
+                <w:color w:val="000000"/>
+                <w:sz w:val="20"/>
+                <w:szCs w:val="20"/>
+              </w:rPr>
+              <w:t xml:space="preserve"> Peripherals (1); Average Overall Performance (70.00):</w:t>
+            </w:r>
+          </w:p>
+          <w:p>
+            <w:pPr>
+              <w:autoSpaceDE w:val="0"/>
+              <w:autoSpaceDN w:val="0"/>
+              <w:adjustRightInd w:val="0"/>
+              <w:spacing w:before="0" w:after="0"/>
+              <w:rPr>
+                <w:rFonts w:ascii="Consolas" w:hAnsi="Consolas" w:cs="Consolas"/>
+                <w:noProof/>
+                <w:color w:val="000000"/>
+                <w:sz w:val="20"/>
+                <w:szCs w:val="20"/>
+              </w:rPr>
+            </w:pPr>
+            <w:r>
+              <w:rPr>
+                <w:rFonts w:ascii="Consolas" w:hAnsi="Consolas" w:cs="Consolas"/>
+                <w:noProof/>
+                <w:color w:val="000000"/>
+                <w:sz w:val="20"/>
+                <w:szCs w:val="20"/>
+              </w:rPr>
+              <w:t xml:space="preserve">  Overall Performance: 70.00. Price: 300.00 - Headset: Razer Thresher (Id: 3) Connection Type: Bluetooth</w:t>
+            </w:r>
+          </w:p>
+          <w:p>
+            <w:pPr>
+              <w:autoSpaceDE w:val="0"/>
+              <w:autoSpaceDN w:val="0"/>
+              <w:adjustRightInd w:val="0"/>
+              <w:spacing w:before="0" w:after="0"/>
+              <w:rPr>
+                <w:rFonts w:ascii="Consolas" w:hAnsi="Consolas" w:cs="Consolas"/>
+                <w:noProof/>
+                <w:color w:val="000000"/>
+                <w:sz w:val="20"/>
+                <w:szCs w:val="20"/>
+              </w:rPr>
+            </w:pPr>
+            <w:r>
+              <w:rPr>
+                <w:rFonts w:ascii="Consolas" w:hAnsi="Consolas" w:cs="Consolas"/>
+                <w:noProof/>
+                <w:color w:val="000000"/>
+                <w:sz w:val="20"/>
+                <w:szCs w:val="20"/>
+              </w:rPr>
+              <w:t>Overall Performance: 87.00. Price: 2290.00 - DesktopComputer: Acer GX (Id: 2)</w:t>
+            </w:r>
+          </w:p>
+          <w:p>
+            <w:pPr>
+              <w:autoSpaceDE w:val="0"/>
+              <w:autoSpaceDN w:val="0"/>
+              <w:adjustRightInd w:val="0"/>
+              <w:spacing w:before="0" w:after="0"/>
+              <w:rPr>
+                <w:rFonts w:ascii="Consolas" w:hAnsi="Consolas" w:cs="Consolas"/>
+                <w:noProof/>
+                <w:color w:val="000000"/>
+                <w:sz w:val="20"/>
+                <w:szCs w:val="20"/>
+              </w:rPr>
+            </w:pPr>
+            <w:r>
+              <w:rPr>
+                <w:rFonts w:ascii="Consolas" w:hAnsi="Consolas" w:cs="Consolas"/>
+                <w:noProof/>
+                <w:color w:val="000000"/>
+                <w:sz w:val="20"/>
+                <w:szCs w:val="20"/>
+              </w:rPr>
+              <w:t xml:space="preserve"> Components (2):</w:t>
+            </w:r>
+          </w:p>
+          <w:p>
+            <w:pPr>
+              <w:autoSpaceDE w:val="0"/>
+              <w:autoSpaceDN w:val="0"/>
+              <w:adjustRightInd w:val="0"/>
+              <w:spacing w:before="0" w:after="0"/>
+              <w:rPr>
+                <w:rFonts w:ascii="Consolas" w:hAnsi="Consolas" w:cs="Consolas"/>
+                <w:noProof/>
+                <w:color w:val="000000"/>
+                <w:sz w:val="20"/>
+                <w:szCs w:val="20"/>
+              </w:rPr>
+            </w:pPr>
+            <w:r>
+              <w:rPr>
+                <w:rFonts w:ascii="Consolas" w:hAnsi="Consolas" w:cs="Consolas"/>
+                <w:noProof/>
+                <w:color w:val="000000"/>
+                <w:sz w:val="20"/>
+                <w:szCs w:val="20"/>
+              </w:rPr>
+              <w:t xml:space="preserve">  Overall Performance: 42.00. Price: 200.00 - PowerSupply: Corsair Hydro (Id: 9) Generation: 8</w:t>
+            </w:r>
+          </w:p>
+          <w:p>
+            <w:pPr>
+              <w:autoSpaceDE w:val="0"/>
+              <w:autoSpaceDN w:val="0"/>
+              <w:adjustRightInd w:val="0"/>
+              <w:spacing w:before="0" w:after="0"/>
+              <w:rPr>
+                <w:rFonts w:ascii="Consolas" w:hAnsi="Consolas" w:cs="Consolas"/>
+                <w:noProof/>
+                <w:color w:val="000000"/>
+                <w:sz w:val="20"/>
+                <w:szCs w:val="20"/>
+              </w:rPr>
+            </w:pPr>
+            <w:r>
+              <w:rPr>
+                <w:rFonts w:ascii="Consolas" w:hAnsi="Consolas" w:cs="Consolas"/>
+                <w:noProof/>
+                <w:color w:val="000000"/>
+                <w:sz w:val="20"/>
+                <w:szCs w:val="20"/>
+              </w:rPr>
+              <w:t xml:space="preserve">  Overall Performance: 102.00. Price: 800.00 - SolidStateDrive: Samsung Evo (Id: 14) Generation: 8</w:t>
+            </w:r>
+          </w:p>
+          <w:p>
+            <w:pPr>
+              <w:autoSpaceDE w:val="0"/>
+              <w:autoSpaceDN w:val="0"/>
+              <w:adjustRightInd w:val="0"/>
+              <w:spacing w:before="0" w:after="0"/>
+              <w:rPr>
+                <w:rFonts w:ascii="Consolas" w:hAnsi="Consolas" w:cs="Consolas"/>
+                <w:noProof/>
+                <w:color w:val="000000"/>
+                <w:sz w:val="20"/>
+                <w:szCs w:val="20"/>
+              </w:rPr>
+            </w:pPr>
+            <w:r>
+              <w:rPr>
+                <w:rFonts w:ascii="Consolas" w:hAnsi="Consolas" w:cs="Consolas"/>
+                <w:noProof/>
+                <w:color w:val="000000"/>
+                <w:sz w:val="20"/>
+                <w:szCs w:val="20"/>
+              </w:rPr>
+              <w:t xml:space="preserve"> Peripherals (1); Average Overall Performance (60.00):</w:t>
+            </w:r>
+          </w:p>
+          <w:p>
+            <w:pPr>
+              <w:autoSpaceDE w:val="0"/>
+              <w:autoSpaceDN w:val="0"/>
+              <w:adjustRightInd w:val="0"/>
+              <w:spacing w:before="0" w:after="0"/>
+              <w:rPr>
+                <w:rFonts w:ascii="Consolas" w:hAnsi="Consolas" w:cs="Consolas"/>
+                <w:noProof/>
+                <w:color w:val="000000"/>
+                <w:sz w:val="20"/>
+                <w:szCs w:val="20"/>
+              </w:rPr>
+            </w:pPr>
+            <w:r>
+              <w:rPr>
+                <w:rFonts w:ascii="Consolas" w:hAnsi="Consolas" w:cs="Consolas"/>
+                <w:noProof/>
+                <w:color w:val="000000"/>
+                <w:sz w:val="20"/>
+                <w:szCs w:val="20"/>
+              </w:rPr>
+              <w:t xml:space="preserve">  Overall Performance: 60.00. Price: 800.00 - Monitor: Dell S27 (Id: 5) Connection Type: HDMI</w:t>
+            </w:r>
+          </w:p>
+          <w:p>
+            <w:pPr>
+              <w:autoSpaceDE w:val="0"/>
+              <w:autoSpaceDN w:val="0"/>
+              <w:adjustRightInd w:val="0"/>
+              <w:spacing w:before="0" w:after="0"/>
+              <w:rPr>
+                <w:rFonts w:ascii="Consolas" w:hAnsi="Consolas" w:cs="Consolas"/>
+                <w:noProof/>
+                <w:color w:val="000000"/>
+                <w:sz w:val="20"/>
+                <w:szCs w:val="20"/>
+              </w:rPr>
+            </w:pPr>
+            <w:r>
+              <w:rPr>
+                <w:rFonts w:ascii="Consolas" w:hAnsi="Consolas" w:cs="Consolas"/>
+                <w:noProof/>
+                <w:color w:val="000000"/>
+                <w:sz w:val="20"/>
+                <w:szCs w:val="20"/>
+              </w:rPr>
+              <w:t>Overall Performance: 110.52. Price: 5850.00 - Laptop: Asus ROG (Id: 4)</w:t>
+            </w:r>
+          </w:p>
+          <w:p>
+            <w:pPr>
+              <w:autoSpaceDE w:val="0"/>
+              <w:autoSpaceDN w:val="0"/>
+              <w:adjustRightInd w:val="0"/>
+              <w:spacing w:before="0" w:after="0"/>
+              <w:rPr>
+                <w:rFonts w:ascii="Consolas" w:hAnsi="Consolas" w:cs="Consolas"/>
+                <w:noProof/>
+                <w:color w:val="000000"/>
+                <w:sz w:val="20"/>
+                <w:szCs w:val="20"/>
+              </w:rPr>
+            </w:pPr>
+            <w:r>
+              <w:rPr>
+                <w:rFonts w:ascii="Consolas" w:hAnsi="Consolas" w:cs="Consolas"/>
+                <w:noProof/>
+                <w:color w:val="000000"/>
+                <w:sz w:val="20"/>
+                <w:szCs w:val="20"/>
+              </w:rPr>
+              <w:t xml:space="preserve"> Components (3):</w:t>
+            </w:r>
+          </w:p>
+          <w:p>
+            <w:pPr>
+              <w:autoSpaceDE w:val="0"/>
+              <w:autoSpaceDN w:val="0"/>
+              <w:adjustRightInd w:val="0"/>
+              <w:spacing w:before="0" w:after="0"/>
+              <w:rPr>
+                <w:rFonts w:ascii="Consolas" w:hAnsi="Consolas" w:cs="Consolas"/>
+                <w:noProof/>
+                <w:color w:val="000000"/>
+                <w:sz w:val="20"/>
+                <w:szCs w:val="20"/>
+              </w:rPr>
+            </w:pPr>
+            <w:r>
+              <w:rPr>
+                <w:rFonts w:ascii="Consolas" w:hAnsi="Consolas" w:cs="Consolas"/>
+                <w:noProof/>
+                <w:color w:val="000000"/>
+                <w:sz w:val="20"/>
+                <w:szCs w:val="20"/>
+              </w:rPr>
               <w:t xml:space="preserve">  Overall Performance: 102.50. Price: 1600.00 - CentralProcessingUnit: Intel Xeon (Id: 3) Generation: 11</w:t>
             </w:r>
           </w:p>
@@ -14379,331 +14667,6 @@
                 <w:sz w:val="20"/>
                 <w:szCs w:val="20"/>
               </w:rPr>
-              <w:t>Overall Performance: 87.00. Price: 2290.00 - DesktopComputer: Acer GX (Id: 2)</w:t>
-            </w:r>
-          </w:p>
-          <w:p>
-            <w:pPr>
-              <w:autoSpaceDE w:val="0"/>
-              <w:autoSpaceDN w:val="0"/>
-              <w:adjustRightInd w:val="0"/>
-              <w:spacing w:before="0" w:after="0"/>
-              <w:rPr>
-                <w:rFonts w:ascii="Consolas" w:hAnsi="Consolas" w:cs="Consolas"/>
-                <w:noProof/>
-                <w:color w:val="000000"/>
-                <w:sz w:val="20"/>
-                <w:szCs w:val="20"/>
-              </w:rPr>
-            </w:pPr>
-            <w:r>
-              <w:rPr>
-                <w:rFonts w:ascii="Consolas" w:hAnsi="Consolas" w:cs="Consolas"/>
-                <w:noProof/>
-                <w:color w:val="000000"/>
-                <w:sz w:val="20"/>
-                <w:szCs w:val="20"/>
-              </w:rPr>
-              <w:t xml:space="preserve"> Components (2):</w:t>
-            </w:r>
-          </w:p>
-          <w:p>
-            <w:pPr>
-              <w:autoSpaceDE w:val="0"/>
-              <w:autoSpaceDN w:val="0"/>
-              <w:adjustRightInd w:val="0"/>
-              <w:spacing w:before="0" w:after="0"/>
-              <w:rPr>
-                <w:rFonts w:ascii="Consolas" w:hAnsi="Consolas" w:cs="Consolas"/>
-                <w:noProof/>
-                <w:color w:val="000000"/>
-                <w:sz w:val="20"/>
-                <w:szCs w:val="20"/>
-              </w:rPr>
-            </w:pPr>
-            <w:r>
-              <w:rPr>
-                <w:rFonts w:ascii="Consolas" w:hAnsi="Consolas" w:cs="Consolas"/>
-                <w:noProof/>
-                <w:color w:val="000000"/>
-                <w:sz w:val="20"/>
-                <w:szCs w:val="20"/>
-              </w:rPr>
-              <w:t xml:space="preserve">  Overall Performance: 42.00. Price: 200.00 - PowerSupply: Corsair Hydro (Id: 9) Generation: 8</w:t>
-            </w:r>
-          </w:p>
-          <w:p>
-            <w:pPr>
-              <w:autoSpaceDE w:val="0"/>
-              <w:autoSpaceDN w:val="0"/>
-              <w:adjustRightInd w:val="0"/>
-              <w:spacing w:before="0" w:after="0"/>
-              <w:rPr>
-                <w:rFonts w:ascii="Consolas" w:hAnsi="Consolas" w:cs="Consolas"/>
-                <w:noProof/>
-                <w:color w:val="000000"/>
-                <w:sz w:val="20"/>
-                <w:szCs w:val="20"/>
-              </w:rPr>
-            </w:pPr>
-            <w:r>
-              <w:rPr>
-                <w:rFonts w:ascii="Consolas" w:hAnsi="Consolas" w:cs="Consolas"/>
-                <w:noProof/>
-                <w:color w:val="000000"/>
-                <w:sz w:val="20"/>
-                <w:szCs w:val="20"/>
-              </w:rPr>
-              <w:t xml:space="preserve">  Overall Performance: 102.00. Price: 800.00 - SolidStateDrive: Samsung Evo (Id: 14) Generation: 8</w:t>
-            </w:r>
-          </w:p>
-          <w:p>
-            <w:pPr>
-              <w:autoSpaceDE w:val="0"/>
-              <w:autoSpaceDN w:val="0"/>
-              <w:adjustRightInd w:val="0"/>
-              <w:spacing w:before="0" w:after="0"/>
-              <w:rPr>
-                <w:rFonts w:ascii="Consolas" w:hAnsi="Consolas" w:cs="Consolas"/>
-                <w:noProof/>
-                <w:color w:val="000000"/>
-                <w:sz w:val="20"/>
-                <w:szCs w:val="20"/>
-              </w:rPr>
-            </w:pPr>
-            <w:r>
-              <w:rPr>
-                <w:rFonts w:ascii="Consolas" w:hAnsi="Consolas" w:cs="Consolas"/>
-                <w:noProof/>
-                <w:color w:val="000000"/>
-                <w:sz w:val="20"/>
-                <w:szCs w:val="20"/>
-              </w:rPr>
-              <w:t xml:space="preserve"> Peripherals (1); Average Overall Performance (60.00):</w:t>
-            </w:r>
-          </w:p>
-          <w:p>
-            <w:pPr>
-              <w:autoSpaceDE w:val="0"/>
-              <w:autoSpaceDN w:val="0"/>
-              <w:adjustRightInd w:val="0"/>
-              <w:spacing w:before="0" w:after="0"/>
-              <w:rPr>
-                <w:rFonts w:ascii="Consolas" w:hAnsi="Consolas" w:cs="Consolas"/>
-                <w:noProof/>
-                <w:color w:val="000000"/>
-                <w:sz w:val="20"/>
-                <w:szCs w:val="20"/>
-              </w:rPr>
-            </w:pPr>
-            <w:r>
-              <w:rPr>
-                <w:rFonts w:ascii="Consolas" w:hAnsi="Consolas" w:cs="Consolas"/>
-                <w:noProof/>
-                <w:color w:val="000000"/>
-                <w:sz w:val="20"/>
-                <w:szCs w:val="20"/>
-              </w:rPr>
-              <w:t xml:space="preserve">  Overall Performance: 60.00. Price: 800.00 - Monitor: Dell S27 (Id: 5) Connection Type: HDMI</w:t>
-            </w:r>
-          </w:p>
-          <w:p>
-            <w:pPr>
-              <w:autoSpaceDE w:val="0"/>
-              <w:autoSpaceDN w:val="0"/>
-              <w:adjustRightInd w:val="0"/>
-              <w:spacing w:before="0" w:after="0"/>
-              <w:rPr>
-                <w:rFonts w:ascii="Consolas" w:hAnsi="Consolas" w:cs="Consolas"/>
-                <w:noProof/>
-                <w:color w:val="000000"/>
-                <w:sz w:val="20"/>
-                <w:szCs w:val="20"/>
-              </w:rPr>
-            </w:pPr>
-            <w:r>
-              <w:rPr>
-                <w:rFonts w:ascii="Consolas" w:hAnsi="Consolas" w:cs="Consolas"/>
-                <w:noProof/>
-                <w:color w:val="000000"/>
-                <w:sz w:val="20"/>
-                <w:szCs w:val="20"/>
-              </w:rPr>
-              <w:t>Overall Performance: 110.52. Price: 5850.00 - Laptop: Asus ROG (Id: 4)</w:t>
-            </w:r>
-          </w:p>
-          <w:p>
-            <w:pPr>
-              <w:autoSpaceDE w:val="0"/>
-              <w:autoSpaceDN w:val="0"/>
-              <w:adjustRightInd w:val="0"/>
-              <w:spacing w:before="0" w:after="0"/>
-              <w:rPr>
-                <w:rFonts w:ascii="Consolas" w:hAnsi="Consolas" w:cs="Consolas"/>
-                <w:noProof/>
-                <w:color w:val="000000"/>
-                <w:sz w:val="20"/>
-                <w:szCs w:val="20"/>
-              </w:rPr>
-            </w:pPr>
-            <w:r>
-              <w:rPr>
-                <w:rFonts w:ascii="Consolas" w:hAnsi="Consolas" w:cs="Consolas"/>
-                <w:noProof/>
-                <w:color w:val="000000"/>
-                <w:sz w:val="20"/>
-                <w:szCs w:val="20"/>
-              </w:rPr>
-              <w:t xml:space="preserve"> Components (3):</w:t>
-            </w:r>
-          </w:p>
-          <w:p>
-            <w:pPr>
-              <w:autoSpaceDE w:val="0"/>
-              <w:autoSpaceDN w:val="0"/>
-              <w:adjustRightInd w:val="0"/>
-              <w:spacing w:before="0" w:after="0"/>
-              <w:rPr>
-                <w:rFonts w:ascii="Consolas" w:hAnsi="Consolas" w:cs="Consolas"/>
-                <w:noProof/>
-                <w:color w:val="000000"/>
-                <w:sz w:val="20"/>
-                <w:szCs w:val="20"/>
-              </w:rPr>
-            </w:pPr>
-            <w:r>
-              <w:rPr>
-                <w:rFonts w:ascii="Consolas" w:hAnsi="Consolas" w:cs="Consolas"/>
-                <w:noProof/>
-                <w:color w:val="000000"/>
-                <w:sz w:val="20"/>
-                <w:szCs w:val="20"/>
-              </w:rPr>
-              <w:t xml:space="preserve">  Overall Performance: 102.50. Price: 1600.00 - CentralProcessingUnit: Intel Xeon (Id: 3) Generation: 11</w:t>
-            </w:r>
-          </w:p>
-          <w:p>
-            <w:pPr>
-              <w:autoSpaceDE w:val="0"/>
-              <w:autoSpaceDN w:val="0"/>
-              <w:adjustRightInd w:val="0"/>
-              <w:spacing w:before="0" w:after="0"/>
-              <w:rPr>
-                <w:rFonts w:ascii="Consolas" w:hAnsi="Consolas" w:cs="Consolas"/>
-                <w:noProof/>
-                <w:color w:val="000000"/>
-                <w:sz w:val="20"/>
-                <w:szCs w:val="20"/>
-              </w:rPr>
-            </w:pPr>
-            <w:r>
-              <w:rPr>
-                <w:rFonts w:ascii="Consolas" w:hAnsi="Consolas" w:cs="Consolas"/>
-                <w:noProof/>
-                <w:color w:val="000000"/>
-                <w:sz w:val="20"/>
-                <w:szCs w:val="20"/>
-              </w:rPr>
-              <w:t xml:space="preserve">  Overall Performance: 87.50. Price: 1250.00 - Motherboard: Asus ROG (Id: 6) Generation: 7</w:t>
-            </w:r>
-          </w:p>
-          <w:p>
-            <w:pPr>
-              <w:autoSpaceDE w:val="0"/>
-              <w:autoSpaceDN w:val="0"/>
-              <w:adjustRightInd w:val="0"/>
-              <w:spacing w:before="0" w:after="0"/>
-              <w:rPr>
-                <w:rFonts w:ascii="Consolas" w:hAnsi="Consolas" w:cs="Consolas"/>
-                <w:noProof/>
-                <w:color w:val="000000"/>
-                <w:sz w:val="20"/>
-                <w:szCs w:val="20"/>
-              </w:rPr>
-            </w:pPr>
-            <w:r>
-              <w:rPr>
-                <w:rFonts w:ascii="Consolas" w:hAnsi="Consolas" w:cs="Consolas"/>
-                <w:noProof/>
-                <w:color w:val="000000"/>
-                <w:sz w:val="20"/>
-                <w:szCs w:val="20"/>
-              </w:rPr>
-              <w:t xml:space="preserve">  Overall Performance: 111.55. Price: 2000.00 - VideoCard: Nvidia GeForce (Id: 17) Generation: 8</w:t>
-            </w:r>
-          </w:p>
-          <w:p>
-            <w:pPr>
-              <w:autoSpaceDE w:val="0"/>
-              <w:autoSpaceDN w:val="0"/>
-              <w:adjustRightInd w:val="0"/>
-              <w:spacing w:before="0" w:after="0"/>
-              <w:rPr>
-                <w:rFonts w:ascii="Consolas" w:hAnsi="Consolas" w:cs="Consolas"/>
-                <w:noProof/>
-                <w:color w:val="000000"/>
-                <w:sz w:val="20"/>
-                <w:szCs w:val="20"/>
-              </w:rPr>
-            </w:pPr>
-            <w:r>
-              <w:rPr>
-                <w:rFonts w:ascii="Consolas" w:hAnsi="Consolas" w:cs="Consolas"/>
-                <w:noProof/>
-                <w:color w:val="000000"/>
-                <w:sz w:val="20"/>
-                <w:szCs w:val="20"/>
-              </w:rPr>
-              <w:t xml:space="preserve"> Peripherals (1); Average Overall Performance (70.00):</w:t>
-            </w:r>
-          </w:p>
-          <w:p>
-            <w:pPr>
-              <w:autoSpaceDE w:val="0"/>
-              <w:autoSpaceDN w:val="0"/>
-              <w:adjustRightInd w:val="0"/>
-              <w:spacing w:before="0" w:after="0"/>
-              <w:rPr>
-                <w:rFonts w:ascii="Consolas" w:hAnsi="Consolas" w:cs="Consolas"/>
-                <w:noProof/>
-                <w:color w:val="000000"/>
-                <w:sz w:val="20"/>
-                <w:szCs w:val="20"/>
-              </w:rPr>
-            </w:pPr>
-            <w:r>
-              <w:rPr>
-                <w:rFonts w:ascii="Consolas" w:hAnsi="Consolas" w:cs="Consolas"/>
-                <w:noProof/>
-                <w:color w:val="000000"/>
-                <w:sz w:val="20"/>
-                <w:szCs w:val="20"/>
-              </w:rPr>
-              <w:t xml:space="preserve">  Overall Performance: 70.00. Price: 300.00 - Headset: Razer Thresher (Id: 3) Connection Type: Bluetooth</w:t>
-            </w:r>
-          </w:p>
-          <w:p>
-            <w:pPr>
-              <w:autoSpaceDE w:val="0"/>
-              <w:autoSpaceDN w:val="0"/>
-              <w:adjustRightInd w:val="0"/>
-              <w:spacing w:before="0" w:after="0"/>
-              <w:rPr>
-                <w:rFonts w:ascii="Consolas" w:hAnsi="Consolas" w:cs="Consolas"/>
-                <w:noProof/>
-                <w:color w:val="000000"/>
-                <w:sz w:val="20"/>
-                <w:szCs w:val="20"/>
-              </w:rPr>
-            </w:pPr>
-            <w:r>
-              <w:rPr>
-                <w:rFonts w:ascii="Consolas" w:hAnsi="Consolas" w:cs="Consolas"/>
-                <w:noProof/>
-                <w:color w:val="000000"/>
-                <w:sz w:val="20"/>
-                <w:szCs w:val="20"/>
-              </w:rPr>
               <w:t>Computer with this id does not exist.</w:t>
             </w:r>
           </w:p>
@@ -14744,15 +14707,7 @@
         </w:rPr>
       </w:pPr>
       <w:r>
-        <w:t xml:space="preserve">You will receive a skeleton with one class inside. The class will have some methods, properties, </w:t>
-      </w:r>
-      <w:proofErr w:type="gramStart"/>
-      <w:r>
-        <w:t>fields</w:t>
-      </w:r>
-      <w:proofErr w:type="gramEnd"/>
-      <w:r>
-        <w:t xml:space="preserve"> and constructors. Cover the whole class with unit test to make sure that the class is working as intended.</w:t>
+        <w:t>You will receive a skeleton with one class inside. The class will have some methods, properties, fields and constructors. Cover the whole class with unit test to make sure that the class is working as intended.</w:t>
       </w:r>
     </w:p>
     <w:p>
@@ -14775,7 +14730,7 @@
 </file>
 
 <file path=word/endnotes.xml><?xml version="1.0" encoding="utf-8"?>
-<w:endnotes xmlns:wpc="http://schemas.microsoft.com/office/word/2010/wordprocessingCanvas" xmlns:cx="http://schemas.microsoft.com/office/drawing/2014/chartex" xmlns:cx1="http://schemas.microsoft.com/office/drawing/2015/9/8/chartex" xmlns:cx2="http://schemas.microsoft.com/office/drawing/2015/10/21/chartex" xmlns:cx3="http://schemas.microsoft.com/office/drawing/2016/5/9/chartex" xmlns:cx4="http://schemas.microsoft.com/office/drawing/2016/5/10/chartex" xmlns:cx5="http://schemas.microsoft.com/office/drawing/2016/5/11/chartex" xmlns:cx6="http://schemas.microsoft.com/office/drawing/2016/5/12/chartex" xmlns:cx7="http://schemas.microsoft.com/office/drawing/2016/5/13/chartex" xmlns:cx8="http://schemas.microsoft.com/office/drawing/2016/5/14/chartex" xmlns:mc="http://schemas.openxmlformats.org/markup-compatibility/2006" xmlns:aink="http://schemas.microsoft.com/office/drawing/2016/ink" xmlns:am3d="http://schemas.microsoft.com/office/drawing/2017/model3d" xmlns:o="urn:schemas-microsoft-com:office:office" xmlns:r="http://schemas.openxmlformats.org/officeDocument/2006/relationships" xmlns:m="http://schemas.openxmlformats.org/officeDocument/2006/math" xmlns:v="urn:schemas-microsoft-com:vml" xmlns:wp14="http://schemas.microsoft.com/office/word/2010/wordprocessingDrawing" xmlns:wp="http://schemas.openxmlformats.org/drawingml/2006/wordprocessingDrawing" xmlns:w10="urn:schemas-microsoft-com:office:word" xmlns:w="http://schemas.openxmlformats.org/wordprocessingml/2006/main" xmlns:w14="http://schemas.microsoft.com/office/word/2010/wordml" xmlns:w15="http://schemas.microsoft.com/office/word/2012/wordml" xmlns:w16cex="http://schemas.microsoft.com/office/word/2018/wordml/cex" xmlns:w16cid="http://schemas.microsoft.com/office/word/2016/wordml/cid" xmlns:w16="http://schemas.microsoft.com/office/word/2018/wordml" xmlns:w16se="http://schemas.microsoft.com/office/word/2015/wordml/symex" xmlns:wpg="http://schemas.microsoft.com/office/word/2010/wordprocessingGroup" xmlns:wpi="http://schemas.microsoft.com/office/word/2010/wordprocessingInk" xmlns:wne="http://schemas.microsoft.com/office/word/2006/wordml" xmlns:wps="http://schemas.microsoft.com/office/word/2010/wordprocessingShape" mc:Ignorable="w14 w15 w16se w16cid w16 w16cex wp14">
+<w:endnotes xmlns:ve="http://schemas.openxmlformats.org/markup-compatibility/2006" xmlns:o="urn:schemas-microsoft-com:office:office" xmlns:r="http://schemas.openxmlformats.org/officeDocument/2006/relationships" xmlns:m="http://schemas.openxmlformats.org/officeDocument/2006/math" xmlns:v="urn:schemas-microsoft-com:vml" xmlns:wp="http://schemas.openxmlformats.org/drawingml/2006/wordprocessingDrawing" xmlns:w10="urn:schemas-microsoft-com:office:word" xmlns:w="http://schemas.openxmlformats.org/wordprocessingml/2006/main" xmlns:wne="http://schemas.microsoft.com/office/word/2006/wordml">
   <w:endnote w:type="separator" w:id="-1">
     <w:p>
       <w:pPr>
@@ -14800,7 +14755,7 @@
 </file>
 
 <file path=word/footer1.xml><?xml version="1.0" encoding="utf-8"?>
-<w:ftr xmlns:wpc="http://schemas.microsoft.com/office/word/2010/wordprocessingCanvas" xmlns:cx="http://schemas.microsoft.com/office/drawing/2014/chartex" xmlns:cx1="http://schemas.microsoft.com/office/drawing/2015/9/8/chartex" xmlns:cx2="http://schemas.microsoft.com/office/drawing/2015/10/21/chartex" xmlns:cx3="http://schemas.microsoft.com/office/drawing/2016/5/9/chartex" xmlns:cx4="http://schemas.microsoft.com/office/drawing/2016/5/10/chartex" xmlns:cx5="http://schemas.microsoft.com/office/drawing/2016/5/11/chartex" xmlns:cx6="http://schemas.microsoft.com/office/drawing/2016/5/12/chartex" xmlns:cx7="http://schemas.microsoft.com/office/drawing/2016/5/13/chartex" xmlns:cx8="http://schemas.microsoft.com/office/drawing/2016/5/14/chartex" xmlns:mc="http://schemas.openxmlformats.org/markup-compatibility/2006" xmlns:aink="http://schemas.microsoft.com/office/drawing/2016/ink" xmlns:am3d="http://schemas.microsoft.com/office/drawing/2017/model3d" xmlns:o="urn:schemas-microsoft-com:office:office" xmlns:r="http://schemas.openxmlformats.org/officeDocument/2006/relationships" xmlns:m="http://schemas.openxmlformats.org/officeDocument/2006/math" xmlns:v="urn:schemas-microsoft-com:vml" xmlns:wp14="http://schemas.microsoft.com/office/word/2010/wordprocessingDrawing" xmlns:wp="http://schemas.openxmlformats.org/drawingml/2006/wordprocessingDrawing" xmlns:w10="urn:schemas-microsoft-com:office:word" xmlns:w="http://schemas.openxmlformats.org/wordprocessingml/2006/main" xmlns:w14="http://schemas.microsoft.com/office/word/2010/wordml" xmlns:w15="http://schemas.microsoft.com/office/word/2012/wordml" xmlns:w16cex="http://schemas.microsoft.com/office/word/2018/wordml/cex" xmlns:w16cid="http://schemas.microsoft.com/office/word/2016/wordml/cid" xmlns:w16="http://schemas.microsoft.com/office/word/2018/wordml" xmlns:w16se="http://schemas.microsoft.com/office/word/2015/wordml/symex" xmlns:wpg="http://schemas.microsoft.com/office/word/2010/wordprocessingGroup" xmlns:wpi="http://schemas.microsoft.com/office/word/2010/wordprocessingInk" xmlns:wne="http://schemas.microsoft.com/office/word/2006/wordml" xmlns:wps="http://schemas.microsoft.com/office/word/2010/wordprocessingShape" mc:Ignorable="w14 w15 w16se w16cid w16 w16cex wp14">
+<w:ftr xmlns:ve="http://schemas.openxmlformats.org/markup-compatibility/2006" xmlns:o="urn:schemas-microsoft-com:office:office" xmlns:r="http://schemas.openxmlformats.org/officeDocument/2006/relationships" xmlns:m="http://schemas.openxmlformats.org/officeDocument/2006/math" xmlns:v="urn:schemas-microsoft-com:vml" xmlns:wp="http://schemas.openxmlformats.org/drawingml/2006/wordprocessingDrawing" xmlns:w10="urn:schemas-microsoft-com:office:word" xmlns:w="http://schemas.openxmlformats.org/wordprocessingml/2006/main" xmlns:wne="http://schemas.microsoft.com/office/word/2006/wordml">
   <w:p>
     <w:pPr>
       <w:pStyle w:val="Footer"/>
@@ -14809,1415 +14764,659 @@
       <w:rPr>
         <w:noProof/>
       </w:rPr>
-      <mc:AlternateContent>
-        <mc:Choice Requires="wps">
-          <w:drawing>
-            <wp:anchor distT="0" distB="0" distL="114300" distR="114300" simplePos="0" relativeHeight="251660288" behindDoc="0" locked="0" layoutInCell="1" allowOverlap="1" wp14:anchorId="41B1E642" wp14:editId="0A37DD85">
-              <wp:simplePos x="0" y="0"/>
-              <wp:positionH relativeFrom="column">
-                <wp:posOffset>1395095</wp:posOffset>
-              </wp:positionH>
-              <wp:positionV relativeFrom="paragraph">
-                <wp:posOffset>356177</wp:posOffset>
-              </wp:positionV>
-              <wp:extent cx="509954" cy="165388"/>
-              <wp:effectExtent l="0" t="0" r="4445" b="6350"/>
-              <wp:wrapNone/>
-              <wp:docPr id="6" name="Text Box 6"/>
-              <wp:cNvGraphicFramePr/>
-              <a:graphic xmlns:a="http://schemas.openxmlformats.org/drawingml/2006/main">
-                <a:graphicData uri="http://schemas.microsoft.com/office/word/2010/wordprocessingShape">
-                  <wps:wsp>
-                    <wps:cNvSpPr txBox="1"/>
-                    <wps:spPr>
-                      <a:xfrm>
-                        <a:off x="0" y="0"/>
-                        <a:ext cx="509954" cy="165388"/>
-                      </a:xfrm>
-                      <a:prstGeom prst="rect">
-                        <a:avLst/>
-                      </a:prstGeom>
-                      <a:noFill/>
-                      <a:ln w="6350">
-                        <a:noFill/>
-                      </a:ln>
-                      <a:effectLst/>
-                    </wps:spPr>
-                    <wps:style>
-                      <a:lnRef idx="0">
-                        <a:schemeClr val="accent1"/>
-                      </a:lnRef>
-                      <a:fillRef idx="0">
-                        <a:schemeClr val="accent1"/>
-                      </a:fillRef>
-                      <a:effectRef idx="0">
-                        <a:schemeClr val="accent1"/>
-                      </a:effectRef>
-                      <a:fontRef idx="minor">
-                        <a:schemeClr val="dk1"/>
-                      </a:fontRef>
-                    </wps:style>
-                    <wps:txbx>
-                      <w:txbxContent>
-                        <w:p>
-                          <w:pPr>
-                            <w:spacing w:before="0" w:after="0" w:line="240" w:lineRule="auto"/>
-                            <w:rPr>
-                              <w:sz w:val="17"/>
-                              <w:szCs w:val="17"/>
-                            </w:rPr>
-                          </w:pPr>
-                          <w:r>
-                            <w:rPr>
-                              <w:sz w:val="17"/>
-                              <w:szCs w:val="17"/>
-                            </w:rPr>
-                            <w:t>Follow us:</w:t>
-                          </w:r>
-                        </w:p>
-                      </w:txbxContent>
-                    </wps:txbx>
-                    <wps:bodyPr rot="0" spcFirstLastPara="0" vertOverflow="overflow" horzOverflow="overflow" vert="horz" wrap="square" lIns="18000" tIns="0" rIns="0" bIns="0" numCol="1" spcCol="0" rtlCol="0" fromWordArt="0" anchor="ctr" anchorCtr="0" forceAA="0" compatLnSpc="1">
-                      <a:prstTxWarp prst="textNoShape">
-                        <a:avLst/>
-                      </a:prstTxWarp>
-                      <a:noAutofit/>
-                    </wps:bodyPr>
-                  </wps:wsp>
-                </a:graphicData>
-              </a:graphic>
-              <wp14:sizeRelH relativeFrom="page">
-                <wp14:pctWidth>0</wp14:pctWidth>
-              </wp14:sizeRelH>
-              <wp14:sizeRelV relativeFrom="page">
-                <wp14:pctHeight>0</wp14:pctHeight>
-              </wp14:sizeRelV>
-            </wp:anchor>
-          </w:drawing>
-        </mc:Choice>
-        <mc:Fallback>
-          <w:pict>
-            <v:shapetype w14:anchorId="41B1E642" id="_x0000_t202" coordsize="21600,21600" o:spt="202" path="m,l,21600r21600,l21600,xe">
-              <v:stroke joinstyle="miter"/>
-              <v:path gradientshapeok="t" o:connecttype="rect"/>
-            </v:shapetype>
-            <v:shape id="Text Box 6" o:spid="_x0000_s1026" type="#_x0000_t202" style="position:absolute;margin-left:109.85pt;margin-top:28.05pt;width:40.15pt;height:13pt;z-index:251660288;visibility:visible;mso-wrap-style:square;mso-width-percent:0;mso-height-percent:0;mso-wrap-distance-left:9pt;mso-wrap-distance-top:0;mso-wrap-distance-right:9pt;mso-wrap-distance-bottom:0;mso-position-horizontal:absolute;mso-position-horizontal-relative:text;mso-position-vertical:absolute;mso-position-vertical-relative:text;mso-width-percent:0;mso-height-percent:0;mso-width-relative:page;mso-height-relative:page;v-text-anchor:middle" o:gfxdata="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" filled="f" stroked="f" strokeweight=".5pt">
-              <v:textbox inset=".5mm,0,0,0">
-                <w:txbxContent>
-                  <w:p>
-                    <w:pPr>
-                      <w:spacing w:before="0" w:after="0" w:line="240" w:lineRule="auto"/>
-                      <w:rPr>
-                        <w:sz w:val="17"/>
-                        <w:szCs w:val="17"/>
-                      </w:rPr>
-                    </w:pPr>
-                    <w:r>
-                      <w:rPr>
-                        <w:sz w:val="17"/>
-                        <w:szCs w:val="17"/>
-                      </w:rPr>
-                      <w:t>Follow us:</w:t>
-                    </w:r>
-                  </w:p>
-                </w:txbxContent>
-              </v:textbox>
-            </v:shape>
-          </w:pict>
-        </mc:Fallback>
-      </mc:AlternateContent>
+      <w:pict>
+        <v:shapetype id="_x0000_t202" coordsize="21600,21600" o:spt="202" path="m,l,21600r21600,l21600,xe">
+          <v:stroke joinstyle="miter"/>
+          <v:path gradientshapeok="t" o:connecttype="rect"/>
+        </v:shapetype>
+        <v:shape id="Text Box 6" o:spid="_x0000_s4100" type="#_x0000_t202" style="position:absolute;margin-left:109.85pt;margin-top:28.05pt;width:40.15pt;height:13pt;z-index:251660288;visibility:visible;v-text-anchor:middle" o:gfxdata="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" filled="f" stroked="f" strokeweight=".5pt">
+          <v:textbox inset=".5mm,0,0,0">
+            <w:txbxContent>
+              <w:p>
+                <w:pPr>
+                  <w:spacing w:before="0" w:after="0" w:line="240" w:lineRule="auto"/>
+                  <w:rPr>
+                    <w:sz w:val="17"/>
+                    <w:szCs w:val="17"/>
+                  </w:rPr>
+                </w:pPr>
+                <w:r>
+                  <w:rPr>
+                    <w:sz w:val="17"/>
+                    <w:szCs w:val="17"/>
+                  </w:rPr>
+                  <w:t>Follow us:</w:t>
+                </w:r>
+              </w:p>
+            </w:txbxContent>
+          </v:textbox>
+        </v:shape>
+      </w:pict>
     </w:r>
     <w:r>
       <w:rPr>
         <w:noProof/>
       </w:rPr>
-      <mc:AlternateContent>
-        <mc:Choice Requires="wps">
-          <w:drawing>
-            <wp:anchor distT="0" distB="0" distL="114300" distR="114300" simplePos="0" relativeHeight="251657216" behindDoc="0" locked="0" layoutInCell="1" allowOverlap="1" wp14:anchorId="2074F399" wp14:editId="0E74DC82">
-              <wp:simplePos x="0" y="0"/>
-              <wp:positionH relativeFrom="column">
-                <wp:posOffset>1384252</wp:posOffset>
-              </wp:positionH>
-              <wp:positionV relativeFrom="paragraph">
-                <wp:posOffset>88753</wp:posOffset>
-              </wp:positionV>
-              <wp:extent cx="5225024" cy="513715"/>
-              <wp:effectExtent l="0" t="0" r="0" b="635"/>
-              <wp:wrapNone/>
-              <wp:docPr id="16" name="Text Box 16"/>
-              <wp:cNvGraphicFramePr>
-                <a:graphicFrameLocks xmlns:a="http://schemas.openxmlformats.org/drawingml/2006/main"/>
-              </wp:cNvGraphicFramePr>
-              <a:graphic xmlns:a="http://schemas.openxmlformats.org/drawingml/2006/main">
-                <a:graphicData uri="http://schemas.microsoft.com/office/word/2010/wordprocessingShape">
-                  <wps:wsp>
-                    <wps:cNvSpPr txBox="1">
-                      <a:spLocks noChangeArrowheads="1"/>
-                    </wps:cNvSpPr>
-                    <wps:spPr bwMode="auto">
-                      <a:xfrm>
-                        <a:off x="0" y="0"/>
-                        <a:ext cx="5225024" cy="513715"/>
-                      </a:xfrm>
-                      <a:prstGeom prst="rect">
-                        <a:avLst/>
-                      </a:prstGeom>
-                      <a:noFill/>
-                      <a:ln w="9525">
-                        <a:noFill/>
-                        <a:miter lim="800000"/>
-                        <a:headEnd/>
-                        <a:tailEnd/>
-                      </a:ln>
-                    </wps:spPr>
-                    <wps:txbx>
-                      <w:txbxContent>
-                        <w:p>
-                          <w:pPr>
-                            <w:spacing w:before="40" w:after="100" w:line="240" w:lineRule="auto"/>
-                            <w:rPr>
-                              <w:sz w:val="17"/>
-                              <w:szCs w:val="17"/>
-                            </w:rPr>
-                          </w:pPr>
-                          <w:bookmarkStart w:id="13" w:name="_Hlk24191091"/>
-                          <w:r>
-                            <w:rPr>
-                              <w:sz w:val="17"/>
-                              <w:szCs w:val="17"/>
-                            </w:rPr>
-                            <w:t xml:space="preserve">© SoftUni – </w:t>
-                          </w:r>
-                          <w:hyperlink r:id="rId1" w:history="1">
-                            <w:r>
-                              <w:rPr>
-                                <w:rStyle w:val="Hyperlink"/>
-                                <w:color w:val="0882DE"/>
-                                <w:sz w:val="17"/>
-                                <w:szCs w:val="17"/>
-                              </w:rPr>
-                              <w:t>about.</w:t>
-                            </w:r>
-                            <w:r>
-                              <w:rPr>
-                                <w:rStyle w:val="Hyperlink"/>
-                                <w:color w:val="0882DE"/>
-                                <w:sz w:val="17"/>
-                                <w:szCs w:val="17"/>
-                              </w:rPr>
-                              <w:t>softuni.</w:t>
-                            </w:r>
-                            <w:r>
-                              <w:rPr>
-                                <w:rStyle w:val="Hyperlink"/>
-                                <w:color w:val="0882DE"/>
-                                <w:sz w:val="17"/>
-                                <w:szCs w:val="17"/>
-                              </w:rPr>
-                              <w:t>bg</w:t>
-                            </w:r>
-                          </w:hyperlink>
-                          <w:r>
-                            <w:rPr>
-                              <w:sz w:val="17"/>
-                              <w:szCs w:val="17"/>
-                            </w:rPr>
-                            <w:t>. Copyrighted document. Unauthorized copy, reproduction or use is not permitted.</w:t>
-                          </w:r>
-                        </w:p>
-                        <w:bookmarkEnd w:id="13"/>
-                        <w:p>
-                          <w:pPr>
-                            <w:spacing w:line="240" w:lineRule="auto"/>
-                            <w:ind w:left="567" w:firstLine="284"/>
-                            <w:rPr>
-                              <w:sz w:val="18"/>
-                              <w:szCs w:val="18"/>
-                            </w:rPr>
-                          </w:pPr>
-                          <w:r>
-                            <w:rPr>
-                              <w:noProof/>
-                              <w:sz w:val="18"/>
-                              <w:szCs w:val="18"/>
-                            </w:rPr>
-                            <w:drawing>
-                              <wp:inline distT="0" distB="0" distL="0" distR="0" wp14:anchorId="53621E41" wp14:editId="3BF595D6">
-                                <wp:extent cx="180000" cy="180000"/>
-                                <wp:effectExtent l="0" t="0" r="0" b="0"/>
-                                <wp:docPr id="3" name="Picture 3">
-                                  <a:hlinkClick xmlns:a="http://schemas.openxmlformats.org/drawingml/2006/main" r:id="rId2"/>
-                                </wp:docPr>
-                                <wp:cNvGraphicFramePr>
-                                  <a:graphicFrameLocks xmlns:a="http://schemas.openxmlformats.org/drawingml/2006/main" noChangeAspect="1"/>
-                                </wp:cNvGraphicFramePr>
-                                <a:graphic xmlns:a="http://schemas.openxmlformats.org/drawingml/2006/main">
-                                  <a:graphicData uri="http://schemas.openxmlformats.org/drawingml/2006/picture">
-                                    <pic:pic xmlns:pic="http://schemas.openxmlformats.org/drawingml/2006/picture">
-                                      <pic:nvPicPr>
-                                        <pic:cNvPr id="3" name="Picture 3">
-                                          <a:hlinkClick r:id="rId2"/>
-                                        </pic:cNvPr>
-                                        <pic:cNvPicPr>
-                                          <a:picLocks noChangeAspect="1" noChangeArrowheads="1"/>
-                                        </pic:cNvPicPr>
-                                      </pic:nvPicPr>
-                                      <pic:blipFill>
-                                        <a:blip r:embed="rId3">
-                                          <a:extLst>
-                                            <a:ext uri="{28A0092B-C50C-407E-A947-70E740481C1C}">
-                                              <a14:useLocalDpi xmlns:a14="http://schemas.microsoft.com/office/drawing/2010/main" val="0"/>
-                                            </a:ext>
-                                          </a:extLst>
-                                        </a:blip>
-                                        <a:stretch>
-                                          <a:fillRect/>
-                                        </a:stretch>
-                                      </pic:blipFill>
-                                      <pic:spPr bwMode="auto">
-                                        <a:xfrm>
-                                          <a:off x="0" y="0"/>
-                                          <a:ext cx="180000" cy="180000"/>
-                                        </a:xfrm>
-                                        <a:prstGeom prst="rect">
-                                          <a:avLst/>
-                                        </a:prstGeom>
-                                        <a:noFill/>
-                                        <a:ln>
-                                          <a:noFill/>
-                                        </a:ln>
-                                      </pic:spPr>
-                                    </pic:pic>
-                                  </a:graphicData>
-                                </a:graphic>
-                              </wp:inline>
-                            </w:drawing>
-                          </w:r>
-                          <w:r>
-                            <w:rPr>
-                              <w:sz w:val="18"/>
-                              <w:szCs w:val="18"/>
-                              <w:lang w:val="bg-BG"/>
-                            </w:rPr>
-                            <w:t xml:space="preserve">   </w:t>
-                          </w:r>
-                          <w:r>
-                            <w:rPr>
-                              <w:noProof/>
-                              <w:sz w:val="18"/>
-                              <w:szCs w:val="18"/>
-                            </w:rPr>
-                            <w:drawing>
-                              <wp:inline distT="0" distB="0" distL="0" distR="0" wp14:anchorId="64E29E7A" wp14:editId="1BD0FFE4">
-                                <wp:extent cx="180000" cy="180000"/>
-                                <wp:effectExtent l="0" t="0" r="0" b="0"/>
-                                <wp:docPr id="2" name="Picture 2">
-                                  <a:hlinkClick xmlns:a="http://schemas.openxmlformats.org/drawingml/2006/main" r:id="rId4"/>
-                                </wp:docPr>
-                                <wp:cNvGraphicFramePr>
-                                  <a:graphicFrameLocks xmlns:a="http://schemas.openxmlformats.org/drawingml/2006/main" noChangeAspect="1"/>
-                                </wp:cNvGraphicFramePr>
-                                <a:graphic xmlns:a="http://schemas.openxmlformats.org/drawingml/2006/main">
-                                  <a:graphicData uri="http://schemas.openxmlformats.org/drawingml/2006/picture">
-                                    <pic:pic xmlns:pic="http://schemas.openxmlformats.org/drawingml/2006/picture">
-                                      <pic:nvPicPr>
-                                        <pic:cNvPr id="2" name="Picture 2">
-                                          <a:hlinkClick r:id="rId4"/>
-                                        </pic:cNvPr>
-                                        <pic:cNvPicPr>
-                                          <a:picLocks noChangeAspect="1" noChangeArrowheads="1"/>
-                                        </pic:cNvPicPr>
-                                      </pic:nvPicPr>
-                                      <pic:blipFill>
-                                        <a:blip r:embed="rId5">
-                                          <a:extLst>
-                                            <a:ext uri="{28A0092B-C50C-407E-A947-70E740481C1C}">
-                                              <a14:useLocalDpi xmlns:a14="http://schemas.microsoft.com/office/drawing/2010/main" val="0"/>
-                                            </a:ext>
-                                          </a:extLst>
-                                        </a:blip>
-                                        <a:stretch>
-                                          <a:fillRect/>
-                                        </a:stretch>
-                                      </pic:blipFill>
-                                      <pic:spPr bwMode="auto">
-                                        <a:xfrm>
-                                          <a:off x="0" y="0"/>
-                                          <a:ext cx="180000" cy="180000"/>
-                                        </a:xfrm>
-                                        <a:prstGeom prst="rect">
-                                          <a:avLst/>
-                                        </a:prstGeom>
-                                        <a:noFill/>
-                                        <a:ln>
-                                          <a:noFill/>
-                                        </a:ln>
-                                      </pic:spPr>
-                                    </pic:pic>
-                                  </a:graphicData>
-                                </a:graphic>
-                              </wp:inline>
-                            </w:drawing>
-                          </w:r>
-                          <w:r>
-                            <w:rPr>
-                              <w:sz w:val="18"/>
-                              <w:szCs w:val="18"/>
-                              <w:lang w:val="bg-BG"/>
-                            </w:rPr>
-                            <w:t xml:space="preserve">   </w:t>
-                          </w:r>
-                          <w:r>
-                            <w:rPr>
-                              <w:noProof/>
-                              <w:sz w:val="18"/>
-                              <w:szCs w:val="18"/>
-                            </w:rPr>
-                            <w:drawing>
-                              <wp:inline distT="0" distB="0" distL="0" distR="0" wp14:anchorId="293C9B17" wp14:editId="373E17EF">
-                                <wp:extent cx="180000" cy="180000"/>
-                                <wp:effectExtent l="0" t="0" r="0" b="0"/>
-                                <wp:docPr id="5" name="Picture 5" title="Software University @ Facebook">
-                                  <a:hlinkClick xmlns:a="http://schemas.openxmlformats.org/drawingml/2006/main" r:id="rId6"/>
-                                </wp:docPr>
-                                <wp:cNvGraphicFramePr>
-                                  <a:graphicFrameLocks xmlns:a="http://schemas.openxmlformats.org/drawingml/2006/main" noChangeAspect="1"/>
-                                </wp:cNvGraphicFramePr>
-                                <a:graphic xmlns:a="http://schemas.openxmlformats.org/drawingml/2006/main">
-                                  <a:graphicData uri="http://schemas.openxmlformats.org/drawingml/2006/picture">
-                                    <pic:pic xmlns:pic="http://schemas.openxmlformats.org/drawingml/2006/picture">
-                                      <pic:nvPicPr>
-                                        <pic:cNvPr id="5" name="Picture 5" title="Software University @ Facebook">
-                                          <a:hlinkClick r:id="rId6"/>
-                                        </pic:cNvPr>
-                                        <pic:cNvPicPr/>
-                                      </pic:nvPicPr>
-                                      <pic:blipFill>
-                                        <a:blip r:embed="rId7"/>
-                                        <a:stretch>
-                                          <a:fillRect/>
-                                        </a:stretch>
-                                      </pic:blipFill>
-                                      <pic:spPr>
-                                        <a:xfrm>
-                                          <a:off x="0" y="0"/>
-                                          <a:ext cx="180000" cy="180000"/>
-                                        </a:xfrm>
-                                        <a:prstGeom prst="rect">
-                                          <a:avLst/>
-                                        </a:prstGeom>
-                                      </pic:spPr>
-                                    </pic:pic>
-                                  </a:graphicData>
-                                </a:graphic>
-                              </wp:inline>
-                            </w:drawing>
-                          </w:r>
-                          <w:r>
-                            <w:rPr>
-                              <w:sz w:val="18"/>
-                              <w:szCs w:val="18"/>
-                            </w:rPr>
-                            <w:t xml:space="preserve">   </w:t>
-                          </w:r>
-                          <w:r>
-                            <w:rPr>
-                              <w:noProof/>
-                              <w:sz w:val="18"/>
-                              <w:szCs w:val="18"/>
-                            </w:rPr>
-                            <w:drawing>
-                              <wp:inline distT="0" distB="0" distL="0" distR="0" wp14:anchorId="75BE9FD2" wp14:editId="14C27CD2">
-                                <wp:extent cx="180000" cy="180000"/>
-                                <wp:effectExtent l="0" t="0" r="0" b="0"/>
-                                <wp:docPr id="20" name="Picture 20">
-                                  <a:hlinkClick xmlns:a="http://schemas.openxmlformats.org/drawingml/2006/main" r:id="rId8"/>
-                                </wp:docPr>
-                                <wp:cNvGraphicFramePr>
-                                  <a:graphicFrameLocks xmlns:a="http://schemas.openxmlformats.org/drawingml/2006/main" noChangeAspect="1"/>
-                                </wp:cNvGraphicFramePr>
-                                <a:graphic xmlns:a="http://schemas.openxmlformats.org/drawingml/2006/main">
-                                  <a:graphicData uri="http://schemas.openxmlformats.org/drawingml/2006/picture">
-                                    <pic:pic xmlns:pic="http://schemas.openxmlformats.org/drawingml/2006/picture">
-                                      <pic:nvPicPr>
-                                        <pic:cNvPr id="20" name="Picture 20">
-                                          <a:hlinkClick r:id="rId8"/>
-                                        </pic:cNvPr>
-                                        <pic:cNvPicPr>
-                                          <a:picLocks noChangeAspect="1" noChangeArrowheads="1"/>
-                                        </pic:cNvPicPr>
-                                      </pic:nvPicPr>
-                                      <pic:blipFill>
-                                        <a:blip r:embed="rId9">
-                                          <a:extLst>
-                                            <a:ext uri="{28A0092B-C50C-407E-A947-70E740481C1C}">
-                                              <a14:useLocalDpi xmlns:a14="http://schemas.microsoft.com/office/drawing/2010/main" val="0"/>
-                                            </a:ext>
-                                            <a:ext uri="{837473B0-CC2E-450A-ABE3-18F120FF3D39}">
-                                              <a1611:picAttrSrcUrl xmlns:a1611="http://schemas.microsoft.com/office/drawing/2016/11/main" r:id="rId10"/>
-                                            </a:ext>
-                                          </a:extLst>
-                                        </a:blip>
-                                        <a:stretch>
-                                          <a:fillRect/>
-                                        </a:stretch>
-                                      </pic:blipFill>
-                                      <pic:spPr bwMode="auto">
-                                        <a:xfrm>
-                                          <a:off x="0" y="0"/>
-                                          <a:ext cx="180000" cy="180000"/>
-                                        </a:xfrm>
-                                        <a:prstGeom prst="rect">
-                                          <a:avLst/>
-                                        </a:prstGeom>
-                                        <a:noFill/>
-                                        <a:ln>
-                                          <a:noFill/>
-                                        </a:ln>
-                                      </pic:spPr>
-                                    </pic:pic>
-                                  </a:graphicData>
-                                </a:graphic>
-                              </wp:inline>
-                            </w:drawing>
-                          </w:r>
-                          <w:r>
-                            <w:rPr>
-                              <w:noProof/>
-                              <w:sz w:val="18"/>
-                              <w:szCs w:val="18"/>
-                            </w:rPr>
-                            <w:t xml:space="preserve">   </w:t>
-                          </w:r>
-                          <w:r>
-                            <w:rPr>
-                              <w:noProof/>
-                              <w:sz w:val="18"/>
-                              <w:szCs w:val="18"/>
-                            </w:rPr>
-                            <w:drawing>
-                              <wp:inline distT="0" distB="0" distL="0" distR="0" wp14:anchorId="15168924" wp14:editId="70A0374F">
-                                <wp:extent cx="180000" cy="180000"/>
-                                <wp:effectExtent l="0" t="0" r="0" b="0"/>
-                                <wp:docPr id="7" name="Picture 7" title="Software University @ Twitter">
-                                  <a:hlinkClick xmlns:a="http://schemas.openxmlformats.org/drawingml/2006/main" r:id="rId11"/>
-                                </wp:docPr>
-                                <wp:cNvGraphicFramePr>
-                                  <a:graphicFrameLocks xmlns:a="http://schemas.openxmlformats.org/drawingml/2006/main" noChangeAspect="1"/>
-                                </wp:cNvGraphicFramePr>
-                                <a:graphic xmlns:a="http://schemas.openxmlformats.org/drawingml/2006/main">
-                                  <a:graphicData uri="http://schemas.openxmlformats.org/drawingml/2006/picture">
-                                    <pic:pic xmlns:pic="http://schemas.openxmlformats.org/drawingml/2006/picture">
-                                      <pic:nvPicPr>
-                                        <pic:cNvPr id="7" name="Picture 7" title="Software University @ Twitter">
-                                          <a:hlinkClick r:id="rId11"/>
-                                        </pic:cNvPr>
-                                        <pic:cNvPicPr/>
-                                      </pic:nvPicPr>
-                                      <pic:blipFill>
-                                        <a:blip r:embed="rId12"/>
-                                        <a:stretch>
-                                          <a:fillRect/>
-                                        </a:stretch>
-                                      </pic:blipFill>
-                                      <pic:spPr>
-                                        <a:xfrm>
-                                          <a:off x="0" y="0"/>
-                                          <a:ext cx="180000" cy="180000"/>
-                                        </a:xfrm>
-                                        <a:prstGeom prst="rect">
-                                          <a:avLst/>
-                                        </a:prstGeom>
-                                      </pic:spPr>
-                                    </pic:pic>
-                                  </a:graphicData>
-                                </a:graphic>
-                              </wp:inline>
-                            </w:drawing>
-                          </w:r>
-                          <w:r>
-                            <w:rPr>
-                              <w:sz w:val="18"/>
-                              <w:szCs w:val="18"/>
-                            </w:rPr>
-                            <w:t xml:space="preserve">  </w:t>
-                          </w:r>
-                          <w:r>
-                            <w:rPr>
-                              <w:noProof/>
-                              <w:sz w:val="18"/>
-                              <w:szCs w:val="18"/>
-                            </w:rPr>
-                            <w:drawing>
-                              <wp:inline distT="0" distB="0" distL="0" distR="0" wp14:anchorId="1C97DE02" wp14:editId="61D842AB">
-                                <wp:extent cx="180000" cy="180000"/>
-                                <wp:effectExtent l="0" t="0" r="0" b="0"/>
-                                <wp:docPr id="17" name="Picture 17" title="Software University @ YouTube">
-                                  <a:hlinkClick xmlns:a="http://schemas.openxmlformats.org/drawingml/2006/main" r:id="rId13"/>
-                                </wp:docPr>
-                                <wp:cNvGraphicFramePr>
-                                  <a:graphicFrameLocks xmlns:a="http://schemas.openxmlformats.org/drawingml/2006/main" noChangeAspect="1"/>
-                                </wp:cNvGraphicFramePr>
-                                <a:graphic xmlns:a="http://schemas.openxmlformats.org/drawingml/2006/main">
-                                  <a:graphicData uri="http://schemas.openxmlformats.org/drawingml/2006/picture">
-                                    <pic:pic xmlns:pic="http://schemas.openxmlformats.org/drawingml/2006/picture">
-                                      <pic:nvPicPr>
-                                        <pic:cNvPr id="17" name="Picture 17" title="Software University @ YouTube">
-                                          <a:hlinkClick r:id="rId13"/>
-                                        </pic:cNvPr>
-                                        <pic:cNvPicPr/>
-                                      </pic:nvPicPr>
-                                      <pic:blipFill>
-                                        <a:blip r:embed="rId14"/>
-                                        <a:stretch>
-                                          <a:fillRect/>
-                                        </a:stretch>
-                                      </pic:blipFill>
-                                      <pic:spPr>
-                                        <a:xfrm>
-                                          <a:off x="0" y="0"/>
-                                          <a:ext cx="180000" cy="180000"/>
-                                        </a:xfrm>
-                                        <a:prstGeom prst="rect">
-                                          <a:avLst/>
-                                        </a:prstGeom>
-                                      </pic:spPr>
-                                    </pic:pic>
-                                  </a:graphicData>
-                                </a:graphic>
-                              </wp:inline>
-                            </w:drawing>
-                          </w:r>
-                          <w:r>
-                            <w:rPr>
-                              <w:sz w:val="18"/>
-                              <w:szCs w:val="18"/>
-                            </w:rPr>
-                            <w:t xml:space="preserve">   </w:t>
-                          </w:r>
-                          <w:r>
-                            <w:rPr>
-                              <w:noProof/>
-                              <w:sz w:val="18"/>
-                              <w:szCs w:val="18"/>
-                            </w:rPr>
-                            <w:drawing>
-                              <wp:inline distT="0" distB="0" distL="0" distR="0" wp14:anchorId="103BD2B7" wp14:editId="40827562">
-                                <wp:extent cx="180000" cy="180000"/>
-                                <wp:effectExtent l="0" t="0" r="0" b="0"/>
-                                <wp:docPr id="21" name="Picture 21">
-                                  <a:hlinkClick xmlns:a="http://schemas.openxmlformats.org/drawingml/2006/main" r:id="rId15"/>
-                                </wp:docPr>
-                                <wp:cNvGraphicFramePr>
-                                  <a:graphicFrameLocks xmlns:a="http://schemas.openxmlformats.org/drawingml/2006/main" noChangeAspect="1"/>
-                                </wp:cNvGraphicFramePr>
-                                <a:graphic xmlns:a="http://schemas.openxmlformats.org/drawingml/2006/main">
-                                  <a:graphicData uri="http://schemas.openxmlformats.org/drawingml/2006/picture">
-                                    <pic:pic xmlns:pic="http://schemas.openxmlformats.org/drawingml/2006/picture">
-                                      <pic:nvPicPr>
-                                        <pic:cNvPr id="21" name="Picture 21">
-                                          <a:hlinkClick r:id="rId15"/>
-                                        </pic:cNvPr>
-                                        <pic:cNvPicPr>
-                                          <a:picLocks noChangeAspect="1" noChangeArrowheads="1"/>
-                                        </pic:cNvPicPr>
-                                      </pic:nvPicPr>
-                                      <pic:blipFill rotWithShape="1">
-                                        <a:blip r:embed="rId16">
-                                          <a:extLst>
-                                            <a:ext uri="{28A0092B-C50C-407E-A947-70E740481C1C}">
-                                              <a14:useLocalDpi xmlns:a14="http://schemas.microsoft.com/office/drawing/2010/main" val="0"/>
-                                            </a:ext>
-                                          </a:extLst>
-                                        </a:blip>
-                                        <a:srcRect l="-152" t="-76" r="-152" b="-76"/>
-                                        <a:stretch/>
-                                      </pic:blipFill>
-                                      <pic:spPr bwMode="auto">
-                                        <a:xfrm>
-                                          <a:off x="0" y="0"/>
-                                          <a:ext cx="180000" cy="180000"/>
-                                        </a:xfrm>
-                                        <a:prstGeom prst="rect">
-                                          <a:avLst/>
-                                        </a:prstGeom>
-                                        <a:noFill/>
-                                        <a:ln>
-                                          <a:noFill/>
-                                        </a:ln>
-                                        <a:extLst>
-                                          <a:ext uri="{53640926-AAD7-44D8-BBD7-CCE9431645EC}">
-                                            <a14:shadowObscured xmlns:a14="http://schemas.microsoft.com/office/drawing/2010/main"/>
-                                          </a:ext>
-                                        </a:extLst>
-                                      </pic:spPr>
-                                    </pic:pic>
-                                  </a:graphicData>
-                                </a:graphic>
-                              </wp:inline>
-                            </w:drawing>
-                          </w:r>
-                          <w:r>
-                            <w:rPr>
-                              <w:sz w:val="18"/>
-                              <w:szCs w:val="18"/>
-                            </w:rPr>
-                            <w:t xml:space="preserve">   </w:t>
-                          </w:r>
-                          <w:r>
-                            <w:rPr>
-                              <w:noProof/>
-                              <w:sz w:val="18"/>
-                              <w:szCs w:val="18"/>
-                            </w:rPr>
-                            <w:drawing>
-                              <wp:inline distT="0" distB="0" distL="0" distR="0" wp14:anchorId="620F6097" wp14:editId="67DE1394">
-                                <wp:extent cx="180000" cy="180000"/>
-                                <wp:effectExtent l="0" t="0" r="0" b="0"/>
-                                <wp:docPr id="22" name="Picture 22">
-                                  <a:hlinkClick xmlns:a="http://schemas.openxmlformats.org/drawingml/2006/main" r:id="rId17"/>
-                                </wp:docPr>
-                                <wp:cNvGraphicFramePr>
-                                  <a:graphicFrameLocks xmlns:a="http://schemas.openxmlformats.org/drawingml/2006/main" noChangeAspect="1"/>
-                                </wp:cNvGraphicFramePr>
-                                <a:graphic xmlns:a="http://schemas.openxmlformats.org/drawingml/2006/main">
-                                  <a:graphicData uri="http://schemas.openxmlformats.org/drawingml/2006/picture">
-                                    <pic:pic xmlns:pic="http://schemas.openxmlformats.org/drawingml/2006/picture">
-                                      <pic:nvPicPr>
-                                        <pic:cNvPr id="22" name="Picture 22">
-                                          <a:hlinkClick r:id="rId17"/>
-                                        </pic:cNvPr>
-                                        <pic:cNvPicPr>
-                                          <a:picLocks noChangeAspect="1" noChangeArrowheads="1"/>
-                                        </pic:cNvPicPr>
-                                      </pic:nvPicPr>
-                                      <pic:blipFill>
-                                        <a:blip r:embed="rId18">
-                                          <a:extLst>
-                                            <a:ext uri="{28A0092B-C50C-407E-A947-70E740481C1C}">
-                                              <a14:useLocalDpi xmlns:a14="http://schemas.microsoft.com/office/drawing/2010/main" val="0"/>
-                                            </a:ext>
-                                          </a:extLst>
-                                        </a:blip>
-                                        <a:srcRect/>
-                                        <a:stretch>
-                                          <a:fillRect/>
-                                        </a:stretch>
-                                      </pic:blipFill>
-                                      <pic:spPr bwMode="auto">
-                                        <a:xfrm>
-                                          <a:off x="0" y="0"/>
-                                          <a:ext cx="180000" cy="180000"/>
-                                        </a:xfrm>
-                                        <a:prstGeom prst="rect">
-                                          <a:avLst/>
-                                        </a:prstGeom>
-                                        <a:noFill/>
-                                        <a:ln>
-                                          <a:noFill/>
-                                        </a:ln>
-                                      </pic:spPr>
-                                    </pic:pic>
-                                  </a:graphicData>
-                                </a:graphic>
-                              </wp:inline>
-                            </w:drawing>
-                          </w:r>
-                          <w:r>
-                            <w:rPr>
-                              <w:sz w:val="18"/>
-                              <w:szCs w:val="18"/>
-                            </w:rPr>
-                            <w:t xml:space="preserve">   </w:t>
-                          </w:r>
-                          <w:r>
-                            <w:rPr>
-                              <w:noProof/>
-                              <w:sz w:val="18"/>
-                              <w:szCs w:val="18"/>
-                            </w:rPr>
-                            <w:drawing>
-                              <wp:inline distT="0" distB="0" distL="0" distR="0" wp14:anchorId="02F95DD8" wp14:editId="5DBDA342">
-                                <wp:extent cx="180000" cy="180000"/>
-                                <wp:effectExtent l="0" t="0" r="0" b="0"/>
-                                <wp:docPr id="23" name="Picture 23" title="Software University: Email Us">
-                                  <a:hlinkClick xmlns:a="http://schemas.openxmlformats.org/drawingml/2006/main" r:id="rId19"/>
-                                </wp:docPr>
-                                <wp:cNvGraphicFramePr>
-                                  <a:graphicFrameLocks xmlns:a="http://schemas.openxmlformats.org/drawingml/2006/main" noChangeAspect="1"/>
-                                </wp:cNvGraphicFramePr>
-                                <a:graphic xmlns:a="http://schemas.openxmlformats.org/drawingml/2006/main">
-                                  <a:graphicData uri="http://schemas.openxmlformats.org/drawingml/2006/picture">
-                                    <pic:pic xmlns:pic="http://schemas.openxmlformats.org/drawingml/2006/picture">
-                                      <pic:nvPicPr>
-                                        <pic:cNvPr id="23" name="Picture 23" title="Software University: Email Us">
-                                          <a:hlinkClick r:id="rId19"/>
-                                        </pic:cNvPr>
-                                        <pic:cNvPicPr/>
-                                      </pic:nvPicPr>
-                                      <pic:blipFill>
-                                        <a:blip r:embed="rId20"/>
-                                        <a:stretch>
-                                          <a:fillRect/>
-                                        </a:stretch>
-                                      </pic:blipFill>
-                                      <pic:spPr>
-                                        <a:xfrm>
-                                          <a:off x="0" y="0"/>
-                                          <a:ext cx="180000" cy="180000"/>
-                                        </a:xfrm>
-                                        <a:prstGeom prst="rect">
-                                          <a:avLst/>
-                                        </a:prstGeom>
-                                      </pic:spPr>
-                                    </pic:pic>
-                                  </a:graphicData>
-                                </a:graphic>
-                              </wp:inline>
-                            </w:drawing>
-                          </w:r>
-                        </w:p>
-                      </w:txbxContent>
-                    </wps:txbx>
-                    <wps:bodyPr rot="0" vert="horz" wrap="square" lIns="18000" tIns="43200" rIns="18000" bIns="18000" anchor="t" anchorCtr="0">
-                      <a:noAutofit/>
-                    </wps:bodyPr>
-                  </wps:wsp>
-                </a:graphicData>
-              </a:graphic>
-              <wp14:sizeRelH relativeFrom="page">
-                <wp14:pctWidth>0</wp14:pctWidth>
-              </wp14:sizeRelH>
-              <wp14:sizeRelV relativeFrom="page">
-                <wp14:pctHeight>0</wp14:pctHeight>
-              </wp14:sizeRelV>
-            </wp:anchor>
-          </w:drawing>
-        </mc:Choice>
-        <mc:Fallback>
-          <w:pict>
-            <v:shape w14:anchorId="2074F399" id="Text Box 16" o:spid="_x0000_s1027" type="#_x0000_t202" style="position:absolute;margin-left:109pt;margin-top:7pt;width:411.4pt;height:40.45pt;z-index:251657216;visibility:visible;mso-wrap-style:square;mso-width-percent:0;mso-height-percent:0;mso-wrap-distance-left:9pt;mso-wrap-distance-top:0;mso-wrap-distance-right:9pt;mso-wrap-distance-bottom:0;mso-position-horizontal:absolute;mso-position-horizontal-relative:text;mso-position-vertical:absolute;mso-position-vertical-relative:text;mso-width-percent:0;mso-height-percent:0;mso-width-relative:page;mso-height-relative:page;v-text-anchor:top" o:gfxdata="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" filled="f" stroked="f">
-              <v:textbox inset=".5mm,1.2mm,.5mm,.5mm">
-                <w:txbxContent>
-                  <w:p>
-                    <w:pPr>
-                      <w:spacing w:before="40" w:after="100" w:line="240" w:lineRule="auto"/>
-                      <w:rPr>
-                        <w:sz w:val="17"/>
-                        <w:szCs w:val="17"/>
-                      </w:rPr>
-                    </w:pPr>
-                    <w:bookmarkStart w:id="14" w:name="_Hlk24191091"/>
-                    <w:r>
-                      <w:rPr>
-                        <w:sz w:val="17"/>
-                        <w:szCs w:val="17"/>
-                      </w:rPr>
-                      <w:t xml:space="preserve">© SoftUni – </w:t>
-                    </w:r>
-                    <w:hyperlink r:id="rId21" w:history="1">
-                      <w:r>
-                        <w:rPr>
-                          <w:rStyle w:val="Hyperlink"/>
-                          <w:color w:val="0882DE"/>
-                          <w:sz w:val="17"/>
-                          <w:szCs w:val="17"/>
-                        </w:rPr>
-                        <w:t>about.</w:t>
-                      </w:r>
-                      <w:r>
-                        <w:rPr>
-                          <w:rStyle w:val="Hyperlink"/>
-                          <w:color w:val="0882DE"/>
-                          <w:sz w:val="17"/>
-                          <w:szCs w:val="17"/>
-                        </w:rPr>
-                        <w:t>softuni.</w:t>
-                      </w:r>
-                      <w:r>
-                        <w:rPr>
-                          <w:rStyle w:val="Hyperlink"/>
-                          <w:color w:val="0882DE"/>
-                          <w:sz w:val="17"/>
-                          <w:szCs w:val="17"/>
-                        </w:rPr>
-                        <w:t>bg</w:t>
-                      </w:r>
-                    </w:hyperlink>
-                    <w:r>
-                      <w:rPr>
-                        <w:sz w:val="17"/>
-                        <w:szCs w:val="17"/>
-                      </w:rPr>
-                      <w:t>. Copyrighted document. Unauthorized copy, reproduction or use is not permitted.</w:t>
-                    </w:r>
-                  </w:p>
-                  <w:bookmarkEnd w:id="14"/>
-                  <w:p>
-                    <w:pPr>
-                      <w:spacing w:line="240" w:lineRule="auto"/>
-                      <w:ind w:left="567" w:firstLine="284"/>
-                      <w:rPr>
-                        <w:sz w:val="18"/>
-                        <w:szCs w:val="18"/>
-                      </w:rPr>
-                    </w:pPr>
-                    <w:r>
-                      <w:rPr>
-                        <w:noProof/>
-                        <w:sz w:val="18"/>
-                        <w:szCs w:val="18"/>
-                      </w:rPr>
-                      <w:drawing>
-                        <wp:inline distT="0" distB="0" distL="0" distR="0" wp14:anchorId="53621E41" wp14:editId="3BF595D6">
-                          <wp:extent cx="180000" cy="180000"/>
-                          <wp:effectExtent l="0" t="0" r="0" b="0"/>
-                          <wp:docPr id="3" name="Picture 3">
-                            <a:hlinkClick xmlns:a="http://schemas.openxmlformats.org/drawingml/2006/main" r:id="rId22"/>
-                          </wp:docPr>
-                          <wp:cNvGraphicFramePr>
-                            <a:graphicFrameLocks xmlns:a="http://schemas.openxmlformats.org/drawingml/2006/main" noChangeAspect="1"/>
-                          </wp:cNvGraphicFramePr>
-                          <a:graphic xmlns:a="http://schemas.openxmlformats.org/drawingml/2006/main">
-                            <a:graphicData uri="http://schemas.openxmlformats.org/drawingml/2006/picture">
-                              <pic:pic xmlns:pic="http://schemas.openxmlformats.org/drawingml/2006/picture">
-                                <pic:nvPicPr>
-                                  <pic:cNvPr id="3" name="Picture 3">
-                                    <a:hlinkClick r:id="rId22"/>
-                                  </pic:cNvPr>
-                                  <pic:cNvPicPr>
-                                    <a:picLocks noChangeAspect="1" noChangeArrowheads="1"/>
-                                  </pic:cNvPicPr>
-                                </pic:nvPicPr>
-                                <pic:blipFill>
-                                  <a:blip r:embed="rId23">
-                                    <a:extLst>
-                                      <a:ext uri="{28A0092B-C50C-407E-A947-70E740481C1C}">
-                                        <a14:useLocalDpi xmlns:a14="http://schemas.microsoft.com/office/drawing/2010/main" val="0"/>
-                                      </a:ext>
-                                    </a:extLst>
-                                  </a:blip>
-                                  <a:stretch>
-                                    <a:fillRect/>
-                                  </a:stretch>
-                                </pic:blipFill>
-                                <pic:spPr bwMode="auto">
-                                  <a:xfrm>
-                                    <a:off x="0" y="0"/>
-                                    <a:ext cx="180000" cy="180000"/>
-                                  </a:xfrm>
-                                  <a:prstGeom prst="rect">
-                                    <a:avLst/>
-                                  </a:prstGeom>
-                                  <a:noFill/>
-                                  <a:ln>
-                                    <a:noFill/>
-                                  </a:ln>
-                                </pic:spPr>
-                              </pic:pic>
-                            </a:graphicData>
-                          </a:graphic>
-                        </wp:inline>
-                      </w:drawing>
-                    </w:r>
-                    <w:r>
-                      <w:rPr>
-                        <w:sz w:val="18"/>
-                        <w:szCs w:val="18"/>
-                        <w:lang w:val="bg-BG"/>
-                      </w:rPr>
-                      <w:t xml:space="preserve">   </w:t>
-                    </w:r>
-                    <w:r>
-                      <w:rPr>
-                        <w:noProof/>
-                        <w:sz w:val="18"/>
-                        <w:szCs w:val="18"/>
-                      </w:rPr>
-                      <w:drawing>
-                        <wp:inline distT="0" distB="0" distL="0" distR="0" wp14:anchorId="64E29E7A" wp14:editId="1BD0FFE4">
-                          <wp:extent cx="180000" cy="180000"/>
-                          <wp:effectExtent l="0" t="0" r="0" b="0"/>
-                          <wp:docPr id="2" name="Picture 2">
-                            <a:hlinkClick xmlns:a="http://schemas.openxmlformats.org/drawingml/2006/main" r:id="rId24"/>
-                          </wp:docPr>
-                          <wp:cNvGraphicFramePr>
-                            <a:graphicFrameLocks xmlns:a="http://schemas.openxmlformats.org/drawingml/2006/main" noChangeAspect="1"/>
-                          </wp:cNvGraphicFramePr>
-                          <a:graphic xmlns:a="http://schemas.openxmlformats.org/drawingml/2006/main">
-                            <a:graphicData uri="http://schemas.openxmlformats.org/drawingml/2006/picture">
-                              <pic:pic xmlns:pic="http://schemas.openxmlformats.org/drawingml/2006/picture">
-                                <pic:nvPicPr>
-                                  <pic:cNvPr id="2" name="Picture 2">
-                                    <a:hlinkClick r:id="rId24"/>
-                                  </pic:cNvPr>
-                                  <pic:cNvPicPr>
-                                    <a:picLocks noChangeAspect="1" noChangeArrowheads="1"/>
-                                  </pic:cNvPicPr>
-                                </pic:nvPicPr>
-                                <pic:blipFill>
-                                  <a:blip r:embed="rId25">
-                                    <a:extLst>
-                                      <a:ext uri="{28A0092B-C50C-407E-A947-70E740481C1C}">
-                                        <a14:useLocalDpi xmlns:a14="http://schemas.microsoft.com/office/drawing/2010/main" val="0"/>
-                                      </a:ext>
-                                    </a:extLst>
-                                  </a:blip>
-                                  <a:stretch>
-                                    <a:fillRect/>
-                                  </a:stretch>
-                                </pic:blipFill>
-                                <pic:spPr bwMode="auto">
-                                  <a:xfrm>
-                                    <a:off x="0" y="0"/>
-                                    <a:ext cx="180000" cy="180000"/>
-                                  </a:xfrm>
-                                  <a:prstGeom prst="rect">
-                                    <a:avLst/>
-                                  </a:prstGeom>
-                                  <a:noFill/>
-                                  <a:ln>
-                                    <a:noFill/>
-                                  </a:ln>
-                                </pic:spPr>
-                              </pic:pic>
-                            </a:graphicData>
-                          </a:graphic>
-                        </wp:inline>
-                      </w:drawing>
-                    </w:r>
-                    <w:r>
-                      <w:rPr>
-                        <w:sz w:val="18"/>
-                        <w:szCs w:val="18"/>
-                        <w:lang w:val="bg-BG"/>
-                      </w:rPr>
-                      <w:t xml:space="preserve">   </w:t>
-                    </w:r>
-                    <w:r>
-                      <w:rPr>
-                        <w:noProof/>
-                        <w:sz w:val="18"/>
-                        <w:szCs w:val="18"/>
-                      </w:rPr>
-                      <w:drawing>
-                        <wp:inline distT="0" distB="0" distL="0" distR="0" wp14:anchorId="293C9B17" wp14:editId="373E17EF">
-                          <wp:extent cx="180000" cy="180000"/>
-                          <wp:effectExtent l="0" t="0" r="0" b="0"/>
-                          <wp:docPr id="5" name="Picture 5" title="Software University @ Facebook">
-                            <a:hlinkClick xmlns:a="http://schemas.openxmlformats.org/drawingml/2006/main" r:id="rId26"/>
-                          </wp:docPr>
-                          <wp:cNvGraphicFramePr>
-                            <a:graphicFrameLocks xmlns:a="http://schemas.openxmlformats.org/drawingml/2006/main" noChangeAspect="1"/>
-                          </wp:cNvGraphicFramePr>
-                          <a:graphic xmlns:a="http://schemas.openxmlformats.org/drawingml/2006/main">
-                            <a:graphicData uri="http://schemas.openxmlformats.org/drawingml/2006/picture">
-                              <pic:pic xmlns:pic="http://schemas.openxmlformats.org/drawingml/2006/picture">
-                                <pic:nvPicPr>
-                                  <pic:cNvPr id="5" name="Picture 5" title="Software University @ Facebook">
-                                    <a:hlinkClick r:id="rId26"/>
-                                  </pic:cNvPr>
-                                  <pic:cNvPicPr/>
-                                </pic:nvPicPr>
-                                <pic:blipFill>
-                                  <a:blip r:embed="rId27"/>
-                                  <a:stretch>
-                                    <a:fillRect/>
-                                  </a:stretch>
-                                </pic:blipFill>
-                                <pic:spPr>
-                                  <a:xfrm>
-                                    <a:off x="0" y="0"/>
-                                    <a:ext cx="180000" cy="180000"/>
-                                  </a:xfrm>
-                                  <a:prstGeom prst="rect">
-                                    <a:avLst/>
-                                  </a:prstGeom>
-                                </pic:spPr>
-                              </pic:pic>
-                            </a:graphicData>
-                          </a:graphic>
-                        </wp:inline>
-                      </w:drawing>
-                    </w:r>
-                    <w:r>
-                      <w:rPr>
-                        <w:sz w:val="18"/>
-                        <w:szCs w:val="18"/>
-                      </w:rPr>
-                      <w:t xml:space="preserve">   </w:t>
-                    </w:r>
-                    <w:r>
-                      <w:rPr>
-                        <w:noProof/>
-                        <w:sz w:val="18"/>
-                        <w:szCs w:val="18"/>
-                      </w:rPr>
-                      <w:drawing>
-                        <wp:inline distT="0" distB="0" distL="0" distR="0" wp14:anchorId="75BE9FD2" wp14:editId="14C27CD2">
-                          <wp:extent cx="180000" cy="180000"/>
-                          <wp:effectExtent l="0" t="0" r="0" b="0"/>
-                          <wp:docPr id="20" name="Picture 20">
-                            <a:hlinkClick xmlns:a="http://schemas.openxmlformats.org/drawingml/2006/main" r:id="rId28"/>
-                          </wp:docPr>
-                          <wp:cNvGraphicFramePr>
-                            <a:graphicFrameLocks xmlns:a="http://schemas.openxmlformats.org/drawingml/2006/main" noChangeAspect="1"/>
-                          </wp:cNvGraphicFramePr>
-                          <a:graphic xmlns:a="http://schemas.openxmlformats.org/drawingml/2006/main">
-                            <a:graphicData uri="http://schemas.openxmlformats.org/drawingml/2006/picture">
-                              <pic:pic xmlns:pic="http://schemas.openxmlformats.org/drawingml/2006/picture">
-                                <pic:nvPicPr>
-                                  <pic:cNvPr id="20" name="Picture 20">
-                                    <a:hlinkClick r:id="rId28"/>
-                                  </pic:cNvPr>
-                                  <pic:cNvPicPr>
-                                    <a:picLocks noChangeAspect="1" noChangeArrowheads="1"/>
-                                  </pic:cNvPicPr>
-                                </pic:nvPicPr>
-                                <pic:blipFill>
-                                  <a:blip r:embed="rId29">
-                                    <a:extLst>
-                                      <a:ext uri="{28A0092B-C50C-407E-A947-70E740481C1C}">
-                                        <a14:useLocalDpi xmlns:a14="http://schemas.microsoft.com/office/drawing/2010/main" val="0"/>
-                                      </a:ext>
-                                      <a:ext uri="{837473B0-CC2E-450A-ABE3-18F120FF3D39}">
-                                        <a1611:picAttrSrcUrl xmlns:a1611="http://schemas.microsoft.com/office/drawing/2016/11/main" r:id="rId30"/>
-                                      </a:ext>
-                                    </a:extLst>
-                                  </a:blip>
-                                  <a:stretch>
-                                    <a:fillRect/>
-                                  </a:stretch>
-                                </pic:blipFill>
-                                <pic:spPr bwMode="auto">
-                                  <a:xfrm>
-                                    <a:off x="0" y="0"/>
-                                    <a:ext cx="180000" cy="180000"/>
-                                  </a:xfrm>
-                                  <a:prstGeom prst="rect">
-                                    <a:avLst/>
-                                  </a:prstGeom>
-                                  <a:noFill/>
-                                  <a:ln>
-                                    <a:noFill/>
-                                  </a:ln>
-                                </pic:spPr>
-                              </pic:pic>
-                            </a:graphicData>
-                          </a:graphic>
-                        </wp:inline>
-                      </w:drawing>
-                    </w:r>
-                    <w:r>
-                      <w:rPr>
-                        <w:noProof/>
-                        <w:sz w:val="18"/>
-                        <w:szCs w:val="18"/>
-                      </w:rPr>
-                      <w:t xml:space="preserve">   </w:t>
-                    </w:r>
-                    <w:r>
-                      <w:rPr>
-                        <w:noProof/>
-                        <w:sz w:val="18"/>
-                        <w:szCs w:val="18"/>
-                      </w:rPr>
-                      <w:drawing>
-                        <wp:inline distT="0" distB="0" distL="0" distR="0" wp14:anchorId="15168924" wp14:editId="70A0374F">
-                          <wp:extent cx="180000" cy="180000"/>
-                          <wp:effectExtent l="0" t="0" r="0" b="0"/>
-                          <wp:docPr id="7" name="Picture 7" title="Software University @ Twitter">
-                            <a:hlinkClick xmlns:a="http://schemas.openxmlformats.org/drawingml/2006/main" r:id="rId31"/>
-                          </wp:docPr>
-                          <wp:cNvGraphicFramePr>
-                            <a:graphicFrameLocks xmlns:a="http://schemas.openxmlformats.org/drawingml/2006/main" noChangeAspect="1"/>
-                          </wp:cNvGraphicFramePr>
-                          <a:graphic xmlns:a="http://schemas.openxmlformats.org/drawingml/2006/main">
-                            <a:graphicData uri="http://schemas.openxmlformats.org/drawingml/2006/picture">
-                              <pic:pic xmlns:pic="http://schemas.openxmlformats.org/drawingml/2006/picture">
-                                <pic:nvPicPr>
-                                  <pic:cNvPr id="7" name="Picture 7" title="Software University @ Twitter">
-                                    <a:hlinkClick r:id="rId31"/>
-                                  </pic:cNvPr>
-                                  <pic:cNvPicPr/>
-                                </pic:nvPicPr>
-                                <pic:blipFill>
-                                  <a:blip r:embed="rId32"/>
-                                  <a:stretch>
-                                    <a:fillRect/>
-                                  </a:stretch>
-                                </pic:blipFill>
-                                <pic:spPr>
-                                  <a:xfrm>
-                                    <a:off x="0" y="0"/>
-                                    <a:ext cx="180000" cy="180000"/>
-                                  </a:xfrm>
-                                  <a:prstGeom prst="rect">
-                                    <a:avLst/>
-                                  </a:prstGeom>
-                                </pic:spPr>
-                              </pic:pic>
-                            </a:graphicData>
-                          </a:graphic>
-                        </wp:inline>
-                      </w:drawing>
-                    </w:r>
-                    <w:r>
-                      <w:rPr>
-                        <w:sz w:val="18"/>
-                        <w:szCs w:val="18"/>
-                      </w:rPr>
-                      <w:t xml:space="preserve">  </w:t>
-                    </w:r>
-                    <w:r>
-                      <w:rPr>
-                        <w:noProof/>
-                        <w:sz w:val="18"/>
-                        <w:szCs w:val="18"/>
-                      </w:rPr>
-                      <w:drawing>
-                        <wp:inline distT="0" distB="0" distL="0" distR="0" wp14:anchorId="1C97DE02" wp14:editId="61D842AB">
-                          <wp:extent cx="180000" cy="180000"/>
-                          <wp:effectExtent l="0" t="0" r="0" b="0"/>
-                          <wp:docPr id="17" name="Picture 17" title="Software University @ YouTube">
-                            <a:hlinkClick xmlns:a="http://schemas.openxmlformats.org/drawingml/2006/main" r:id="rId33"/>
-                          </wp:docPr>
-                          <wp:cNvGraphicFramePr>
-                            <a:graphicFrameLocks xmlns:a="http://schemas.openxmlformats.org/drawingml/2006/main" noChangeAspect="1"/>
-                          </wp:cNvGraphicFramePr>
-                          <a:graphic xmlns:a="http://schemas.openxmlformats.org/drawingml/2006/main">
-                            <a:graphicData uri="http://schemas.openxmlformats.org/drawingml/2006/picture">
-                              <pic:pic xmlns:pic="http://schemas.openxmlformats.org/drawingml/2006/picture">
-                                <pic:nvPicPr>
-                                  <pic:cNvPr id="17" name="Picture 17" title="Software University @ YouTube">
-                                    <a:hlinkClick r:id="rId33"/>
-                                  </pic:cNvPr>
-                                  <pic:cNvPicPr/>
-                                </pic:nvPicPr>
-                                <pic:blipFill>
-                                  <a:blip r:embed="rId34"/>
-                                  <a:stretch>
-                                    <a:fillRect/>
-                                  </a:stretch>
-                                </pic:blipFill>
-                                <pic:spPr>
-                                  <a:xfrm>
-                                    <a:off x="0" y="0"/>
-                                    <a:ext cx="180000" cy="180000"/>
-                                  </a:xfrm>
-                                  <a:prstGeom prst="rect">
-                                    <a:avLst/>
-                                  </a:prstGeom>
-                                </pic:spPr>
-                              </pic:pic>
-                            </a:graphicData>
-                          </a:graphic>
-                        </wp:inline>
-                      </w:drawing>
-                    </w:r>
-                    <w:r>
-                      <w:rPr>
-                        <w:sz w:val="18"/>
-                        <w:szCs w:val="18"/>
-                      </w:rPr>
-                      <w:t xml:space="preserve">   </w:t>
-                    </w:r>
-                    <w:r>
-                      <w:rPr>
-                        <w:noProof/>
-                        <w:sz w:val="18"/>
-                        <w:szCs w:val="18"/>
-                      </w:rPr>
-                      <w:drawing>
-                        <wp:inline distT="0" distB="0" distL="0" distR="0" wp14:anchorId="103BD2B7" wp14:editId="40827562">
-                          <wp:extent cx="180000" cy="180000"/>
-                          <wp:effectExtent l="0" t="0" r="0" b="0"/>
-                          <wp:docPr id="21" name="Picture 21">
-                            <a:hlinkClick xmlns:a="http://schemas.openxmlformats.org/drawingml/2006/main" r:id="rId35"/>
-                          </wp:docPr>
-                          <wp:cNvGraphicFramePr>
-                            <a:graphicFrameLocks xmlns:a="http://schemas.openxmlformats.org/drawingml/2006/main" noChangeAspect="1"/>
-                          </wp:cNvGraphicFramePr>
-                          <a:graphic xmlns:a="http://schemas.openxmlformats.org/drawingml/2006/main">
-                            <a:graphicData uri="http://schemas.openxmlformats.org/drawingml/2006/picture">
-                              <pic:pic xmlns:pic="http://schemas.openxmlformats.org/drawingml/2006/picture">
-                                <pic:nvPicPr>
-                                  <pic:cNvPr id="21" name="Picture 21">
-                                    <a:hlinkClick r:id="rId35"/>
-                                  </pic:cNvPr>
-                                  <pic:cNvPicPr>
-                                    <a:picLocks noChangeAspect="1" noChangeArrowheads="1"/>
-                                  </pic:cNvPicPr>
-                                </pic:nvPicPr>
-                                <pic:blipFill rotWithShape="1">
-                                  <a:blip r:embed="rId36">
-                                    <a:extLst>
-                                      <a:ext uri="{28A0092B-C50C-407E-A947-70E740481C1C}">
-                                        <a14:useLocalDpi xmlns:a14="http://schemas.microsoft.com/office/drawing/2010/main" val="0"/>
-                                      </a:ext>
-                                    </a:extLst>
-                                  </a:blip>
-                                  <a:srcRect l="-152" t="-76" r="-152" b="-76"/>
-                                  <a:stretch/>
-                                </pic:blipFill>
-                                <pic:spPr bwMode="auto">
-                                  <a:xfrm>
-                                    <a:off x="0" y="0"/>
-                                    <a:ext cx="180000" cy="180000"/>
-                                  </a:xfrm>
-                                  <a:prstGeom prst="rect">
-                                    <a:avLst/>
-                                  </a:prstGeom>
-                                  <a:noFill/>
-                                  <a:ln>
-                                    <a:noFill/>
-                                  </a:ln>
-                                  <a:extLst>
-                                    <a:ext uri="{53640926-AAD7-44D8-BBD7-CCE9431645EC}">
-                                      <a14:shadowObscured xmlns:a14="http://schemas.microsoft.com/office/drawing/2010/main"/>
-                                    </a:ext>
-                                  </a:extLst>
-                                </pic:spPr>
-                              </pic:pic>
-                            </a:graphicData>
-                          </a:graphic>
-                        </wp:inline>
-                      </w:drawing>
-                    </w:r>
-                    <w:r>
-                      <w:rPr>
-                        <w:sz w:val="18"/>
-                        <w:szCs w:val="18"/>
-                      </w:rPr>
-                      <w:t xml:space="preserve">   </w:t>
-                    </w:r>
-                    <w:r>
-                      <w:rPr>
-                        <w:noProof/>
-                        <w:sz w:val="18"/>
-                        <w:szCs w:val="18"/>
-                      </w:rPr>
-                      <w:drawing>
-                        <wp:inline distT="0" distB="0" distL="0" distR="0" wp14:anchorId="620F6097" wp14:editId="67DE1394">
-                          <wp:extent cx="180000" cy="180000"/>
-                          <wp:effectExtent l="0" t="0" r="0" b="0"/>
-                          <wp:docPr id="22" name="Picture 22">
-                            <a:hlinkClick xmlns:a="http://schemas.openxmlformats.org/drawingml/2006/main" r:id="rId37"/>
-                          </wp:docPr>
-                          <wp:cNvGraphicFramePr>
-                            <a:graphicFrameLocks xmlns:a="http://schemas.openxmlformats.org/drawingml/2006/main" noChangeAspect="1"/>
-                          </wp:cNvGraphicFramePr>
-                          <a:graphic xmlns:a="http://schemas.openxmlformats.org/drawingml/2006/main">
-                            <a:graphicData uri="http://schemas.openxmlformats.org/drawingml/2006/picture">
-                              <pic:pic xmlns:pic="http://schemas.openxmlformats.org/drawingml/2006/picture">
-                                <pic:nvPicPr>
-                                  <pic:cNvPr id="22" name="Picture 22">
-                                    <a:hlinkClick r:id="rId37"/>
-                                  </pic:cNvPr>
-                                  <pic:cNvPicPr>
-                                    <a:picLocks noChangeAspect="1" noChangeArrowheads="1"/>
-                                  </pic:cNvPicPr>
-                                </pic:nvPicPr>
-                                <pic:blipFill>
-                                  <a:blip r:embed="rId38">
-                                    <a:extLst>
-                                      <a:ext uri="{28A0092B-C50C-407E-A947-70E740481C1C}">
-                                        <a14:useLocalDpi xmlns:a14="http://schemas.microsoft.com/office/drawing/2010/main" val="0"/>
-                                      </a:ext>
-                                    </a:extLst>
-                                  </a:blip>
-                                  <a:srcRect/>
-                                  <a:stretch>
-                                    <a:fillRect/>
-                                  </a:stretch>
-                                </pic:blipFill>
-                                <pic:spPr bwMode="auto">
-                                  <a:xfrm>
-                                    <a:off x="0" y="0"/>
-                                    <a:ext cx="180000" cy="180000"/>
-                                  </a:xfrm>
-                                  <a:prstGeom prst="rect">
-                                    <a:avLst/>
-                                  </a:prstGeom>
-                                  <a:noFill/>
-                                  <a:ln>
-                                    <a:noFill/>
-                                  </a:ln>
-                                </pic:spPr>
-                              </pic:pic>
-                            </a:graphicData>
-                          </a:graphic>
-                        </wp:inline>
-                      </w:drawing>
-                    </w:r>
-                    <w:r>
-                      <w:rPr>
-                        <w:sz w:val="18"/>
-                        <w:szCs w:val="18"/>
-                      </w:rPr>
-                      <w:t xml:space="preserve">   </w:t>
-                    </w:r>
-                    <w:r>
-                      <w:rPr>
-                        <w:noProof/>
-                        <w:sz w:val="18"/>
-                        <w:szCs w:val="18"/>
-                      </w:rPr>
-                      <w:drawing>
-                        <wp:inline distT="0" distB="0" distL="0" distR="0" wp14:anchorId="02F95DD8" wp14:editId="5DBDA342">
-                          <wp:extent cx="180000" cy="180000"/>
-                          <wp:effectExtent l="0" t="0" r="0" b="0"/>
-                          <wp:docPr id="23" name="Picture 23" title="Software University: Email Us">
-                            <a:hlinkClick xmlns:a="http://schemas.openxmlformats.org/drawingml/2006/main" r:id="rId39"/>
-                          </wp:docPr>
-                          <wp:cNvGraphicFramePr>
-                            <a:graphicFrameLocks xmlns:a="http://schemas.openxmlformats.org/drawingml/2006/main" noChangeAspect="1"/>
-                          </wp:cNvGraphicFramePr>
-                          <a:graphic xmlns:a="http://schemas.openxmlformats.org/drawingml/2006/main">
-                            <a:graphicData uri="http://schemas.openxmlformats.org/drawingml/2006/picture">
-                              <pic:pic xmlns:pic="http://schemas.openxmlformats.org/drawingml/2006/picture">
-                                <pic:nvPicPr>
-                                  <pic:cNvPr id="23" name="Picture 23" title="Software University: Email Us">
-                                    <a:hlinkClick r:id="rId39"/>
-                                  </pic:cNvPr>
-                                  <pic:cNvPicPr/>
-                                </pic:nvPicPr>
-                                <pic:blipFill>
-                                  <a:blip r:embed="rId40"/>
-                                  <a:stretch>
-                                    <a:fillRect/>
-                                  </a:stretch>
-                                </pic:blipFill>
-                                <pic:spPr>
-                                  <a:xfrm>
-                                    <a:off x="0" y="0"/>
-                                    <a:ext cx="180000" cy="180000"/>
-                                  </a:xfrm>
-                                  <a:prstGeom prst="rect">
-                                    <a:avLst/>
-                                  </a:prstGeom>
-                                </pic:spPr>
-                              </pic:pic>
-                            </a:graphicData>
-                          </a:graphic>
-                        </wp:inline>
-                      </w:drawing>
-                    </w:r>
-                  </w:p>
-                </w:txbxContent>
-              </v:textbox>
-            </v:shape>
-          </w:pict>
-        </mc:Fallback>
-      </mc:AlternateContent>
+      <w:pict>
+        <v:shape id="Text Box 16" o:spid="_x0000_s4099" type="#_x0000_t202" style="position:absolute;margin-left:109pt;margin-top:7pt;width:411.4pt;height:40.45pt;z-index:251657216;visibility:visible" o:gfxdata="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" filled="f" stroked="f">
+          <v:textbox inset=".5mm,1.2mm,.5mm,.5mm">
+            <w:txbxContent>
+              <w:p>
+                <w:pPr>
+                  <w:spacing w:before="40" w:after="100" w:line="240" w:lineRule="auto"/>
+                  <w:rPr>
+                    <w:sz w:val="17"/>
+                    <w:szCs w:val="17"/>
+                  </w:rPr>
+                </w:pPr>
+                <w:bookmarkStart w:id="13" w:name="_Hlk24191091"/>
+                <w:r>
+                  <w:rPr>
+                    <w:sz w:val="17"/>
+                    <w:szCs w:val="17"/>
+                  </w:rPr>
+                  <w:t xml:space="preserve">© SoftUni – </w:t>
+                </w:r>
+                <w:hyperlink r:id="rId1" w:history="1">
+                  <w:r>
+                    <w:rPr>
+                      <w:rStyle w:val="Hyperlink"/>
+                      <w:color w:val="0882DE"/>
+                      <w:sz w:val="17"/>
+                      <w:szCs w:val="17"/>
+                    </w:rPr>
+                    <w:t>about.</w:t>
+                  </w:r>
+                  <w:r>
+                    <w:rPr>
+                      <w:rStyle w:val="Hyperlink"/>
+                      <w:color w:val="0882DE"/>
+                      <w:sz w:val="17"/>
+                      <w:szCs w:val="17"/>
+                    </w:rPr>
+                    <w:t>softuni.</w:t>
+                  </w:r>
+                  <w:r>
+                    <w:rPr>
+                      <w:rStyle w:val="Hyperlink"/>
+                      <w:color w:val="0882DE"/>
+                      <w:sz w:val="17"/>
+                      <w:szCs w:val="17"/>
+                    </w:rPr>
+                    <w:t>bg</w:t>
+                  </w:r>
+                </w:hyperlink>
+                <w:r>
+                  <w:rPr>
+                    <w:sz w:val="17"/>
+                    <w:szCs w:val="17"/>
+                  </w:rPr>
+                  <w:t>. Copyrighted document. Unauthorized copy, reproduction or use is not permitted.</w:t>
+                </w:r>
+              </w:p>
+              <w:bookmarkEnd w:id="13"/>
+              <w:p>
+                <w:pPr>
+                  <w:spacing w:line="240" w:lineRule="auto"/>
+                  <w:ind w:left="567" w:firstLine="284"/>
+                  <w:rPr>
+                    <w:sz w:val="18"/>
+                    <w:szCs w:val="18"/>
+                  </w:rPr>
+                </w:pPr>
+                <w:r>
+                  <w:rPr>
+                    <w:noProof/>
+                    <w:sz w:val="18"/>
+                    <w:szCs w:val="18"/>
+                  </w:rPr>
+                  <w:drawing>
+                    <wp:inline distT="0" distB="0" distL="0" distR="0">
+                      <wp:extent cx="180000" cy="180000"/>
+                      <wp:effectExtent l="0" t="0" r="0" b="0"/>
+                      <wp:docPr id="3" name="Picture 3">
+                        <a:hlinkClick xmlns:a="http://schemas.openxmlformats.org/drawingml/2006/main" r:id="rId2"/>
+                      </wp:docPr>
+                      <wp:cNvGraphicFramePr>
+                        <a:graphicFrameLocks xmlns:a="http://schemas.openxmlformats.org/drawingml/2006/main" noChangeAspect="1"/>
+                      </wp:cNvGraphicFramePr>
+                      <a:graphic xmlns:a="http://schemas.openxmlformats.org/drawingml/2006/main">
+                        <a:graphicData uri="http://schemas.openxmlformats.org/drawingml/2006/picture">
+                          <pic:pic xmlns:pic="http://schemas.openxmlformats.org/drawingml/2006/picture">
+                            <pic:nvPicPr>
+                              <pic:cNvPr id="3" name="Picture 3">
+                                <a:hlinkClick r:id="rId2"/>
+                              </pic:cNvPr>
+                              <pic:cNvPicPr>
+                                <a:picLocks noChangeAspect="1" noChangeArrowheads="1"/>
+                              </pic:cNvPicPr>
+                            </pic:nvPicPr>
+                            <pic:blipFill>
+                              <a:blip r:embed="rId3">
+                                <a:extLst>
+                                  <a:ext uri="{28A0092B-C50C-407E-A947-70E740481C1C}">
+                                    <a14:useLocalDpi xmlns:a14="http://schemas.microsoft.com/office/drawing/2010/main" xmlns:wps="http://schemas.microsoft.com/office/word/2010/wordprocessingShape" xmlns:wpi="http://schemas.microsoft.com/office/word/2010/wordprocessingInk" xmlns:wpg="http://schemas.microsoft.com/office/word/2010/wordprocessingGroup" xmlns:w16se="http://schemas.microsoft.com/office/word/2015/wordml/symex" xmlns:w16="http://schemas.microsoft.com/office/word/2018/wordml" xmlns:w16cid="http://schemas.microsoft.com/office/word/2016/wordml/cid" xmlns:w16cex="http://schemas.microsoft.com/office/word/2018/wordml/cex" xmlns:w15="http://schemas.microsoft.com/office/word/2012/wordml" xmlns:w14="http://schemas.microsoft.com/office/word/2010/wordml" xmlns:w="http://schemas.openxmlformats.org/wordprocessingml/2006/main" xmlns:w10="urn:schemas-microsoft-com:office:word" xmlns:wp14="http://schemas.microsoft.com/office/word/2010/wordprocessingDrawing" xmlns:v="urn:schemas-microsoft-com:vml" xmlns:o="urn:schemas-microsoft-com:office:office" xmlns:am3d="http://schemas.microsoft.com/office/drawing/2017/model3d" xmlns:aink="http://schemas.microsoft.com/office/drawing/2016/ink" xmlns:mc="http://schemas.openxmlformats.org/markup-compatibility/2006" xmlns:cx8="http://schemas.microsoft.com/office/drawing/2016/5/14/chartex" xmlns:cx7="http://schemas.microsoft.com/office/drawing/2016/5/13/chartex" xmlns:cx6="http://schemas.microsoft.com/office/drawing/2016/5/12/chartex" xmlns:cx5="http://schemas.microsoft.com/office/drawing/2016/5/11/chartex" xmlns:cx4="http://schemas.microsoft.com/office/drawing/2016/5/10/chartex" xmlns:cx3="http://schemas.microsoft.com/office/drawing/2016/5/9/chartex" xmlns:cx2="http://schemas.microsoft.com/office/drawing/2015/10/21/chartex" xmlns:cx1="http://schemas.microsoft.com/office/drawing/2015/9/8/chartex" xmlns:cx="http://schemas.microsoft.com/office/drawing/2014/chartex" xmlns:wpc="http://schemas.microsoft.com/office/word/2010/wordprocessingCanvas" xmlns="" val="0"/>
+                                  </a:ext>
+                                </a:extLst>
+                              </a:blip>
+                              <a:stretch>
+                                <a:fillRect/>
+                              </a:stretch>
+                            </pic:blipFill>
+                            <pic:spPr bwMode="auto">
+                              <a:xfrm>
+                                <a:off x="0" y="0"/>
+                                <a:ext cx="180000" cy="180000"/>
+                              </a:xfrm>
+                              <a:prstGeom prst="rect">
+                                <a:avLst/>
+                              </a:prstGeom>
+                              <a:noFill/>
+                              <a:ln>
+                                <a:noFill/>
+                              </a:ln>
+                            </pic:spPr>
+                          </pic:pic>
+                        </a:graphicData>
+                      </a:graphic>
+                    </wp:inline>
+                  </w:drawing>
+                </w:r>
+                <w:r>
+                  <w:rPr>
+                    <w:sz w:val="18"/>
+                    <w:szCs w:val="18"/>
+                    <w:lang w:val="bg-BG"/>
+                  </w:rPr>
+                  <w:t xml:space="preserve">   </w:t>
+                </w:r>
+                <w:r>
+                  <w:rPr>
+                    <w:noProof/>
+                    <w:sz w:val="18"/>
+                    <w:szCs w:val="18"/>
+                  </w:rPr>
+                  <w:drawing>
+                    <wp:inline distT="0" distB="0" distL="0" distR="0">
+                      <wp:extent cx="180000" cy="180000"/>
+                      <wp:effectExtent l="0" t="0" r="0" b="0"/>
+                      <wp:docPr id="2" name="Picture 2">
+                        <a:hlinkClick xmlns:a="http://schemas.openxmlformats.org/drawingml/2006/main" r:id="rId4"/>
+                      </wp:docPr>
+                      <wp:cNvGraphicFramePr>
+                        <a:graphicFrameLocks xmlns:a="http://schemas.openxmlformats.org/drawingml/2006/main" noChangeAspect="1"/>
+                      </wp:cNvGraphicFramePr>
+                      <a:graphic xmlns:a="http://schemas.openxmlformats.org/drawingml/2006/main">
+                        <a:graphicData uri="http://schemas.openxmlformats.org/drawingml/2006/picture">
+                          <pic:pic xmlns:pic="http://schemas.openxmlformats.org/drawingml/2006/picture">
+                            <pic:nvPicPr>
+                              <pic:cNvPr id="2" name="Picture 2">
+                                <a:hlinkClick r:id="rId4"/>
+                              </pic:cNvPr>
+                              <pic:cNvPicPr>
+                                <a:picLocks noChangeAspect="1" noChangeArrowheads="1"/>
+                              </pic:cNvPicPr>
+                            </pic:nvPicPr>
+                            <pic:blipFill>
+                              <a:blip r:embed="rId5">
+                                <a:extLst>
+                                  <a:ext uri="{28A0092B-C50C-407E-A947-70E740481C1C}">
+                                    <a14:useLocalDpi xmlns:a14="http://schemas.microsoft.com/office/drawing/2010/main" xmlns:wps="http://schemas.microsoft.com/office/word/2010/wordprocessingShape" xmlns:wpi="http://schemas.microsoft.com/office/word/2010/wordprocessingInk" xmlns:wpg="http://schemas.microsoft.com/office/word/2010/wordprocessingGroup" xmlns:w16se="http://schemas.microsoft.com/office/word/2015/wordml/symex" xmlns:w16="http://schemas.microsoft.com/office/word/2018/wordml" xmlns:w16cid="http://schemas.microsoft.com/office/word/2016/wordml/cid" xmlns:w16cex="http://schemas.microsoft.com/office/word/2018/wordml/cex" xmlns:w15="http://schemas.microsoft.com/office/word/2012/wordml" xmlns:w14="http://schemas.microsoft.com/office/word/2010/wordml" xmlns:w="http://schemas.openxmlformats.org/wordprocessingml/2006/main" xmlns:w10="urn:schemas-microsoft-com:office:word" xmlns:wp14="http://schemas.microsoft.com/office/word/2010/wordprocessingDrawing" xmlns:v="urn:schemas-microsoft-com:vml" xmlns:o="urn:schemas-microsoft-com:office:office" xmlns:am3d="http://schemas.microsoft.com/office/drawing/2017/model3d" xmlns:aink="http://schemas.microsoft.com/office/drawing/2016/ink" xmlns:mc="http://schemas.openxmlformats.org/markup-compatibility/2006" xmlns:cx8="http://schemas.microsoft.com/office/drawing/2016/5/14/chartex" xmlns:cx7="http://schemas.microsoft.com/office/drawing/2016/5/13/chartex" xmlns:cx6="http://schemas.microsoft.com/office/drawing/2016/5/12/chartex" xmlns:cx5="http://schemas.microsoft.com/office/drawing/2016/5/11/chartex" xmlns:cx4="http://schemas.microsoft.com/office/drawing/2016/5/10/chartex" xmlns:cx3="http://schemas.microsoft.com/office/drawing/2016/5/9/chartex" xmlns:cx2="http://schemas.microsoft.com/office/drawing/2015/10/21/chartex" xmlns:cx1="http://schemas.microsoft.com/office/drawing/2015/9/8/chartex" xmlns:cx="http://schemas.microsoft.com/office/drawing/2014/chartex" xmlns:wpc="http://schemas.microsoft.com/office/word/2010/wordprocessingCanvas" xmlns="" val="0"/>
+                                  </a:ext>
+                                </a:extLst>
+                              </a:blip>
+                              <a:stretch>
+                                <a:fillRect/>
+                              </a:stretch>
+                            </pic:blipFill>
+                            <pic:spPr bwMode="auto">
+                              <a:xfrm>
+                                <a:off x="0" y="0"/>
+                                <a:ext cx="180000" cy="180000"/>
+                              </a:xfrm>
+                              <a:prstGeom prst="rect">
+                                <a:avLst/>
+                              </a:prstGeom>
+                              <a:noFill/>
+                              <a:ln>
+                                <a:noFill/>
+                              </a:ln>
+                            </pic:spPr>
+                          </pic:pic>
+                        </a:graphicData>
+                      </a:graphic>
+                    </wp:inline>
+                  </w:drawing>
+                </w:r>
+                <w:r>
+                  <w:rPr>
+                    <w:sz w:val="18"/>
+                    <w:szCs w:val="18"/>
+                    <w:lang w:val="bg-BG"/>
+                  </w:rPr>
+                  <w:t xml:space="preserve">   </w:t>
+                </w:r>
+                <w:r>
+                  <w:rPr>
+                    <w:noProof/>
+                    <w:sz w:val="18"/>
+                    <w:szCs w:val="18"/>
+                  </w:rPr>
+                  <w:drawing>
+                    <wp:inline distT="0" distB="0" distL="0" distR="0">
+                      <wp:extent cx="180000" cy="180000"/>
+                      <wp:effectExtent l="0" t="0" r="0" b="0"/>
+                      <wp:docPr id="5" name="Picture 5">
+                        <a:hlinkClick xmlns:a="http://schemas.openxmlformats.org/drawingml/2006/main" r:id="rId6"/>
+                      </wp:docPr>
+                      <wp:cNvGraphicFramePr>
+                        <a:graphicFrameLocks xmlns:a="http://schemas.openxmlformats.org/drawingml/2006/main" noChangeAspect="1"/>
+                      </wp:cNvGraphicFramePr>
+                      <a:graphic xmlns:a="http://schemas.openxmlformats.org/drawingml/2006/main">
+                        <a:graphicData uri="http://schemas.openxmlformats.org/drawingml/2006/picture">
+                          <pic:pic xmlns:pic="http://schemas.openxmlformats.org/drawingml/2006/picture">
+                            <pic:nvPicPr>
+                              <pic:cNvPr id="5" name="Picture 5">
+                                <a:hlinkClick r:id="rId6"/>
+                              </pic:cNvPr>
+                              <pic:cNvPicPr/>
+                            </pic:nvPicPr>
+                            <pic:blipFill>
+                              <a:blip r:embed="rId7"/>
+                              <a:stretch>
+                                <a:fillRect/>
+                              </a:stretch>
+                            </pic:blipFill>
+                            <pic:spPr>
+                              <a:xfrm>
+                                <a:off x="0" y="0"/>
+                                <a:ext cx="180000" cy="180000"/>
+                              </a:xfrm>
+                              <a:prstGeom prst="rect">
+                                <a:avLst/>
+                              </a:prstGeom>
+                            </pic:spPr>
+                          </pic:pic>
+                        </a:graphicData>
+                      </a:graphic>
+                    </wp:inline>
+                  </w:drawing>
+                </w:r>
+                <w:r>
+                  <w:rPr>
+                    <w:sz w:val="18"/>
+                    <w:szCs w:val="18"/>
+                  </w:rPr>
+                  <w:t xml:space="preserve">   </w:t>
+                </w:r>
+                <w:r>
+                  <w:rPr>
+                    <w:noProof/>
+                    <w:sz w:val="18"/>
+                    <w:szCs w:val="18"/>
+                  </w:rPr>
+                  <w:drawing>
+                    <wp:inline distT="0" distB="0" distL="0" distR="0">
+                      <wp:extent cx="180000" cy="180000"/>
+                      <wp:effectExtent l="0" t="0" r="0" b="0"/>
+                      <wp:docPr id="20" name="Picture 20">
+                        <a:hlinkClick xmlns:a="http://schemas.openxmlformats.org/drawingml/2006/main" r:id="rId8"/>
+                      </wp:docPr>
+                      <wp:cNvGraphicFramePr>
+                        <a:graphicFrameLocks xmlns:a="http://schemas.openxmlformats.org/drawingml/2006/main" noChangeAspect="1"/>
+                      </wp:cNvGraphicFramePr>
+                      <a:graphic xmlns:a="http://schemas.openxmlformats.org/drawingml/2006/main">
+                        <a:graphicData uri="http://schemas.openxmlformats.org/drawingml/2006/picture">
+                          <pic:pic xmlns:pic="http://schemas.openxmlformats.org/drawingml/2006/picture">
+                            <pic:nvPicPr>
+                              <pic:cNvPr id="20" name="Picture 20">
+                                <a:hlinkClick r:id="rId8"/>
+                              </pic:cNvPr>
+                              <pic:cNvPicPr>
+                                <a:picLocks noChangeAspect="1" noChangeArrowheads="1"/>
+                              </pic:cNvPicPr>
+                            </pic:nvPicPr>
+                            <pic:blipFill>
+                              <a:blip r:embed="rId9">
+                                <a:extLst>
+                                  <a:ext uri="{28A0092B-C50C-407E-A947-70E740481C1C}">
+                                    <a14:useLocalDpi xmlns:a14="http://schemas.microsoft.com/office/drawing/2010/main" xmlns:wps="http://schemas.microsoft.com/office/word/2010/wordprocessingShape" xmlns:wpi="http://schemas.microsoft.com/office/word/2010/wordprocessingInk" xmlns:wpg="http://schemas.microsoft.com/office/word/2010/wordprocessingGroup" xmlns:w16se="http://schemas.microsoft.com/office/word/2015/wordml/symex" xmlns:w16="http://schemas.microsoft.com/office/word/2018/wordml" xmlns:w16cid="http://schemas.microsoft.com/office/word/2016/wordml/cid" xmlns:w16cex="http://schemas.microsoft.com/office/word/2018/wordml/cex" xmlns:w15="http://schemas.microsoft.com/office/word/2012/wordml" xmlns:w14="http://schemas.microsoft.com/office/word/2010/wordml" xmlns:w="http://schemas.openxmlformats.org/wordprocessingml/2006/main" xmlns:w10="urn:schemas-microsoft-com:office:word" xmlns:wp14="http://schemas.microsoft.com/office/word/2010/wordprocessingDrawing" xmlns:v="urn:schemas-microsoft-com:vml" xmlns:o="urn:schemas-microsoft-com:office:office" xmlns:am3d="http://schemas.microsoft.com/office/drawing/2017/model3d" xmlns:aink="http://schemas.microsoft.com/office/drawing/2016/ink" xmlns:mc="http://schemas.openxmlformats.org/markup-compatibility/2006" xmlns:cx8="http://schemas.microsoft.com/office/drawing/2016/5/14/chartex" xmlns:cx7="http://schemas.microsoft.com/office/drawing/2016/5/13/chartex" xmlns:cx6="http://schemas.microsoft.com/office/drawing/2016/5/12/chartex" xmlns:cx5="http://schemas.microsoft.com/office/drawing/2016/5/11/chartex" xmlns:cx4="http://schemas.microsoft.com/office/drawing/2016/5/10/chartex" xmlns:cx3="http://schemas.microsoft.com/office/drawing/2016/5/9/chartex" xmlns:cx2="http://schemas.microsoft.com/office/drawing/2015/10/21/chartex" xmlns:cx1="http://schemas.microsoft.com/office/drawing/2015/9/8/chartex" xmlns:cx="http://schemas.microsoft.com/office/drawing/2014/chartex" xmlns:wpc="http://schemas.microsoft.com/office/word/2010/wordprocessingCanvas" xmlns="" val="0"/>
+                                  </a:ext>
+                                  <a:ext uri="{837473B0-CC2E-450A-ABE3-18F120FF3D39}">
+                                    <a1611:picAttrSrcUrl xmlns:a1611="http://schemas.microsoft.com/office/drawing/2016/11/main" xmlns:wps="http://schemas.microsoft.com/office/word/2010/wordprocessingShape" xmlns:wpi="http://schemas.microsoft.com/office/word/2010/wordprocessingInk" xmlns:wpg="http://schemas.microsoft.com/office/word/2010/wordprocessingGroup" xmlns:w16se="http://schemas.microsoft.com/office/word/2015/wordml/symex" xmlns:w16="http://schemas.microsoft.com/office/word/2018/wordml" xmlns:w16cid="http://schemas.microsoft.com/office/word/2016/wordml/cid" xmlns:w16cex="http://schemas.microsoft.com/office/word/2018/wordml/cex" xmlns:w15="http://schemas.microsoft.com/office/word/2012/wordml" xmlns:w14="http://schemas.microsoft.com/office/word/2010/wordml" xmlns:w="http://schemas.openxmlformats.org/wordprocessingml/2006/main" xmlns:w10="urn:schemas-microsoft-com:office:word" xmlns:wp14="http://schemas.microsoft.com/office/word/2010/wordprocessingDrawing" xmlns:v="urn:schemas-microsoft-com:vml" xmlns:o="urn:schemas-microsoft-com:office:office" xmlns:am3d="http://schemas.microsoft.com/office/drawing/2017/model3d" xmlns:aink="http://schemas.microsoft.com/office/drawing/2016/ink" xmlns:mc="http://schemas.openxmlformats.org/markup-compatibility/2006" xmlns:cx8="http://schemas.microsoft.com/office/drawing/2016/5/14/chartex" xmlns:cx7="http://schemas.microsoft.com/office/drawing/2016/5/13/chartex" xmlns:cx6="http://schemas.microsoft.com/office/drawing/2016/5/12/chartex" xmlns:cx5="http://schemas.microsoft.com/office/drawing/2016/5/11/chartex" xmlns:cx4="http://schemas.microsoft.com/office/drawing/2016/5/10/chartex" xmlns:cx3="http://schemas.microsoft.com/office/drawing/2016/5/9/chartex" xmlns:cx2="http://schemas.microsoft.com/office/drawing/2015/10/21/chartex" xmlns:cx1="http://schemas.microsoft.com/office/drawing/2015/9/8/chartex" xmlns:cx="http://schemas.microsoft.com/office/drawing/2014/chartex" xmlns:wpc="http://schemas.microsoft.com/office/word/2010/wordprocessingCanvas" xmlns="" r:id="rId30"/>
+                                  </a:ext>
+                                </a:extLst>
+                              </a:blip>
+                              <a:stretch>
+                                <a:fillRect/>
+                              </a:stretch>
+                            </pic:blipFill>
+                            <pic:spPr bwMode="auto">
+                              <a:xfrm>
+                                <a:off x="0" y="0"/>
+                                <a:ext cx="180000" cy="180000"/>
+                              </a:xfrm>
+                              <a:prstGeom prst="rect">
+                                <a:avLst/>
+                              </a:prstGeom>
+                              <a:noFill/>
+                              <a:ln>
+                                <a:noFill/>
+                              </a:ln>
+                            </pic:spPr>
+                          </pic:pic>
+                        </a:graphicData>
+                      </a:graphic>
+                    </wp:inline>
+                  </w:drawing>
+                </w:r>
+                <w:r>
+                  <w:rPr>
+                    <w:noProof/>
+                    <w:sz w:val="18"/>
+                    <w:szCs w:val="18"/>
+                  </w:rPr>
+                  <w:t xml:space="preserve">   </w:t>
+                </w:r>
+                <w:r>
+                  <w:rPr>
+                    <w:noProof/>
+                    <w:sz w:val="18"/>
+                    <w:szCs w:val="18"/>
+                  </w:rPr>
+                  <w:drawing>
+                    <wp:inline distT="0" distB="0" distL="0" distR="0">
+                      <wp:extent cx="180000" cy="180000"/>
+                      <wp:effectExtent l="0" t="0" r="0" b="0"/>
+                      <wp:docPr id="7" name="Picture 7">
+                        <a:hlinkClick xmlns:a="http://schemas.openxmlformats.org/drawingml/2006/main" r:id="rId31"/>
+                      </wp:docPr>
+                      <wp:cNvGraphicFramePr>
+                        <a:graphicFrameLocks xmlns:a="http://schemas.openxmlformats.org/drawingml/2006/main" noChangeAspect="1"/>
+                      </wp:cNvGraphicFramePr>
+                      <a:graphic xmlns:a="http://schemas.openxmlformats.org/drawingml/2006/main">
+                        <a:graphicData uri="http://schemas.openxmlformats.org/drawingml/2006/picture">
+                          <pic:pic xmlns:pic="http://schemas.openxmlformats.org/drawingml/2006/picture">
+                            <pic:nvPicPr>
+                              <pic:cNvPr id="7" name="Picture 7">
+                                <a:hlinkClick r:id="rId31"/>
+                              </pic:cNvPr>
+                              <pic:cNvPicPr/>
+                            </pic:nvPicPr>
+                            <pic:blipFill>
+                              <a:blip r:embed="rId32"/>
+                              <a:stretch>
+                                <a:fillRect/>
+                              </a:stretch>
+                            </pic:blipFill>
+                            <pic:spPr>
+                              <a:xfrm>
+                                <a:off x="0" y="0"/>
+                                <a:ext cx="180000" cy="180000"/>
+                              </a:xfrm>
+                              <a:prstGeom prst="rect">
+                                <a:avLst/>
+                              </a:prstGeom>
+                            </pic:spPr>
+                          </pic:pic>
+                        </a:graphicData>
+                      </a:graphic>
+                    </wp:inline>
+                  </w:drawing>
+                </w:r>
+                <w:r>
+                  <w:rPr>
+                    <w:sz w:val="18"/>
+                    <w:szCs w:val="18"/>
+                  </w:rPr>
+                  <w:t xml:space="preserve">  </w:t>
+                </w:r>
+                <w:r>
+                  <w:rPr>
+                    <w:noProof/>
+                    <w:sz w:val="18"/>
+                    <w:szCs w:val="18"/>
+                  </w:rPr>
+                  <w:drawing>
+                    <wp:inline distT="0" distB="0" distL="0" distR="0">
+                      <wp:extent cx="180000" cy="180000"/>
+                      <wp:effectExtent l="0" t="0" r="0" b="0"/>
+                      <wp:docPr id="17" name="Picture 17">
+                        <a:hlinkClick xmlns:a="http://schemas.openxmlformats.org/drawingml/2006/main" r:id="rId33"/>
+                      </wp:docPr>
+                      <wp:cNvGraphicFramePr>
+                        <a:graphicFrameLocks xmlns:a="http://schemas.openxmlformats.org/drawingml/2006/main" noChangeAspect="1"/>
+                      </wp:cNvGraphicFramePr>
+                      <a:graphic xmlns:a="http://schemas.openxmlformats.org/drawingml/2006/main">
+                        <a:graphicData uri="http://schemas.openxmlformats.org/drawingml/2006/picture">
+                          <pic:pic xmlns:pic="http://schemas.openxmlformats.org/drawingml/2006/picture">
+                            <pic:nvPicPr>
+                              <pic:cNvPr id="17" name="Picture 17">
+                                <a:hlinkClick r:id="rId33"/>
+                              </pic:cNvPr>
+                              <pic:cNvPicPr/>
+                            </pic:nvPicPr>
+                            <pic:blipFill>
+                              <a:blip r:embed="rId34"/>
+                              <a:stretch>
+                                <a:fillRect/>
+                              </a:stretch>
+                            </pic:blipFill>
+                            <pic:spPr>
+                              <a:xfrm>
+                                <a:off x="0" y="0"/>
+                                <a:ext cx="180000" cy="180000"/>
+                              </a:xfrm>
+                              <a:prstGeom prst="rect">
+                                <a:avLst/>
+                              </a:prstGeom>
+                            </pic:spPr>
+                          </pic:pic>
+                        </a:graphicData>
+                      </a:graphic>
+                    </wp:inline>
+                  </w:drawing>
+                </w:r>
+                <w:r>
+                  <w:rPr>
+                    <w:sz w:val="18"/>
+                    <w:szCs w:val="18"/>
+                  </w:rPr>
+                  <w:t xml:space="preserve">   </w:t>
+                </w:r>
+                <w:r>
+                  <w:rPr>
+                    <w:noProof/>
+                    <w:sz w:val="18"/>
+                    <w:szCs w:val="18"/>
+                  </w:rPr>
+                  <w:drawing>
+                    <wp:inline distT="0" distB="0" distL="0" distR="0">
+                      <wp:extent cx="180000" cy="180000"/>
+                      <wp:effectExtent l="0" t="0" r="0" b="0"/>
+                      <wp:docPr id="21" name="Picture 21">
+                        <a:hlinkClick xmlns:a="http://schemas.openxmlformats.org/drawingml/2006/main" r:id="rId35"/>
+                      </wp:docPr>
+                      <wp:cNvGraphicFramePr>
+                        <a:graphicFrameLocks xmlns:a="http://schemas.openxmlformats.org/drawingml/2006/main" noChangeAspect="1"/>
+                      </wp:cNvGraphicFramePr>
+                      <a:graphic xmlns:a="http://schemas.openxmlformats.org/drawingml/2006/main">
+                        <a:graphicData uri="http://schemas.openxmlformats.org/drawingml/2006/picture">
+                          <pic:pic xmlns:pic="http://schemas.openxmlformats.org/drawingml/2006/picture">
+                            <pic:nvPicPr>
+                              <pic:cNvPr id="21" name="Picture 21">
+                                <a:hlinkClick r:id="rId35"/>
+                              </pic:cNvPr>
+                              <pic:cNvPicPr>
+                                <a:picLocks noChangeAspect="1" noChangeArrowheads="1"/>
+                              </pic:cNvPicPr>
+                            </pic:nvPicPr>
+                            <pic:blipFill rotWithShape="1">
+                              <a:blip r:embed="rId36">
+                                <a:extLst>
+                                  <a:ext uri="{28A0092B-C50C-407E-A947-70E740481C1C}">
+                                    <a14:useLocalDpi xmlns:a14="http://schemas.microsoft.com/office/drawing/2010/main" xmlns:wps="http://schemas.microsoft.com/office/word/2010/wordprocessingShape" xmlns:wpi="http://schemas.microsoft.com/office/word/2010/wordprocessingInk" xmlns:wpg="http://schemas.microsoft.com/office/word/2010/wordprocessingGroup" xmlns:w16se="http://schemas.microsoft.com/office/word/2015/wordml/symex" xmlns:w16="http://schemas.microsoft.com/office/word/2018/wordml" xmlns:w16cid="http://schemas.microsoft.com/office/word/2016/wordml/cid" xmlns:w16cex="http://schemas.microsoft.com/office/word/2018/wordml/cex" xmlns:w15="http://schemas.microsoft.com/office/word/2012/wordml" xmlns:w14="http://schemas.microsoft.com/office/word/2010/wordml" xmlns:w="http://schemas.openxmlformats.org/wordprocessingml/2006/main" xmlns:w10="urn:schemas-microsoft-com:office:word" xmlns:wp14="http://schemas.microsoft.com/office/word/2010/wordprocessingDrawing" xmlns:v="urn:schemas-microsoft-com:vml" xmlns:o="urn:schemas-microsoft-com:office:office" xmlns:am3d="http://schemas.microsoft.com/office/drawing/2017/model3d" xmlns:aink="http://schemas.microsoft.com/office/drawing/2016/ink" xmlns:mc="http://schemas.openxmlformats.org/markup-compatibility/2006" xmlns:cx8="http://schemas.microsoft.com/office/drawing/2016/5/14/chartex" xmlns:cx7="http://schemas.microsoft.com/office/drawing/2016/5/13/chartex" xmlns:cx6="http://schemas.microsoft.com/office/drawing/2016/5/12/chartex" xmlns:cx5="http://schemas.microsoft.com/office/drawing/2016/5/11/chartex" xmlns:cx4="http://schemas.microsoft.com/office/drawing/2016/5/10/chartex" xmlns:cx3="http://schemas.microsoft.com/office/drawing/2016/5/9/chartex" xmlns:cx2="http://schemas.microsoft.com/office/drawing/2015/10/21/chartex" xmlns:cx1="http://schemas.microsoft.com/office/drawing/2015/9/8/chartex" xmlns:cx="http://schemas.microsoft.com/office/drawing/2014/chartex" xmlns:wpc="http://schemas.microsoft.com/office/word/2010/wordprocessingCanvas" xmlns="" val="0"/>
+                                  </a:ext>
+                                </a:extLst>
+                              </a:blip>
+                              <a:srcRect l="-152" t="-76" r="-152" b="-76"/>
+                              <a:stretch/>
+                            </pic:blipFill>
+                            <pic:spPr bwMode="auto">
+                              <a:xfrm>
+                                <a:off x="0" y="0"/>
+                                <a:ext cx="180000" cy="180000"/>
+                              </a:xfrm>
+                              <a:prstGeom prst="rect">
+                                <a:avLst/>
+                              </a:prstGeom>
+                              <a:noFill/>
+                              <a:ln>
+                                <a:noFill/>
+                              </a:ln>
+                              <a:extLst>
+                                <a:ext uri="{53640926-AAD7-44D8-BBD7-CCE9431645EC}">
+                                  <a14:shadowObscured xmlns:a14="http://schemas.microsoft.com/office/drawing/2010/main" xmlns:wps="http://schemas.microsoft.com/office/word/2010/wordprocessingShape" xmlns:wpi="http://schemas.microsoft.com/office/word/2010/wordprocessingInk" xmlns:wpg="http://schemas.microsoft.com/office/word/2010/wordprocessingGroup" xmlns:w16se="http://schemas.microsoft.com/office/word/2015/wordml/symex" xmlns:w16="http://schemas.microsoft.com/office/word/2018/wordml" xmlns:w16cid="http://schemas.microsoft.com/office/word/2016/wordml/cid" xmlns:w16cex="http://schemas.microsoft.com/office/word/2018/wordml/cex" xmlns:w15="http://schemas.microsoft.com/office/word/2012/wordml" xmlns:w14="http://schemas.microsoft.com/office/word/2010/wordml" xmlns:w="http://schemas.openxmlformats.org/wordprocessingml/2006/main" xmlns:w10="urn:schemas-microsoft-com:office:word" xmlns:wp14="http://schemas.microsoft.com/office/word/2010/wordprocessingDrawing" xmlns:v="urn:schemas-microsoft-com:vml" xmlns:o="urn:schemas-microsoft-com:office:office" xmlns:am3d="http://schemas.microsoft.com/office/drawing/2017/model3d" xmlns:aink="http://schemas.microsoft.com/office/drawing/2016/ink" xmlns:mc="http://schemas.openxmlformats.org/markup-compatibility/2006" xmlns:cx8="http://schemas.microsoft.com/office/drawing/2016/5/14/chartex" xmlns:cx7="http://schemas.microsoft.com/office/drawing/2016/5/13/chartex" xmlns:cx6="http://schemas.microsoft.com/office/drawing/2016/5/12/chartex" xmlns:cx5="http://schemas.microsoft.com/office/drawing/2016/5/11/chartex" xmlns:cx4="http://schemas.microsoft.com/office/drawing/2016/5/10/chartex" xmlns:cx3="http://schemas.microsoft.com/office/drawing/2016/5/9/chartex" xmlns:cx2="http://schemas.microsoft.com/office/drawing/2015/10/21/chartex" xmlns:cx1="http://schemas.microsoft.com/office/drawing/2015/9/8/chartex" xmlns:cx="http://schemas.microsoft.com/office/drawing/2014/chartex" xmlns:wpc="http://schemas.microsoft.com/office/word/2010/wordprocessingCanvas" xmlns=""/>
+                                </a:ext>
+                              </a:extLst>
+                            </pic:spPr>
+                          </pic:pic>
+                        </a:graphicData>
+                      </a:graphic>
+                    </wp:inline>
+                  </w:drawing>
+                </w:r>
+                <w:r>
+                  <w:rPr>
+                    <w:sz w:val="18"/>
+                    <w:szCs w:val="18"/>
+                  </w:rPr>
+                  <w:t xml:space="preserve">   </w:t>
+                </w:r>
+                <w:r>
+                  <w:rPr>
+                    <w:noProof/>
+                    <w:sz w:val="18"/>
+                    <w:szCs w:val="18"/>
+                  </w:rPr>
+                  <w:drawing>
+                    <wp:inline distT="0" distB="0" distL="0" distR="0">
+                      <wp:extent cx="180000" cy="180000"/>
+                      <wp:effectExtent l="0" t="0" r="0" b="0"/>
+                      <wp:docPr id="22" name="Picture 22">
+                        <a:hlinkClick xmlns:a="http://schemas.openxmlformats.org/drawingml/2006/main" r:id="rId37"/>
+                      </wp:docPr>
+                      <wp:cNvGraphicFramePr>
+                        <a:graphicFrameLocks xmlns:a="http://schemas.openxmlformats.org/drawingml/2006/main" noChangeAspect="1"/>
+                      </wp:cNvGraphicFramePr>
+                      <a:graphic xmlns:a="http://schemas.openxmlformats.org/drawingml/2006/main">
+                        <a:graphicData uri="http://schemas.openxmlformats.org/drawingml/2006/picture">
+                          <pic:pic xmlns:pic="http://schemas.openxmlformats.org/drawingml/2006/picture">
+                            <pic:nvPicPr>
+                              <pic:cNvPr id="22" name="Picture 22">
+                                <a:hlinkClick r:id="rId37"/>
+                              </pic:cNvPr>
+                              <pic:cNvPicPr>
+                                <a:picLocks noChangeAspect="1" noChangeArrowheads="1"/>
+                              </pic:cNvPicPr>
+                            </pic:nvPicPr>
+                            <pic:blipFill>
+                              <a:blip r:embed="rId38">
+                                <a:extLst>
+                                  <a:ext uri="{28A0092B-C50C-407E-A947-70E740481C1C}">
+                                    <a14:useLocalDpi xmlns:a14="http://schemas.microsoft.com/office/drawing/2010/main" xmlns:wps="http://schemas.microsoft.com/office/word/2010/wordprocessingShape" xmlns:wpi="http://schemas.microsoft.com/office/word/2010/wordprocessingInk" xmlns:wpg="http://schemas.microsoft.com/office/word/2010/wordprocessingGroup" xmlns:w16se="http://schemas.microsoft.com/office/word/2015/wordml/symex" xmlns:w16="http://schemas.microsoft.com/office/word/2018/wordml" xmlns:w16cid="http://schemas.microsoft.com/office/word/2016/wordml/cid" xmlns:w16cex="http://schemas.microsoft.com/office/word/2018/wordml/cex" xmlns:w15="http://schemas.microsoft.com/office/word/2012/wordml" xmlns:w14="http://schemas.microsoft.com/office/word/2010/wordml" xmlns:w="http://schemas.openxmlformats.org/wordprocessingml/2006/main" xmlns:w10="urn:schemas-microsoft-com:office:word" xmlns:wp14="http://schemas.microsoft.com/office/word/2010/wordprocessingDrawing" xmlns:v="urn:schemas-microsoft-com:vml" xmlns:o="urn:schemas-microsoft-com:office:office" xmlns:am3d="http://schemas.microsoft.com/office/drawing/2017/model3d" xmlns:aink="http://schemas.microsoft.com/office/drawing/2016/ink" xmlns:mc="http://schemas.openxmlformats.org/markup-compatibility/2006" xmlns:cx8="http://schemas.microsoft.com/office/drawing/2016/5/14/chartex" xmlns:cx7="http://schemas.microsoft.com/office/drawing/2016/5/13/chartex" xmlns:cx6="http://schemas.microsoft.com/office/drawing/2016/5/12/chartex" xmlns:cx5="http://schemas.microsoft.com/office/drawing/2016/5/11/chartex" xmlns:cx4="http://schemas.microsoft.com/office/drawing/2016/5/10/chartex" xmlns:cx3="http://schemas.microsoft.com/office/drawing/2016/5/9/chartex" xmlns:cx2="http://schemas.microsoft.com/office/drawing/2015/10/21/chartex" xmlns:cx1="http://schemas.microsoft.com/office/drawing/2015/9/8/chartex" xmlns:cx="http://schemas.microsoft.com/office/drawing/2014/chartex" xmlns:wpc="http://schemas.microsoft.com/office/word/2010/wordprocessingCanvas" xmlns="" val="0"/>
+                                  </a:ext>
+                                </a:extLst>
+                              </a:blip>
+                              <a:srcRect/>
+                              <a:stretch>
+                                <a:fillRect/>
+                              </a:stretch>
+                            </pic:blipFill>
+                            <pic:spPr bwMode="auto">
+                              <a:xfrm>
+                                <a:off x="0" y="0"/>
+                                <a:ext cx="180000" cy="180000"/>
+                              </a:xfrm>
+                              <a:prstGeom prst="rect">
+                                <a:avLst/>
+                              </a:prstGeom>
+                              <a:noFill/>
+                              <a:ln>
+                                <a:noFill/>
+                              </a:ln>
+                            </pic:spPr>
+                          </pic:pic>
+                        </a:graphicData>
+                      </a:graphic>
+                    </wp:inline>
+                  </w:drawing>
+                </w:r>
+                <w:r>
+                  <w:rPr>
+                    <w:sz w:val="18"/>
+                    <w:szCs w:val="18"/>
+                  </w:rPr>
+                  <w:t xml:space="preserve">   </w:t>
+                </w:r>
+                <w:r>
+                  <w:rPr>
+                    <w:noProof/>
+                    <w:sz w:val="18"/>
+                    <w:szCs w:val="18"/>
+                  </w:rPr>
+                  <w:drawing>
+                    <wp:inline distT="0" distB="0" distL="0" distR="0">
+                      <wp:extent cx="180000" cy="180000"/>
+                      <wp:effectExtent l="0" t="0" r="0" b="0"/>
+                      <wp:docPr id="23" name="Picture 23">
+                        <a:hlinkClick xmlns:a="http://schemas.openxmlformats.org/drawingml/2006/main" r:id="rId39"/>
+                      </wp:docPr>
+                      <wp:cNvGraphicFramePr>
+                        <a:graphicFrameLocks xmlns:a="http://schemas.openxmlformats.org/drawingml/2006/main" noChangeAspect="1"/>
+                      </wp:cNvGraphicFramePr>
+                      <a:graphic xmlns:a="http://schemas.openxmlformats.org/drawingml/2006/main">
+                        <a:graphicData uri="http://schemas.openxmlformats.org/drawingml/2006/picture">
+                          <pic:pic xmlns:pic="http://schemas.openxmlformats.org/drawingml/2006/picture">
+                            <pic:nvPicPr>
+                              <pic:cNvPr id="23" name="Picture 23">
+                                <a:hlinkClick r:id="rId39"/>
+                              </pic:cNvPr>
+                              <pic:cNvPicPr/>
+                            </pic:nvPicPr>
+                            <pic:blipFill>
+                              <a:blip r:embed="rId40"/>
+                              <a:stretch>
+                                <a:fillRect/>
+                              </a:stretch>
+                            </pic:blipFill>
+                            <pic:spPr>
+                              <a:xfrm>
+                                <a:off x="0" y="0"/>
+                                <a:ext cx="180000" cy="180000"/>
+                              </a:xfrm>
+                              <a:prstGeom prst="rect">
+                                <a:avLst/>
+                              </a:prstGeom>
+                            </pic:spPr>
+                          </pic:pic>
+                        </a:graphicData>
+                      </a:graphic>
+                    </wp:inline>
+                  </w:drawing>
+                </w:r>
+              </w:p>
+            </w:txbxContent>
+          </v:textbox>
+        </v:shape>
+      </w:pict>
     </w:r>
     <w:r>
       <w:rPr>
         <w:noProof/>
       </w:rPr>
       <w:drawing>
-        <wp:anchor distT="0" distB="0" distL="114300" distR="114300" simplePos="0" relativeHeight="251694080" behindDoc="0" locked="0" layoutInCell="1" allowOverlap="1" wp14:anchorId="318DB6A9" wp14:editId="57820713">
+        <wp:anchor distT="0" distB="0" distL="114300" distR="114300" simplePos="0" relativeHeight="251694080" behindDoc="0" locked="0" layoutInCell="1" allowOverlap="1">
           <wp:simplePos x="0" y="0"/>
           <wp:positionH relativeFrom="column">
             <wp:posOffset>-10795</wp:posOffset>
@@ -16249,7 +15448,7 @@
                   <a:blip r:embed="rId41">
                     <a:extLst>
                       <a:ext uri="{28A0092B-C50C-407E-A947-70E740481C1C}">
-                        <a14:useLocalDpi xmlns:a14="http://schemas.microsoft.com/office/drawing/2010/main" val="0"/>
+                        <a14:useLocalDpi xmlns:a14="http://schemas.microsoft.com/office/drawing/2010/main" xmlns:wps="http://schemas.microsoft.com/office/word/2010/wordprocessingShape" xmlns:wpi="http://schemas.microsoft.com/office/word/2010/wordprocessingInk" xmlns:wpg="http://schemas.microsoft.com/office/word/2010/wordprocessingGroup" xmlns:w16se="http://schemas.microsoft.com/office/word/2015/wordml/symex" xmlns:w16="http://schemas.microsoft.com/office/word/2018/wordml" xmlns:w16cid="http://schemas.microsoft.com/office/word/2016/wordml/cid" xmlns:w16cex="http://schemas.microsoft.com/office/word/2018/wordml/cex" xmlns:w15="http://schemas.microsoft.com/office/word/2012/wordml" xmlns:w14="http://schemas.microsoft.com/office/word/2010/wordml" xmlns:w="http://schemas.openxmlformats.org/wordprocessingml/2006/main" xmlns:w10="urn:schemas-microsoft-com:office:word" xmlns:wp14="http://schemas.microsoft.com/office/word/2010/wordprocessingDrawing" xmlns:v="urn:schemas-microsoft-com:vml" xmlns:o="urn:schemas-microsoft-com:office:office" xmlns:am3d="http://schemas.microsoft.com/office/drawing/2017/model3d" xmlns:aink="http://schemas.microsoft.com/office/drawing/2016/ink" xmlns:mc="http://schemas.openxmlformats.org/markup-compatibility/2006" xmlns:cx8="http://schemas.microsoft.com/office/drawing/2016/5/14/chartex" xmlns:cx7="http://schemas.microsoft.com/office/drawing/2016/5/13/chartex" xmlns:cx6="http://schemas.microsoft.com/office/drawing/2016/5/12/chartex" xmlns:cx5="http://schemas.microsoft.com/office/drawing/2016/5/11/chartex" xmlns:cx4="http://schemas.microsoft.com/office/drawing/2016/5/10/chartex" xmlns:cx3="http://schemas.microsoft.com/office/drawing/2016/5/9/chartex" xmlns:cx2="http://schemas.microsoft.com/office/drawing/2015/10/21/chartex" xmlns:cx1="http://schemas.microsoft.com/office/drawing/2015/9/8/chartex" xmlns:cx="http://schemas.microsoft.com/office/drawing/2014/chartex" xmlns:wpc="http://schemas.microsoft.com/office/word/2010/wordprocessingCanvas" xmlns="" val="0"/>
                       </a:ext>
                     </a:extLst>
                   </a:blip>
@@ -16274,12 +15473,6 @@
               </pic:pic>
             </a:graphicData>
           </a:graphic>
-          <wp14:sizeRelH relativeFrom="margin">
-            <wp14:pctWidth>0</wp14:pctWidth>
-          </wp14:sizeRelH>
-          <wp14:sizeRelV relativeFrom="margin">
-            <wp14:pctHeight>0</wp14:pctHeight>
-          </wp14:sizeRelV>
         </wp:anchor>
       </w:drawing>
     </w:r>
@@ -16287,362 +15480,101 @@
       <w:rPr>
         <w:noProof/>
       </w:rPr>
-      <mc:AlternateContent>
-        <mc:Choice Requires="wps">
-          <w:drawing>
-            <wp:anchor distT="0" distB="0" distL="114300" distR="114300" simplePos="0" relativeHeight="251622400" behindDoc="0" locked="0" layoutInCell="1" allowOverlap="1" wp14:anchorId="6D6A420E" wp14:editId="43DCDE78">
-              <wp:simplePos x="0" y="0"/>
-              <wp:positionH relativeFrom="column">
-                <wp:posOffset>-1270</wp:posOffset>
-              </wp:positionH>
-              <wp:positionV relativeFrom="paragraph">
-                <wp:posOffset>66040</wp:posOffset>
-              </wp:positionV>
-              <wp:extent cx="6614160" cy="0"/>
-              <wp:effectExtent l="0" t="0" r="0" b="0"/>
-              <wp:wrapNone/>
-              <wp:docPr id="19" name="Straight Connector 19"/>
-              <wp:cNvGraphicFramePr/>
-              <a:graphic xmlns:a="http://schemas.openxmlformats.org/drawingml/2006/main">
-                <a:graphicData uri="http://schemas.microsoft.com/office/word/2010/wordprocessingShape">
-                  <wps:wsp>
-                    <wps:cNvCnPr/>
-                    <wps:spPr>
-                      <a:xfrm flipV="1">
-                        <a:off x="0" y="0"/>
-                        <a:ext cx="6614160" cy="0"/>
-                      </a:xfrm>
-                      <a:prstGeom prst="line">
-                        <a:avLst/>
-                      </a:prstGeom>
-                      <a:ln w="12700" cap="rnd">
-                        <a:solidFill>
-                          <a:schemeClr val="accent6">
-                            <a:lumMod val="50000"/>
-                          </a:schemeClr>
-                        </a:solidFill>
-                      </a:ln>
-                    </wps:spPr>
-                    <wps:style>
-                      <a:lnRef idx="1">
-                        <a:schemeClr val="accent1"/>
-                      </a:lnRef>
-                      <a:fillRef idx="0">
-                        <a:schemeClr val="accent1"/>
-                      </a:fillRef>
-                      <a:effectRef idx="0">
-                        <a:schemeClr val="accent1"/>
-                      </a:effectRef>
-                      <a:fontRef idx="minor">
-                        <a:schemeClr val="tx1"/>
-                      </a:fontRef>
-                    </wps:style>
-                    <wps:bodyPr/>
-                  </wps:wsp>
-                </a:graphicData>
-              </a:graphic>
-              <wp14:sizeRelH relativeFrom="page">
-                <wp14:pctWidth>0</wp14:pctWidth>
-              </wp14:sizeRelH>
-              <wp14:sizeRelV relativeFrom="page">
-                <wp14:pctHeight>0</wp14:pctHeight>
-              </wp14:sizeRelV>
-            </wp:anchor>
-          </w:drawing>
-        </mc:Choice>
-        <mc:Fallback>
-          <w:pict>
-            <v:line w14:anchorId="60BE7D18" id="Straight Connector 19" o:spid="_x0000_s1026" style="position:absolute;flip:y;z-index:251622400;visibility:visible;mso-wrap-style:square;mso-width-percent:0;mso-height-percent:0;mso-wrap-distance-left:9pt;mso-wrap-distance-top:0;mso-wrap-distance-right:9pt;mso-wrap-distance-bottom:0;mso-position-horizontal:absolute;mso-position-horizontal-relative:text;mso-position-vertical:absolute;mso-position-vertical-relative:text;mso-width-percent:0;mso-height-percent:0;mso-width-relative:page;mso-height-relative:page" from="-.1pt,5.2pt" to="520.7pt,5.2pt" o:gfxdata="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" strokecolor="#974706 [1609]" strokeweight="1pt">
-              <v:stroke endcap="round"/>
-            </v:line>
-          </w:pict>
-        </mc:Fallback>
-      </mc:AlternateContent>
+      <w:pict>
+        <v:line id="Straight Connector 19" o:spid="_x0000_s4098" style="position:absolute;flip:y;z-index:251622400;visibility:visible;mso-position-horizontal-relative:text;mso-position-vertical-relative:text" from="-.1pt,5.2pt" to="520.7pt,5.2pt" o:gfxdata="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" strokecolor="#536321 [1609]" strokeweight="1pt">
+          <v:stroke endcap="round"/>
+        </v:line>
+      </w:pict>
     </w:r>
     <w:r>
       <w:rPr>
         <w:noProof/>
       </w:rPr>
-      <mc:AlternateContent>
-        <mc:Choice Requires="wps">
-          <w:drawing>
-            <wp:anchor distT="0" distB="0" distL="114300" distR="114300" simplePos="0" relativeHeight="251663360" behindDoc="0" locked="0" layoutInCell="1" allowOverlap="1" wp14:anchorId="60DB5C39" wp14:editId="4AFE2DA6">
-              <wp:simplePos x="0" y="0"/>
-              <wp:positionH relativeFrom="column">
-                <wp:posOffset>5647055</wp:posOffset>
-              </wp:positionH>
-              <wp:positionV relativeFrom="paragraph">
-                <wp:posOffset>342265</wp:posOffset>
-              </wp:positionV>
-              <wp:extent cx="900430" cy="201930"/>
-              <wp:effectExtent l="0" t="0" r="13970" b="7620"/>
-              <wp:wrapNone/>
-              <wp:docPr id="4" name="Text Box 4"/>
-              <wp:cNvGraphicFramePr/>
-              <a:graphic xmlns:a="http://schemas.openxmlformats.org/drawingml/2006/main">
-                <a:graphicData uri="http://schemas.microsoft.com/office/word/2010/wordprocessingShape">
-                  <wps:wsp>
-                    <wps:cNvSpPr txBox="1"/>
-                    <wps:spPr>
-                      <a:xfrm>
-                        <a:off x="0" y="0"/>
-                        <a:ext cx="900430" cy="201930"/>
-                      </a:xfrm>
-                      <a:prstGeom prst="rect">
-                        <a:avLst/>
-                      </a:prstGeom>
-                      <a:noFill/>
-                      <a:ln w="6350">
-                        <a:noFill/>
-                      </a:ln>
-                      <a:effectLst/>
-                    </wps:spPr>
-                    <wps:style>
-                      <a:lnRef idx="0">
-                        <a:schemeClr val="accent1"/>
-                      </a:lnRef>
-                      <a:fillRef idx="0">
-                        <a:schemeClr val="accent1"/>
-                      </a:fillRef>
-                      <a:effectRef idx="0">
-                        <a:schemeClr val="accent1"/>
-                      </a:effectRef>
-                      <a:fontRef idx="minor">
-                        <a:schemeClr val="dk1"/>
-                      </a:fontRef>
-                    </wps:style>
-                    <wps:txbx>
-                      <w:txbxContent>
-                        <w:p>
-                          <w:pPr>
-                            <w:spacing w:after="0" w:line="240" w:lineRule="auto"/>
-                            <w:jc w:val="right"/>
-                            <w:rPr>
-                              <w:sz w:val="18"/>
-                              <w:szCs w:val="18"/>
-                            </w:rPr>
-                          </w:pPr>
-                          <w:r>
-                            <w:rPr>
-                              <w:sz w:val="18"/>
-                              <w:szCs w:val="18"/>
-                            </w:rPr>
-                            <w:t xml:space="preserve">Page </w:t>
-                          </w:r>
-                          <w:r>
-                            <w:rPr>
-                              <w:sz w:val="18"/>
-                              <w:szCs w:val="18"/>
-                            </w:rPr>
-                            <w:fldChar w:fldCharType="begin"/>
-                          </w:r>
-                          <w:r>
-                            <w:rPr>
-                              <w:sz w:val="18"/>
-                              <w:szCs w:val="18"/>
-                            </w:rPr>
-                            <w:instrText xml:space="preserve"> PAGE   \* MERGEFORMAT </w:instrText>
-                          </w:r>
-                          <w:r>
-                            <w:rPr>
-                              <w:sz w:val="18"/>
-                              <w:szCs w:val="18"/>
-                            </w:rPr>
-                            <w:fldChar w:fldCharType="separate"/>
-                          </w:r>
-                          <w:r>
-                            <w:rPr>
-                              <w:noProof/>
-                              <w:sz w:val="18"/>
-                              <w:szCs w:val="18"/>
-                            </w:rPr>
-                            <w:t>1</w:t>
-                          </w:r>
-                          <w:r>
-                            <w:rPr>
-                              <w:sz w:val="18"/>
-                              <w:szCs w:val="18"/>
-                            </w:rPr>
-                            <w:fldChar w:fldCharType="end"/>
-                          </w:r>
-                          <w:r>
-                            <w:rPr>
-                              <w:sz w:val="18"/>
-                              <w:szCs w:val="18"/>
-                            </w:rPr>
-                            <w:t xml:space="preserve"> of </w:t>
-                          </w:r>
-                          <w:r>
-                            <w:rPr>
-                              <w:sz w:val="18"/>
-                              <w:szCs w:val="18"/>
-                            </w:rPr>
-                            <w:fldChar w:fldCharType="begin"/>
-                          </w:r>
-                          <w:r>
-                            <w:rPr>
-                              <w:sz w:val="18"/>
-                              <w:szCs w:val="18"/>
-                            </w:rPr>
-                            <w:instrText xml:space="preserve"> NUMPAGES   \* MERGEFORMAT </w:instrText>
-                          </w:r>
-                          <w:r>
-                            <w:rPr>
-                              <w:sz w:val="18"/>
-                              <w:szCs w:val="18"/>
-                            </w:rPr>
-                            <w:fldChar w:fldCharType="separate"/>
-                          </w:r>
-                          <w:r>
-                            <w:rPr>
-                              <w:noProof/>
-                              <w:sz w:val="18"/>
-                              <w:szCs w:val="18"/>
-                            </w:rPr>
-                            <w:t>1</w:t>
-                          </w:r>
-                          <w:r>
-                            <w:rPr>
-                              <w:sz w:val="18"/>
-                              <w:szCs w:val="18"/>
-                            </w:rPr>
-                            <w:fldChar w:fldCharType="end"/>
-                          </w:r>
-                        </w:p>
-                      </w:txbxContent>
-                    </wps:txbx>
-                    <wps:bodyPr rot="0" spcFirstLastPara="0" vertOverflow="overflow" horzOverflow="overflow" vert="horz" wrap="square" lIns="0" tIns="0" rIns="0" bIns="0" numCol="1" spcCol="0" rtlCol="0" fromWordArt="0" anchor="ctr" anchorCtr="0" forceAA="0" compatLnSpc="1">
-                      <a:prstTxWarp prst="textNoShape">
-                        <a:avLst/>
-                      </a:prstTxWarp>
-                      <a:noAutofit/>
-                    </wps:bodyPr>
-                  </wps:wsp>
-                </a:graphicData>
-              </a:graphic>
-              <wp14:sizeRelH relativeFrom="page">
-                <wp14:pctWidth>0</wp14:pctWidth>
-              </wp14:sizeRelH>
-              <wp14:sizeRelV relativeFrom="page">
-                <wp14:pctHeight>0</wp14:pctHeight>
-              </wp14:sizeRelV>
-            </wp:anchor>
-          </w:drawing>
-        </mc:Choice>
-        <mc:Fallback>
-          <w:pict>
-            <v:shape w14:anchorId="60DB5C39" id="Text Box 4" o:spid="_x0000_s1028" type="#_x0000_t202" style="position:absolute;margin-left:444.65pt;margin-top:26.95pt;width:70.9pt;height:15.9pt;z-index:251663360;visibility:visible;mso-wrap-style:square;mso-width-percent:0;mso-height-percent:0;mso-wrap-distance-left:9pt;mso-wrap-distance-top:0;mso-wrap-distance-right:9pt;mso-wrap-distance-bottom:0;mso-position-horizontal:absolute;mso-position-horizontal-relative:text;mso-position-vertical:absolute;mso-position-vertical-relative:text;mso-width-percent:0;mso-height-percent:0;mso-width-relative:page;mso-height-relative:page;v-text-anchor:middle" o:gfxdata="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" filled="f" stroked="f" strokeweight=".5pt">
-              <v:textbox inset="0,0,0,0">
-                <w:txbxContent>
-                  <w:p>
-                    <w:pPr>
-                      <w:spacing w:after="0" w:line="240" w:lineRule="auto"/>
-                      <w:jc w:val="right"/>
-                      <w:rPr>
-                        <w:sz w:val="18"/>
-                        <w:szCs w:val="18"/>
-                      </w:rPr>
-                    </w:pPr>
-                    <w:r>
-                      <w:rPr>
-                        <w:sz w:val="18"/>
-                        <w:szCs w:val="18"/>
-                      </w:rPr>
-                      <w:t xml:space="preserve">Page </w:t>
-                    </w:r>
-                    <w:r>
-                      <w:rPr>
-                        <w:sz w:val="18"/>
-                        <w:szCs w:val="18"/>
-                      </w:rPr>
-                      <w:fldChar w:fldCharType="begin"/>
-                    </w:r>
-                    <w:r>
-                      <w:rPr>
-                        <w:sz w:val="18"/>
-                        <w:szCs w:val="18"/>
-                      </w:rPr>
-                      <w:instrText xml:space="preserve"> PAGE   \* MERGEFORMAT </w:instrText>
-                    </w:r>
-                    <w:r>
-                      <w:rPr>
-                        <w:sz w:val="18"/>
-                        <w:szCs w:val="18"/>
-                      </w:rPr>
-                      <w:fldChar w:fldCharType="separate"/>
-                    </w:r>
-                    <w:r>
-                      <w:rPr>
-                        <w:noProof/>
-                        <w:sz w:val="18"/>
-                        <w:szCs w:val="18"/>
-                      </w:rPr>
-                      <w:t>1</w:t>
-                    </w:r>
-                    <w:r>
-                      <w:rPr>
-                        <w:sz w:val="18"/>
-                        <w:szCs w:val="18"/>
-                      </w:rPr>
-                      <w:fldChar w:fldCharType="end"/>
-                    </w:r>
-                    <w:r>
-                      <w:rPr>
-                        <w:sz w:val="18"/>
-                        <w:szCs w:val="18"/>
-                      </w:rPr>
-                      <w:t xml:space="preserve"> of </w:t>
-                    </w:r>
-                    <w:r>
-                      <w:rPr>
-                        <w:sz w:val="18"/>
-                        <w:szCs w:val="18"/>
-                      </w:rPr>
-                      <w:fldChar w:fldCharType="begin"/>
-                    </w:r>
-                    <w:r>
-                      <w:rPr>
-                        <w:sz w:val="18"/>
-                        <w:szCs w:val="18"/>
-                      </w:rPr>
-                      <w:instrText xml:space="preserve"> NUMPAGES   \* MERGEFORMAT </w:instrText>
-                    </w:r>
-                    <w:r>
-                      <w:rPr>
-                        <w:sz w:val="18"/>
-                        <w:szCs w:val="18"/>
-                      </w:rPr>
-                      <w:fldChar w:fldCharType="separate"/>
-                    </w:r>
-                    <w:r>
-                      <w:rPr>
-                        <w:noProof/>
-                        <w:sz w:val="18"/>
-                        <w:szCs w:val="18"/>
-                      </w:rPr>
-                      <w:t>1</w:t>
-                    </w:r>
-                    <w:r>
-                      <w:rPr>
-                        <w:sz w:val="18"/>
-                        <w:szCs w:val="18"/>
-                      </w:rPr>
-                      <w:fldChar w:fldCharType="end"/>
-                    </w:r>
-                  </w:p>
-                </w:txbxContent>
-              </v:textbox>
-            </v:shape>
-          </w:pict>
-        </mc:Fallback>
-      </mc:AlternateContent>
+      <w:pict>
+        <v:shape id="Text Box 4" o:spid="_x0000_s4097" type="#_x0000_t202" style="position:absolute;margin-left:444.65pt;margin-top:26.95pt;width:70.9pt;height:15.9pt;z-index:251663360;visibility:visible;mso-position-horizontal-relative:text;mso-position-vertical-relative:text;v-text-anchor:middle" o:gfxdata="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" filled="f" stroked="f" strokeweight=".5pt">
+          <v:textbox inset="0,0,0,0">
+            <w:txbxContent>
+              <w:p>
+                <w:pPr>
+                  <w:spacing w:after="0" w:line="240" w:lineRule="auto"/>
+                  <w:jc w:val="right"/>
+                  <w:rPr>
+                    <w:sz w:val="18"/>
+                    <w:szCs w:val="18"/>
+                  </w:rPr>
+                </w:pPr>
+                <w:r>
+                  <w:rPr>
+                    <w:sz w:val="18"/>
+                    <w:szCs w:val="18"/>
+                  </w:rPr>
+                  <w:t xml:space="preserve">Page </w:t>
+                </w:r>
+                <w:r>
+                  <w:rPr>
+                    <w:sz w:val="18"/>
+                    <w:szCs w:val="18"/>
+                  </w:rPr>
+                  <w:fldChar w:fldCharType="begin"/>
+                </w:r>
+                <w:r>
+                  <w:rPr>
+                    <w:sz w:val="18"/>
+                    <w:szCs w:val="18"/>
+                  </w:rPr>
+                  <w:instrText xml:space="preserve"> PAGE   \* MERGEFORMAT </w:instrText>
+                </w:r>
+                <w:r>
+                  <w:rPr>
+                    <w:sz w:val="18"/>
+                    <w:szCs w:val="18"/>
+                  </w:rPr>
+                  <w:fldChar w:fldCharType="separate"/>
+                </w:r>
+                <w:r>
+                  <w:rPr>
+                    <w:noProof/>
+                    <w:sz w:val="18"/>
+                    <w:szCs w:val="18"/>
+                  </w:rPr>
+                  <w:t>7</w:t>
+                </w:r>
+                <w:r>
+                  <w:rPr>
+                    <w:sz w:val="18"/>
+                    <w:szCs w:val="18"/>
+                  </w:rPr>
+                  <w:fldChar w:fldCharType="end"/>
+                </w:r>
+                <w:r>
+                  <w:rPr>
+                    <w:sz w:val="18"/>
+                    <w:szCs w:val="18"/>
+                  </w:rPr>
+                  <w:t xml:space="preserve"> of </w:t>
+                </w:r>
+                <w:fldSimple w:instr=" NUMPAGES   \* MERGEFORMAT ">
+                  <w:r>
+                    <w:rPr>
+                      <w:noProof/>
+                      <w:sz w:val="18"/>
+                      <w:szCs w:val="18"/>
+                    </w:rPr>
+                    <w:t>12</w:t>
+                  </w:r>
+                </w:fldSimple>
+              </w:p>
+            </w:txbxContent>
+          </v:textbox>
+        </v:shape>
+      </w:pict>
     </w:r>
   </w:p>
 </w:ftr>
 </file>
 
 <file path=word/footnotes.xml><?xml version="1.0" encoding="utf-8"?>
-<w:footnotes xmlns:wpc="http://schemas.microsoft.com/office/word/2010/wordprocessingCanvas" xmlns:cx="http://schemas.microsoft.com/office/drawing/2014/chartex" xmlns:cx1="http://schemas.microsoft.com/office/drawing/2015/9/8/chartex" xmlns:cx2="http://schemas.microsoft.com/office/drawing/2015/10/21/chartex" xmlns:cx3="http://schemas.microsoft.com/office/drawing/2016/5/9/chartex" xmlns:cx4="http://schemas.microsoft.com/office/drawing/2016/5/10/chartex" xmlns:cx5="http://schemas.microsoft.com/office/drawing/2016/5/11/chartex" xmlns:cx6="http://schemas.microsoft.com/office/drawing/2016/5/12/chartex" xmlns:cx7="http://schemas.microsoft.com/office/drawing/2016/5/13/chartex" xmlns:cx8="http://schemas.microsoft.com/office/drawing/2016/5/14/chartex" xmlns:mc="http://schemas.openxmlformats.org/markup-compatibility/2006" xmlns:aink="http://schemas.microsoft.com/office/drawing/2016/ink" xmlns:am3d="http://schemas.microsoft.com/office/drawing/2017/model3d" xmlns:o="urn:schemas-microsoft-com:office:office" xmlns:r="http://schemas.openxmlformats.org/officeDocument/2006/relationships" xmlns:m="http://schemas.openxmlformats.org/officeDocument/2006/math" xmlns:v="urn:schemas-microsoft-com:vml" xmlns:wp14="http://schemas.microsoft.com/office/word/2010/wordprocessingDrawing" xmlns:wp="http://schemas.openxmlformats.org/drawingml/2006/wordprocessingDrawing" xmlns:w10="urn:schemas-microsoft-com:office:word" xmlns:w="http://schemas.openxmlformats.org/wordprocessingml/2006/main" xmlns:w14="http://schemas.microsoft.com/office/word/2010/wordml" xmlns:w15="http://schemas.microsoft.com/office/word/2012/wordml" xmlns:w16cex="http://schemas.microsoft.com/office/word/2018/wordml/cex" xmlns:w16cid="http://schemas.microsoft.com/office/word/2016/wordml/cid" xmlns:w16="http://schemas.microsoft.com/office/word/2018/wordml" xmlns:w16se="http://schemas.microsoft.com/office/word/2015/wordml/symex" xmlns:wpg="http://schemas.microsoft.com/office/word/2010/wordprocessingGroup" xmlns:wpi="http://schemas.microsoft.com/office/word/2010/wordprocessingInk" xmlns:wne="http://schemas.microsoft.com/office/word/2006/wordml" xmlns:wps="http://schemas.microsoft.com/office/word/2010/wordprocessingShape" mc:Ignorable="w14 w15 w16se w16cid w16 w16cex wp14">
+<w:footnotes xmlns:ve="http://schemas.openxmlformats.org/markup-compatibility/2006" xmlns:o="urn:schemas-microsoft-com:office:office" xmlns:r="http://schemas.openxmlformats.org/officeDocument/2006/relationships" xmlns:m="http://schemas.openxmlformats.org/officeDocument/2006/math" xmlns:v="urn:schemas-microsoft-com:vml" xmlns:wp="http://schemas.openxmlformats.org/drawingml/2006/wordprocessingDrawing" xmlns:w10="urn:schemas-microsoft-com:office:word" xmlns:w="http://schemas.openxmlformats.org/wordprocessingml/2006/main" xmlns:wne="http://schemas.microsoft.com/office/word/2006/wordml">
   <w:footnote w:type="separator" w:id="-1">
     <w:p>
       <w:pPr>
@@ -16667,7 +15599,7 @@
 </file>
 
 <file path=word/header1.xml><?xml version="1.0" encoding="utf-8"?>
-<w:hdr xmlns:wpc="http://schemas.microsoft.com/office/word/2010/wordprocessingCanvas" xmlns:cx="http://schemas.microsoft.com/office/drawing/2014/chartex" xmlns:cx1="http://schemas.microsoft.com/office/drawing/2015/9/8/chartex" xmlns:cx2="http://schemas.microsoft.com/office/drawing/2015/10/21/chartex" xmlns:cx3="http://schemas.microsoft.com/office/drawing/2016/5/9/chartex" xmlns:cx4="http://schemas.microsoft.com/office/drawing/2016/5/10/chartex" xmlns:cx5="http://schemas.microsoft.com/office/drawing/2016/5/11/chartex" xmlns:cx6="http://schemas.microsoft.com/office/drawing/2016/5/12/chartex" xmlns:cx7="http://schemas.microsoft.com/office/drawing/2016/5/13/chartex" xmlns:cx8="http://schemas.microsoft.com/office/drawing/2016/5/14/chartex" xmlns:mc="http://schemas.openxmlformats.org/markup-compatibility/2006" xmlns:aink="http://schemas.microsoft.com/office/drawing/2016/ink" xmlns:am3d="http://schemas.microsoft.com/office/drawing/2017/model3d" xmlns:o="urn:schemas-microsoft-com:office:office" xmlns:r="http://schemas.openxmlformats.org/officeDocument/2006/relationships" xmlns:m="http://schemas.openxmlformats.org/officeDocument/2006/math" xmlns:v="urn:schemas-microsoft-com:vml" xmlns:wp14="http://schemas.microsoft.com/office/word/2010/wordprocessingDrawing" xmlns:wp="http://schemas.openxmlformats.org/drawingml/2006/wordprocessingDrawing" xmlns:w10="urn:schemas-microsoft-com:office:word" xmlns:w="http://schemas.openxmlformats.org/wordprocessingml/2006/main" xmlns:w14="http://schemas.microsoft.com/office/word/2010/wordml" xmlns:w15="http://schemas.microsoft.com/office/word/2012/wordml" xmlns:w16cex="http://schemas.microsoft.com/office/word/2018/wordml/cex" xmlns:w16cid="http://schemas.microsoft.com/office/word/2016/wordml/cid" xmlns:w16="http://schemas.microsoft.com/office/word/2018/wordml" xmlns:w16se="http://schemas.microsoft.com/office/word/2015/wordml/symex" xmlns:wpg="http://schemas.microsoft.com/office/word/2010/wordprocessingGroup" xmlns:wpi="http://schemas.microsoft.com/office/word/2010/wordprocessingInk" xmlns:wne="http://schemas.microsoft.com/office/word/2006/wordml" xmlns:wps="http://schemas.microsoft.com/office/word/2010/wordprocessingShape" mc:Ignorable="w14 w15 w16se w16cid w16 w16cex wp14">
+<w:hdr xmlns:ve="http://schemas.openxmlformats.org/markup-compatibility/2006" xmlns:o="urn:schemas-microsoft-com:office:office" xmlns:r="http://schemas.openxmlformats.org/officeDocument/2006/relationships" xmlns:m="http://schemas.openxmlformats.org/officeDocument/2006/math" xmlns:v="urn:schemas-microsoft-com:vml" xmlns:wp="http://schemas.openxmlformats.org/drawingml/2006/wordprocessingDrawing" xmlns:w10="urn:schemas-microsoft-com:office:word" xmlns:w="http://schemas.openxmlformats.org/wordprocessingml/2006/main" xmlns:wne="http://schemas.microsoft.com/office/word/2006/wordml">
   <w:p>
     <w:pPr>
       <w:pStyle w:val="Header"/>
@@ -16678,8 +15610,8 @@
 </file>
 
 <file path=word/numbering.xml><?xml version="1.0" encoding="utf-8"?>
-<w:numbering xmlns:wpc="http://schemas.microsoft.com/office/word/2010/wordprocessingCanvas" xmlns:cx="http://schemas.microsoft.com/office/drawing/2014/chartex" xmlns:cx1="http://schemas.microsoft.com/office/drawing/2015/9/8/chartex" xmlns:cx2="http://schemas.microsoft.com/office/drawing/2015/10/21/chartex" xmlns:cx3="http://schemas.microsoft.com/office/drawing/2016/5/9/chartex" xmlns:cx4="http://schemas.microsoft.com/office/drawing/2016/5/10/chartex" xmlns:cx5="http://schemas.microsoft.com/office/drawing/2016/5/11/chartex" xmlns:cx6="http://schemas.microsoft.com/office/drawing/2016/5/12/chartex" xmlns:cx7="http://schemas.microsoft.com/office/drawing/2016/5/13/chartex" xmlns:cx8="http://schemas.microsoft.com/office/drawing/2016/5/14/chartex" xmlns:mc="http://schemas.openxmlformats.org/markup-compatibility/2006" xmlns:aink="http://schemas.microsoft.com/office/drawing/2016/ink" xmlns:am3d="http://schemas.microsoft.com/office/drawing/2017/model3d" xmlns:o="urn:schemas-microsoft-com:office:office" xmlns:r="http://schemas.openxmlformats.org/officeDocument/2006/relationships" xmlns:m="http://schemas.openxmlformats.org/officeDocument/2006/math" xmlns:v="urn:schemas-microsoft-com:vml" xmlns:wp14="http://schemas.microsoft.com/office/word/2010/wordprocessingDrawing" xmlns:wp="http://schemas.openxmlformats.org/drawingml/2006/wordprocessingDrawing" xmlns:w10="urn:schemas-microsoft-com:office:word" xmlns:w="http://schemas.openxmlformats.org/wordprocessingml/2006/main" xmlns:w14="http://schemas.microsoft.com/office/word/2010/wordml" xmlns:w15="http://schemas.microsoft.com/office/word/2012/wordml" xmlns:w16cex="http://schemas.microsoft.com/office/word/2018/wordml/cex" xmlns:w16cid="http://schemas.microsoft.com/office/word/2016/wordml/cid" xmlns:w16="http://schemas.microsoft.com/office/word/2018/wordml" xmlns:w16se="http://schemas.microsoft.com/office/word/2015/wordml/symex" xmlns:wpg="http://schemas.microsoft.com/office/word/2010/wordprocessingGroup" xmlns:wpi="http://schemas.microsoft.com/office/word/2010/wordprocessingInk" xmlns:wne="http://schemas.microsoft.com/office/word/2006/wordml" xmlns:wps="http://schemas.microsoft.com/office/word/2010/wordprocessingShape" mc:Ignorable="w14 w15 w16se w16cid w16 w16cex wp14">
-  <w:abstractNum w:abstractNumId="0" w15:restartNumberingAfterBreak="0">
+<w:numbering xmlns:ve="http://schemas.openxmlformats.org/markup-compatibility/2006" xmlns:o="urn:schemas-microsoft-com:office:office" xmlns:r="http://schemas.openxmlformats.org/officeDocument/2006/relationships" xmlns:m="http://schemas.openxmlformats.org/officeDocument/2006/math" xmlns:v="urn:schemas-microsoft-com:vml" xmlns:wp="http://schemas.openxmlformats.org/drawingml/2006/wordprocessingDrawing" xmlns:w10="urn:schemas-microsoft-com:office:word" xmlns:w="http://schemas.openxmlformats.org/wordprocessingml/2006/main" xmlns:wne="http://schemas.microsoft.com/office/word/2006/wordml">
+  <w:abstractNum w:abstractNumId="0">
     <w:nsid w:val="04E60920"/>
     <w:multiLevelType w:val="hybridMultilevel"/>
     <w:tmpl w:val="9DB0F662"/>
@@ -16792,7 +15724,7 @@
       </w:rPr>
     </w:lvl>
   </w:abstractNum>
-  <w:abstractNum w:abstractNumId="1" w15:restartNumberingAfterBreak="0">
+  <w:abstractNum w:abstractNumId="1">
     <w:nsid w:val="06F05B42"/>
     <w:multiLevelType w:val="hybridMultilevel"/>
     <w:tmpl w:val="7518781C"/>
@@ -16905,7 +15837,7 @@
       </w:rPr>
     </w:lvl>
   </w:abstractNum>
-  <w:abstractNum w:abstractNumId="2" w15:restartNumberingAfterBreak="0">
+  <w:abstractNum w:abstractNumId="2">
     <w:nsid w:val="0BCB1966"/>
     <w:multiLevelType w:val="hybridMultilevel"/>
     <w:tmpl w:val="288856D8"/>
@@ -17018,7 +15950,7 @@
       </w:rPr>
     </w:lvl>
   </w:abstractNum>
-  <w:abstractNum w:abstractNumId="3" w15:restartNumberingAfterBreak="0">
+  <w:abstractNum w:abstractNumId="3">
     <w:nsid w:val="0D150978"/>
     <w:multiLevelType w:val="hybridMultilevel"/>
     <w:tmpl w:val="184A0ED8"/>
@@ -17110,7 +16042,7 @@
       </w:pPr>
     </w:lvl>
   </w:abstractNum>
-  <w:abstractNum w:abstractNumId="4" w15:restartNumberingAfterBreak="0">
+  <w:abstractNum w:abstractNumId="4">
     <w:nsid w:val="12D46FE6"/>
     <w:multiLevelType w:val="hybridMultilevel"/>
     <w:tmpl w:val="2E189FDA"/>
@@ -17223,7 +16155,7 @@
       </w:rPr>
     </w:lvl>
   </w:abstractNum>
-  <w:abstractNum w:abstractNumId="5" w15:restartNumberingAfterBreak="0">
+  <w:abstractNum w:abstractNumId="5">
     <w:nsid w:val="13A00DEC"/>
     <w:multiLevelType w:val="hybridMultilevel"/>
     <w:tmpl w:val="A9E40BD8"/>
@@ -17310,7 +16242,7 @@
       </w:pPr>
     </w:lvl>
   </w:abstractNum>
-  <w:abstractNum w:abstractNumId="6" w15:restartNumberingAfterBreak="0">
+  <w:abstractNum w:abstractNumId="6">
     <w:nsid w:val="19FC108B"/>
     <w:multiLevelType w:val="hybridMultilevel"/>
     <w:tmpl w:val="5AE21E18"/>
@@ -17423,7 +16355,7 @@
       </w:rPr>
     </w:lvl>
   </w:abstractNum>
-  <w:abstractNum w:abstractNumId="7" w15:restartNumberingAfterBreak="0">
+  <w:abstractNum w:abstractNumId="7">
     <w:nsid w:val="1A461C2E"/>
     <w:multiLevelType w:val="multilevel"/>
     <w:tmpl w:val="99CCAADC"/>
@@ -17536,7 +16468,7 @@
       </w:rPr>
     </w:lvl>
   </w:abstractNum>
-  <w:abstractNum w:abstractNumId="8" w15:restartNumberingAfterBreak="0">
+  <w:abstractNum w:abstractNumId="8">
     <w:nsid w:val="1D3C450D"/>
     <w:multiLevelType w:val="hybridMultilevel"/>
     <w:tmpl w:val="0732809A"/>
@@ -17625,7 +16557,7 @@
       </w:pPr>
     </w:lvl>
   </w:abstractNum>
-  <w:abstractNum w:abstractNumId="9" w15:restartNumberingAfterBreak="0">
+  <w:abstractNum w:abstractNumId="9">
     <w:nsid w:val="1DAD2515"/>
     <w:multiLevelType w:val="hybridMultilevel"/>
     <w:tmpl w:val="9C1E9A04"/>
@@ -17738,7 +16670,7 @@
       </w:rPr>
     </w:lvl>
   </w:abstractNum>
-  <w:abstractNum w:abstractNumId="10" w15:restartNumberingAfterBreak="0">
+  <w:abstractNum w:abstractNumId="10">
     <w:nsid w:val="22CD3F94"/>
     <w:multiLevelType w:val="hybridMultilevel"/>
     <w:tmpl w:val="A044FDFA"/>
@@ -17824,7 +16756,7 @@
       </w:pPr>
     </w:lvl>
   </w:abstractNum>
-  <w:abstractNum w:abstractNumId="11" w15:restartNumberingAfterBreak="0">
+  <w:abstractNum w:abstractNumId="11">
     <w:nsid w:val="23536430"/>
     <w:multiLevelType w:val="hybridMultilevel"/>
     <w:tmpl w:val="88CCA070"/>
@@ -17937,7 +16869,7 @@
       </w:rPr>
     </w:lvl>
   </w:abstractNum>
-  <w:abstractNum w:abstractNumId="12" w15:restartNumberingAfterBreak="0">
+  <w:abstractNum w:abstractNumId="12">
     <w:nsid w:val="23C737F5"/>
     <w:multiLevelType w:val="hybridMultilevel"/>
     <w:tmpl w:val="13202166"/>
@@ -18026,7 +16958,7 @@
       </w:pPr>
     </w:lvl>
   </w:abstractNum>
-  <w:abstractNum w:abstractNumId="13" w15:restartNumberingAfterBreak="0">
+  <w:abstractNum w:abstractNumId="13">
     <w:nsid w:val="253348C0"/>
     <w:multiLevelType w:val="hybridMultilevel"/>
     <w:tmpl w:val="5CC6AF8A"/>
@@ -18114,7 +17046,7 @@
       </w:pPr>
     </w:lvl>
   </w:abstractNum>
-  <w:abstractNum w:abstractNumId="14" w15:restartNumberingAfterBreak="0">
+  <w:abstractNum w:abstractNumId="14">
     <w:nsid w:val="26413526"/>
     <w:multiLevelType w:val="hybridMultilevel"/>
     <w:tmpl w:val="A1B4F3F4"/>
@@ -18200,7 +17132,7 @@
       </w:pPr>
     </w:lvl>
   </w:abstractNum>
-  <w:abstractNum w:abstractNumId="15" w15:restartNumberingAfterBreak="0">
+  <w:abstractNum w:abstractNumId="15">
     <w:nsid w:val="264860D5"/>
     <w:multiLevelType w:val="hybridMultilevel"/>
     <w:tmpl w:val="1F1CB5CE"/>
@@ -18289,7 +17221,7 @@
       </w:pPr>
     </w:lvl>
   </w:abstractNum>
-  <w:abstractNum w:abstractNumId="16" w15:restartNumberingAfterBreak="0">
+  <w:abstractNum w:abstractNumId="16">
     <w:nsid w:val="268274C7"/>
     <w:multiLevelType w:val="hybridMultilevel"/>
     <w:tmpl w:val="0732809A"/>
@@ -18378,7 +17310,7 @@
       </w:pPr>
     </w:lvl>
   </w:abstractNum>
-  <w:abstractNum w:abstractNumId="17" w15:restartNumberingAfterBreak="0">
+  <w:abstractNum w:abstractNumId="17">
     <w:nsid w:val="2C5B53B7"/>
     <w:multiLevelType w:val="hybridMultilevel"/>
     <w:tmpl w:val="98BE5D62"/>
@@ -18473,7 +17405,7 @@
       </w:pPr>
     </w:lvl>
   </w:abstractNum>
-  <w:abstractNum w:abstractNumId="18" w15:restartNumberingAfterBreak="0">
+  <w:abstractNum w:abstractNumId="18">
     <w:nsid w:val="326B7ADF"/>
     <w:multiLevelType w:val="hybridMultilevel"/>
     <w:tmpl w:val="243464B4"/>
@@ -18568,7 +17500,7 @@
       </w:pPr>
     </w:lvl>
   </w:abstractNum>
-  <w:abstractNum w:abstractNumId="19" w15:restartNumberingAfterBreak="0">
+  <w:abstractNum w:abstractNumId="19">
     <w:nsid w:val="36F1759A"/>
     <w:multiLevelType w:val="hybridMultilevel"/>
     <w:tmpl w:val="AC4C80EA"/>
@@ -18681,7 +17613,7 @@
       </w:rPr>
     </w:lvl>
   </w:abstractNum>
-  <w:abstractNum w:abstractNumId="20" w15:restartNumberingAfterBreak="0">
+  <w:abstractNum w:abstractNumId="20">
     <w:nsid w:val="385C6CB3"/>
     <w:multiLevelType w:val="hybridMultilevel"/>
     <w:tmpl w:val="C1C67C5C"/>
@@ -18794,7 +17726,7 @@
       </w:rPr>
     </w:lvl>
   </w:abstractNum>
-  <w:abstractNum w:abstractNumId="21" w15:restartNumberingAfterBreak="0">
+  <w:abstractNum w:abstractNumId="21">
     <w:nsid w:val="40B63A43"/>
     <w:multiLevelType w:val="hybridMultilevel"/>
     <w:tmpl w:val="4D9EFB84"/>
@@ -18889,7 +17821,7 @@
       </w:pPr>
     </w:lvl>
   </w:abstractNum>
-  <w:abstractNum w:abstractNumId="22" w15:restartNumberingAfterBreak="0">
+  <w:abstractNum w:abstractNumId="22">
     <w:nsid w:val="44BC2519"/>
     <w:multiLevelType w:val="hybridMultilevel"/>
     <w:tmpl w:val="EEB2B3B6"/>
@@ -18978,7 +17910,7 @@
       </w:pPr>
     </w:lvl>
   </w:abstractNum>
-  <w:abstractNum w:abstractNumId="23" w15:restartNumberingAfterBreak="0">
+  <w:abstractNum w:abstractNumId="23">
     <w:nsid w:val="471D6DF4"/>
     <w:multiLevelType w:val="multilevel"/>
     <w:tmpl w:val="EFF4FA7E"/>
@@ -19091,7 +18023,7 @@
       </w:rPr>
     </w:lvl>
   </w:abstractNum>
-  <w:abstractNum w:abstractNumId="24" w15:restartNumberingAfterBreak="0">
+  <w:abstractNum w:abstractNumId="24">
     <w:nsid w:val="4D173934"/>
     <w:multiLevelType w:val="hybridMultilevel"/>
     <w:tmpl w:val="F68E4D46"/>
@@ -19204,7 +18136,7 @@
       </w:rPr>
     </w:lvl>
   </w:abstractNum>
-  <w:abstractNum w:abstractNumId="25" w15:restartNumberingAfterBreak="0">
+  <w:abstractNum w:abstractNumId="25">
     <w:nsid w:val="4D796141"/>
     <w:multiLevelType w:val="hybridMultilevel"/>
     <w:tmpl w:val="91D04A66"/>
@@ -19317,7 +18249,7 @@
       </w:rPr>
     </w:lvl>
   </w:abstractNum>
-  <w:abstractNum w:abstractNumId="26" w15:restartNumberingAfterBreak="0">
+  <w:abstractNum w:abstractNumId="26">
     <w:nsid w:val="4F5B2890"/>
     <w:multiLevelType w:val="hybridMultilevel"/>
     <w:tmpl w:val="9FAE4850"/>
@@ -19430,7 +18362,7 @@
       </w:rPr>
     </w:lvl>
   </w:abstractNum>
-  <w:abstractNum w:abstractNumId="27" w15:restartNumberingAfterBreak="0">
+  <w:abstractNum w:abstractNumId="27">
     <w:nsid w:val="50F62E8C"/>
     <w:multiLevelType w:val="hybridMultilevel"/>
     <w:tmpl w:val="E78C85C0"/>
@@ -19543,7 +18475,7 @@
       </w:rPr>
     </w:lvl>
   </w:abstractNum>
-  <w:abstractNum w:abstractNumId="28" w15:restartNumberingAfterBreak="0">
+  <w:abstractNum w:abstractNumId="28">
     <w:nsid w:val="5507266E"/>
     <w:multiLevelType w:val="hybridMultilevel"/>
     <w:tmpl w:val="22522E3A"/>
@@ -19656,7 +18588,7 @@
       </w:rPr>
     </w:lvl>
   </w:abstractNum>
-  <w:abstractNum w:abstractNumId="29" w15:restartNumberingAfterBreak="0">
+  <w:abstractNum w:abstractNumId="29">
     <w:nsid w:val="55990837"/>
     <w:multiLevelType w:val="hybridMultilevel"/>
     <w:tmpl w:val="960254F8"/>
@@ -19769,7 +18701,7 @@
       </w:rPr>
     </w:lvl>
   </w:abstractNum>
-  <w:abstractNum w:abstractNumId="30" w15:restartNumberingAfterBreak="0">
+  <w:abstractNum w:abstractNumId="30">
     <w:nsid w:val="55BC60FF"/>
     <w:multiLevelType w:val="hybridMultilevel"/>
     <w:tmpl w:val="C1FC87D6"/>
@@ -19858,7 +18790,7 @@
       </w:pPr>
     </w:lvl>
   </w:abstractNum>
-  <w:abstractNum w:abstractNumId="31" w15:restartNumberingAfterBreak="0">
+  <w:abstractNum w:abstractNumId="31">
     <w:nsid w:val="57FD43D1"/>
     <w:multiLevelType w:val="hybridMultilevel"/>
     <w:tmpl w:val="A36A9E3E"/>
@@ -19946,7 +18878,7 @@
       </w:pPr>
     </w:lvl>
   </w:abstractNum>
-  <w:abstractNum w:abstractNumId="32" w15:restartNumberingAfterBreak="0">
+  <w:abstractNum w:abstractNumId="32">
     <w:nsid w:val="5E7757B2"/>
     <w:multiLevelType w:val="multilevel"/>
     <w:tmpl w:val="0E203B02"/>
@@ -20032,7 +18964,7 @@
       </w:pPr>
     </w:lvl>
   </w:abstractNum>
-  <w:abstractNum w:abstractNumId="33" w15:restartNumberingAfterBreak="0">
+  <w:abstractNum w:abstractNumId="33">
     <w:nsid w:val="5F9A715F"/>
     <w:multiLevelType w:val="hybridMultilevel"/>
     <w:tmpl w:val="4B26630C"/>
@@ -20145,7 +19077,7 @@
       </w:rPr>
     </w:lvl>
   </w:abstractNum>
-  <w:abstractNum w:abstractNumId="34" w15:restartNumberingAfterBreak="0">
+  <w:abstractNum w:abstractNumId="34">
     <w:nsid w:val="609D235C"/>
     <w:multiLevelType w:val="hybridMultilevel"/>
     <w:tmpl w:val="848696AC"/>
@@ -20258,7 +19190,7 @@
       </w:rPr>
     </w:lvl>
   </w:abstractNum>
-  <w:abstractNum w:abstractNumId="35" w15:restartNumberingAfterBreak="0">
+  <w:abstractNum w:abstractNumId="35">
     <w:nsid w:val="60FC6BB4"/>
     <w:multiLevelType w:val="hybridMultilevel"/>
     <w:tmpl w:val="671E692E"/>
@@ -20371,7 +19303,7 @@
       </w:rPr>
     </w:lvl>
   </w:abstractNum>
-  <w:abstractNum w:abstractNumId="36" w15:restartNumberingAfterBreak="0">
+  <w:abstractNum w:abstractNumId="36">
     <w:nsid w:val="636274E2"/>
     <w:multiLevelType w:val="hybridMultilevel"/>
     <w:tmpl w:val="0732809A"/>
@@ -20460,7 +19392,7 @@
       </w:pPr>
     </w:lvl>
   </w:abstractNum>
-  <w:abstractNum w:abstractNumId="37" w15:restartNumberingAfterBreak="0">
+  <w:abstractNum w:abstractNumId="37">
     <w:nsid w:val="6B944EC9"/>
     <w:multiLevelType w:val="hybridMultilevel"/>
     <w:tmpl w:val="8076D1AC"/>
@@ -20573,7 +19505,7 @@
       </w:rPr>
     </w:lvl>
   </w:abstractNum>
-  <w:abstractNum w:abstractNumId="38" w15:restartNumberingAfterBreak="0">
+  <w:abstractNum w:abstractNumId="38">
     <w:nsid w:val="6EBD0C51"/>
     <w:multiLevelType w:val="hybridMultilevel"/>
     <w:tmpl w:val="5C28EE1A"/>
@@ -20686,7 +19618,7 @@
       </w:rPr>
     </w:lvl>
   </w:abstractNum>
-  <w:abstractNum w:abstractNumId="39" w15:restartNumberingAfterBreak="0">
+  <w:abstractNum w:abstractNumId="39">
     <w:nsid w:val="75F22415"/>
     <w:multiLevelType w:val="hybridMultilevel"/>
     <w:tmpl w:val="DB2EF382"/>
@@ -20772,7 +19704,7 @@
       </w:pPr>
     </w:lvl>
   </w:abstractNum>
-  <w:abstractNum w:abstractNumId="40" w15:restartNumberingAfterBreak="0">
+  <w:abstractNum w:abstractNumId="40">
     <w:nsid w:val="766D73FB"/>
     <w:multiLevelType w:val="hybridMultilevel"/>
     <w:tmpl w:val="646AC9A6"/>
@@ -20861,7 +19793,7 @@
       </w:pPr>
     </w:lvl>
   </w:abstractNum>
-  <w:abstractNum w:abstractNumId="41" w15:restartNumberingAfterBreak="0">
+  <w:abstractNum w:abstractNumId="41">
     <w:nsid w:val="771A7929"/>
     <w:multiLevelType w:val="hybridMultilevel"/>
     <w:tmpl w:val="B5EA489E"/>
@@ -20974,7 +19906,7 @@
       </w:rPr>
     </w:lvl>
   </w:abstractNum>
-  <w:abstractNum w:abstractNumId="42" w15:restartNumberingAfterBreak="0">
+  <w:abstractNum w:abstractNumId="42">
     <w:nsid w:val="7A0155B4"/>
     <w:multiLevelType w:val="hybridMultilevel"/>
     <w:tmpl w:val="581A57DA"/>
@@ -21247,7 +20179,7 @@
 </file>
 
 <file path=word/styles.xml><?xml version="1.0" encoding="utf-8"?>
-<w:styles xmlns:mc="http://schemas.openxmlformats.org/markup-compatibility/2006" xmlns:r="http://schemas.openxmlformats.org/officeDocument/2006/relationships" xmlns:w="http://schemas.openxmlformats.org/wordprocessingml/2006/main" xmlns:w14="http://schemas.microsoft.com/office/word/2010/wordml" xmlns:w15="http://schemas.microsoft.com/office/word/2012/wordml" xmlns:w16cex="http://schemas.microsoft.com/office/word/2018/wordml/cex" xmlns:w16cid="http://schemas.microsoft.com/office/word/2016/wordml/cid" xmlns:w16="http://schemas.microsoft.com/office/word/2018/wordml" xmlns:w16se="http://schemas.microsoft.com/office/word/2015/wordml/symex" mc:Ignorable="w14 w15 w16se w16cid w16 w16cex">
+<w:styles xmlns:r="http://schemas.openxmlformats.org/officeDocument/2006/relationships" xmlns:w="http://schemas.openxmlformats.org/wordprocessingml/2006/main">
   <w:docDefaults>
     <w:rPrDefault>
       <w:rPr>
@@ -21263,383 +20195,144 @@
       </w:pPr>
     </w:pPrDefault>
   </w:docDefaults>
-  <w:latentStyles w:defLockedState="0" w:defUIPriority="99" w:defSemiHidden="0" w:defUnhideWhenUsed="0" w:defQFormat="0" w:count="376">
-    <w:lsdException w:name="Normal" w:uiPriority="0" w:qFormat="1"/>
-    <w:lsdException w:name="heading 1" w:uiPriority="9" w:qFormat="1"/>
-    <w:lsdException w:name="heading 2" w:semiHidden="1" w:uiPriority="9" w:unhideWhenUsed="1" w:qFormat="1"/>
-    <w:lsdException w:name="heading 3" w:semiHidden="1" w:uiPriority="9" w:unhideWhenUsed="1" w:qFormat="1"/>
-    <w:lsdException w:name="heading 4" w:semiHidden="1" w:uiPriority="9" w:unhideWhenUsed="1" w:qFormat="1"/>
-    <w:lsdException w:name="heading 5" w:semiHidden="1" w:uiPriority="9" w:unhideWhenUsed="1" w:qFormat="1"/>
-    <w:lsdException w:name="heading 6" w:semiHidden="1" w:uiPriority="9" w:unhideWhenUsed="1" w:qFormat="1"/>
-    <w:lsdException w:name="heading 7" w:semiHidden="1" w:uiPriority="9" w:unhideWhenUsed="1" w:qFormat="1"/>
-    <w:lsdException w:name="heading 8" w:semiHidden="1" w:uiPriority="9" w:unhideWhenUsed="1" w:qFormat="1"/>
-    <w:lsdException w:name="heading 9" w:semiHidden="1" w:uiPriority="9" w:unhideWhenUsed="1" w:qFormat="1"/>
-    <w:lsdException w:name="index 1" w:semiHidden="1" w:unhideWhenUsed="1"/>
-    <w:lsdException w:name="index 2" w:semiHidden="1" w:unhideWhenUsed="1"/>
-    <w:lsdException w:name="index 3" w:semiHidden="1" w:unhideWhenUsed="1"/>
-    <w:lsdException w:name="index 4" w:semiHidden="1" w:unhideWhenUsed="1"/>
-    <w:lsdException w:name="index 5" w:semiHidden="1" w:unhideWhenUsed="1"/>
-    <w:lsdException w:name="index 6" w:semiHidden="1" w:unhideWhenUsed="1"/>
-    <w:lsdException w:name="index 7" w:semiHidden="1" w:unhideWhenUsed="1"/>
-    <w:lsdException w:name="index 8" w:semiHidden="1" w:unhideWhenUsed="1"/>
-    <w:lsdException w:name="index 9" w:semiHidden="1" w:unhideWhenUsed="1"/>
-    <w:lsdException w:name="toc 1" w:semiHidden="1" w:uiPriority="39" w:unhideWhenUsed="1"/>
-    <w:lsdException w:name="toc 2" w:semiHidden="1" w:uiPriority="39" w:unhideWhenUsed="1"/>
-    <w:lsdException w:name="toc 3" w:semiHidden="1" w:uiPriority="39" w:unhideWhenUsed="1"/>
-    <w:lsdException w:name="toc 4" w:semiHidden="1" w:uiPriority="39" w:unhideWhenUsed="1"/>
-    <w:lsdException w:name="toc 5" w:semiHidden="1" w:uiPriority="39" w:unhideWhenUsed="1"/>
-    <w:lsdException w:name="toc 6" w:semiHidden="1" w:uiPriority="39" w:unhideWhenUsed="1"/>
-    <w:lsdException w:name="toc 7" w:semiHidden="1" w:uiPriority="39" w:unhideWhenUsed="1"/>
-    <w:lsdException w:name="toc 8" w:semiHidden="1" w:uiPriority="39" w:unhideWhenUsed="1"/>
-    <w:lsdException w:name="toc 9" w:semiHidden="1" w:uiPriority="39" w:unhideWhenUsed="1"/>
-    <w:lsdException w:name="Normal Indent" w:semiHidden="1" w:unhideWhenUsed="1"/>
-    <w:lsdException w:name="footnote text" w:semiHidden="1" w:unhideWhenUsed="1"/>
-    <w:lsdException w:name="annotation text" w:semiHidden="1" w:unhideWhenUsed="1"/>
-    <w:lsdException w:name="header" w:semiHidden="1" w:unhideWhenUsed="1"/>
-    <w:lsdException w:name="footer" w:semiHidden="1" w:unhideWhenUsed="1"/>
-    <w:lsdException w:name="index heading" w:semiHidden="1" w:unhideWhenUsed="1"/>
-    <w:lsdException w:name="caption" w:semiHidden="1" w:uiPriority="35" w:unhideWhenUsed="1" w:qFormat="1"/>
-    <w:lsdException w:name="table of figures" w:semiHidden="1" w:unhideWhenUsed="1"/>
-    <w:lsdException w:name="envelope address" w:semiHidden="1" w:unhideWhenUsed="1"/>
-    <w:lsdException w:name="envelope return" w:semiHidden="1" w:unhideWhenUsed="1"/>
-    <w:lsdException w:name="footnote reference" w:semiHidden="1" w:unhideWhenUsed="1"/>
-    <w:lsdException w:name="annotation reference" w:semiHidden="1" w:unhideWhenUsed="1"/>
-    <w:lsdException w:name="line number" w:semiHidden="1" w:unhideWhenUsed="1"/>
-    <w:lsdException w:name="page number" w:semiHidden="1" w:unhideWhenUsed="1"/>
-    <w:lsdException w:name="endnote reference" w:semiHidden="1" w:unhideWhenUsed="1"/>
-    <w:lsdException w:name="endnote text" w:semiHidden="1" w:unhideWhenUsed="1"/>
-    <w:lsdException w:name="table of authorities" w:semiHidden="1" w:unhideWhenUsed="1"/>
-    <w:lsdException w:name="macro" w:semiHidden="1" w:unhideWhenUsed="1"/>
-    <w:lsdException w:name="toa heading" w:semiHidden="1" w:unhideWhenUsed="1"/>
-    <w:lsdException w:name="List" w:semiHidden="1" w:unhideWhenUsed="1"/>
-    <w:lsdException w:name="List Bullet" w:semiHidden="1" w:unhideWhenUsed="1"/>
-    <w:lsdException w:name="List Number" w:semiHidden="1" w:unhideWhenUsed="1"/>
-    <w:lsdException w:name="List 2" w:semiHidden="1" w:unhideWhenUsed="1"/>
-    <w:lsdException w:name="List 3" w:semiHidden="1" w:unhideWhenUsed="1"/>
-    <w:lsdException w:name="List 4" w:semiHidden="1" w:unhideWhenUsed="1"/>
-    <w:lsdException w:name="List 5" w:semiHidden="1" w:unhideWhenUsed="1"/>
-    <w:lsdException w:name="List Bullet 2" w:semiHidden="1" w:unhideWhenUsed="1"/>
-    <w:lsdException w:name="List Bullet 3" w:semiHidden="1" w:unhideWhenUsed="1"/>
-    <w:lsdException w:name="List Bullet 4" w:semiHidden="1" w:unhideWhenUsed="1"/>
-    <w:lsdException w:name="List Bullet 5" w:semiHidden="1" w:unhideWhenUsed="1"/>
-    <w:lsdException w:name="List Number 2" w:semiHidden="1" w:unhideWhenUsed="1"/>
-    <w:lsdException w:name="List Number 3" w:semiHidden="1" w:unhideWhenUsed="1"/>
-    <w:lsdException w:name="List Number 4" w:semiHidden="1" w:unhideWhenUsed="1"/>
-    <w:lsdException w:name="List Number 5" w:semiHidden="1" w:unhideWhenUsed="1"/>
-    <w:lsdException w:name="Title" w:uiPriority="10"/>
-    <w:lsdException w:name="Closing" w:semiHidden="1" w:unhideWhenUsed="1"/>
-    <w:lsdException w:name="Signature" w:semiHidden="1" w:unhideWhenUsed="1"/>
-    <w:lsdException w:name="Default Paragraph Font" w:semiHidden="1" w:uiPriority="1" w:unhideWhenUsed="1"/>
-    <w:lsdException w:name="Body Text" w:semiHidden="1" w:unhideWhenUsed="1"/>
-    <w:lsdException w:name="Body Text Indent" w:semiHidden="1" w:unhideWhenUsed="1"/>
-    <w:lsdException w:name="List Continue" w:semiHidden="1" w:unhideWhenUsed="1"/>
-    <w:lsdException w:name="List Continue 2" w:semiHidden="1" w:unhideWhenUsed="1"/>
-    <w:lsdException w:name="List Continue 3" w:semiHidden="1" w:unhideWhenUsed="1"/>
-    <w:lsdException w:name="List Continue 4" w:semiHidden="1" w:unhideWhenUsed="1"/>
-    <w:lsdException w:name="List Continue 5" w:semiHidden="1" w:unhideWhenUsed="1"/>
-    <w:lsdException w:name="Message Header" w:semiHidden="1" w:unhideWhenUsed="1"/>
-    <w:lsdException w:name="Subtitle" w:uiPriority="11"/>
-    <w:lsdException w:name="Salutation" w:semiHidden="1" w:unhideWhenUsed="1"/>
-    <w:lsdException w:name="Date" w:semiHidden="1" w:unhideWhenUsed="1"/>
-    <w:lsdException w:name="Body Text First Indent" w:semiHidden="1" w:unhideWhenUsed="1"/>
-    <w:lsdException w:name="Body Text First Indent 2" w:semiHidden="1" w:unhideWhenUsed="1"/>
-    <w:lsdException w:name="Note Heading" w:semiHidden="1" w:unhideWhenUsed="1"/>
-    <w:lsdException w:name="Body Text 2" w:semiHidden="1" w:unhideWhenUsed="1"/>
-    <w:lsdException w:name="Body Text 3" w:semiHidden="1" w:unhideWhenUsed="1"/>
-    <w:lsdException w:name="Body Text Indent 2" w:semiHidden="1" w:unhideWhenUsed="1"/>
-    <w:lsdException w:name="Body Text Indent 3" w:semiHidden="1" w:unhideWhenUsed="1"/>
-    <w:lsdException w:name="Block Text" w:semiHidden="1" w:unhideWhenUsed="1"/>
-    <w:lsdException w:name="Hyperlink" w:semiHidden="1" w:unhideWhenUsed="1"/>
-    <w:lsdException w:name="FollowedHyperlink" w:semiHidden="1" w:unhideWhenUsed="1"/>
-    <w:lsdException w:name="Strong" w:uiPriority="22" w:qFormat="1"/>
-    <w:lsdException w:name="Emphasis" w:uiPriority="20"/>
-    <w:lsdException w:name="Document Map" w:semiHidden="1" w:unhideWhenUsed="1"/>
-    <w:lsdException w:name="Plain Text" w:semiHidden="1" w:unhideWhenUsed="1"/>
-    <w:lsdException w:name="E-mail Signature" w:semiHidden="1" w:unhideWhenUsed="1"/>
-    <w:lsdException w:name="HTML Top of Form" w:semiHidden="1" w:unhideWhenUsed="1"/>
-    <w:lsdException w:name="HTML Bottom of Form" w:semiHidden="1" w:unhideWhenUsed="1"/>
-    <w:lsdException w:name="Normal (Web)" w:semiHidden="1" w:unhideWhenUsed="1"/>
-    <w:lsdException w:name="HTML Acronym" w:semiHidden="1" w:unhideWhenUsed="1"/>
-    <w:lsdException w:name="HTML Address" w:semiHidden="1" w:unhideWhenUsed="1"/>
-    <w:lsdException w:name="HTML Cite" w:semiHidden="1" w:unhideWhenUsed="1"/>
-    <w:lsdException w:name="HTML Code" w:semiHidden="1" w:unhideWhenUsed="1"/>
-    <w:lsdException w:name="HTML Definition" w:semiHidden="1" w:unhideWhenUsed="1"/>
-    <w:lsdException w:name="HTML Keyboard" w:semiHidden="1" w:unhideWhenUsed="1"/>
-    <w:lsdException w:name="HTML Preformatted" w:semiHidden="1" w:unhideWhenUsed="1"/>
-    <w:lsdException w:name="HTML Sample" w:semiHidden="1" w:unhideWhenUsed="1"/>
-    <w:lsdException w:name="HTML Typewriter" w:semiHidden="1" w:unhideWhenUsed="1"/>
-    <w:lsdException w:name="HTML Variable" w:semiHidden="1" w:unhideWhenUsed="1"/>
-    <w:lsdException w:name="Normal Table" w:semiHidden="1" w:unhideWhenUsed="1"/>
-    <w:lsdException w:name="annotation subject" w:semiHidden="1" w:unhideWhenUsed="1"/>
-    <w:lsdException w:name="No List" w:semiHidden="1" w:unhideWhenUsed="1"/>
-    <w:lsdException w:name="Outline List 1" w:semiHidden="1" w:unhideWhenUsed="1"/>
-    <w:lsdException w:name="Outline List 2" w:semiHidden="1" w:unhideWhenUsed="1"/>
-    <w:lsdException w:name="Outline List 3" w:semiHidden="1" w:unhideWhenUsed="1"/>
-    <w:lsdException w:name="Table Simple 1" w:semiHidden="1" w:unhideWhenUsed="1"/>
-    <w:lsdException w:name="Table Simple 2" w:semiHidden="1" w:unhideWhenUsed="1"/>
-    <w:lsdException w:name="Table Simple 3" w:semiHidden="1" w:unhideWhenUsed="1"/>
-    <w:lsdException w:name="Table Classic 1" w:semiHidden="1" w:unhideWhenUsed="1"/>
-    <w:lsdException w:name="Table Classic 2" w:semiHidden="1" w:unhideWhenUsed="1"/>
-    <w:lsdException w:name="Table Classic 3" w:semiHidden="1" w:unhideWhenUsed="1"/>
-    <w:lsdException w:name="Table Classic 4" w:semiHidden="1" w:unhideWhenUsed="1"/>
-    <w:lsdException w:name="Table Colorful 1" w:semiHidden="1" w:unhideWhenUsed="1"/>
-    <w:lsdException w:name="Table Colorful 2" w:semiHidden="1" w:unhideWhenUsed="1"/>
-    <w:lsdException w:name="Table Colorful 3" w:semiHidden="1" w:unhideWhenUsed="1"/>
-    <w:lsdException w:name="Table Columns 1" w:semiHidden="1" w:unhideWhenUsed="1"/>
-    <w:lsdException w:name="Table Columns 2" w:semiHidden="1" w:unhideWhenUsed="1"/>
-    <w:lsdException w:name="Table Columns 3" w:semiHidden="1" w:unhideWhenUsed="1"/>
-    <w:lsdException w:name="Table Columns 4" w:semiHidden="1" w:unhideWhenUsed="1"/>
-    <w:lsdException w:name="Table Columns 5" w:semiHidden="1" w:unhideWhenUsed="1"/>
-    <w:lsdException w:name="Table Grid 1" w:semiHidden="1" w:unhideWhenUsed="1"/>
-    <w:lsdException w:name="Table Grid 2" w:semiHidden="1" w:unhideWhenUsed="1"/>
-    <w:lsdException w:name="Table Grid 3" w:semiHidden="1" w:unhideWhenUsed="1"/>
-    <w:lsdException w:name="Table Grid 4" w:semiHidden="1" w:unhideWhenUsed="1"/>
-    <w:lsdException w:name="Table Grid 5" w:semiHidden="1" w:unhideWhenUsed="1"/>
-    <w:lsdException w:name="Table Grid 6" w:semiHidden="1" w:unhideWhenUsed="1"/>
-    <w:lsdException w:name="Table Grid 7" w:semiHidden="1" w:unhideWhenUsed="1"/>
-    <w:lsdException w:name="Table Grid 8" w:semiHidden="1" w:unhideWhenUsed="1"/>
-    <w:lsdException w:name="Table List 1" w:semiHidden="1" w:unhideWhenUsed="1"/>
-    <w:lsdException w:name="Table List 2" w:semiHidden="1" w:unhideWhenUsed="1"/>
-    <w:lsdException w:name="Table List 3" w:semiHidden="1" w:unhideWhenUsed="1"/>
-    <w:lsdException w:name="Table List 4" w:semiHidden="1" w:unhideWhenUsed="1"/>
-    <w:lsdException w:name="Table List 5" w:semiHidden="1" w:unhideWhenUsed="1"/>
-    <w:lsdException w:name="Table List 6" w:semiHidden="1" w:unhideWhenUsed="1"/>
-    <w:lsdException w:name="Table List 7" w:semiHidden="1" w:unhideWhenUsed="1"/>
-    <w:lsdException w:name="Table List 8" w:semiHidden="1" w:unhideWhenUsed="1"/>
-    <w:lsdException w:name="Table 3D effects 1" w:semiHidden="1" w:unhideWhenUsed="1"/>
-    <w:lsdException w:name="Table 3D effects 2" w:semiHidden="1" w:unhideWhenUsed="1"/>
-    <w:lsdException w:name="Table 3D effects 3" w:semiHidden="1" w:unhideWhenUsed="1"/>
-    <w:lsdException w:name="Table Contemporary" w:semiHidden="1" w:unhideWhenUsed="1"/>
-    <w:lsdException w:name="Table Elegant" w:semiHidden="1" w:unhideWhenUsed="1"/>
-    <w:lsdException w:name="Table Professional" w:semiHidden="1" w:unhideWhenUsed="1"/>
-    <w:lsdException w:name="Table Subtle 1" w:semiHidden="1" w:unhideWhenUsed="1"/>
-    <w:lsdException w:name="Table Subtle 2" w:semiHidden="1" w:unhideWhenUsed="1"/>
-    <w:lsdException w:name="Table Web 1" w:semiHidden="1" w:unhideWhenUsed="1"/>
-    <w:lsdException w:name="Table Web 2" w:semiHidden="1" w:unhideWhenUsed="1"/>
-    <w:lsdException w:name="Table Web 3" w:semiHidden="1" w:unhideWhenUsed="1"/>
-    <w:lsdException w:name="Balloon Text" w:semiHidden="1" w:unhideWhenUsed="1"/>
-    <w:lsdException w:name="Table Grid" w:uiPriority="59"/>
-    <w:lsdException w:name="Table Theme" w:semiHidden="1" w:unhideWhenUsed="1"/>
-    <w:lsdException w:name="Placeholder Text" w:semiHidden="1"/>
-    <w:lsdException w:name="No Spacing" w:uiPriority="1"/>
-    <w:lsdException w:name="Light Shading" w:uiPriority="60"/>
-    <w:lsdException w:name="Light List" w:uiPriority="61"/>
-    <w:lsdException w:name="Light Grid" w:uiPriority="62"/>
-    <w:lsdException w:name="Medium Shading 1" w:uiPriority="63"/>
-    <w:lsdException w:name="Medium Shading 2" w:uiPriority="64"/>
-    <w:lsdException w:name="Medium List 1" w:uiPriority="65"/>
-    <w:lsdException w:name="Medium List 2" w:uiPriority="66"/>
-    <w:lsdException w:name="Medium Grid 1" w:uiPriority="67"/>
-    <w:lsdException w:name="Medium Grid 2" w:uiPriority="68"/>
-    <w:lsdException w:name="Medium Grid 3" w:uiPriority="69"/>
-    <w:lsdException w:name="Dark List" w:uiPriority="70"/>
-    <w:lsdException w:name="Colorful Shading" w:uiPriority="71"/>
-    <w:lsdException w:name="Colorful List" w:uiPriority="72"/>
-    <w:lsdException w:name="Colorful Grid" w:uiPriority="73"/>
-    <w:lsdException w:name="Light Shading Accent 1" w:uiPriority="60"/>
-    <w:lsdException w:name="Light List Accent 1" w:uiPriority="61"/>
-    <w:lsdException w:name="Light Grid Accent 1" w:uiPriority="62"/>
-    <w:lsdException w:name="Medium Shading 1 Accent 1" w:uiPriority="63"/>
-    <w:lsdException w:name="Medium Shading 2 Accent 1" w:uiPriority="64"/>
-    <w:lsdException w:name="Medium List 1 Accent 1" w:uiPriority="65"/>
-    <w:lsdException w:name="Revision" w:semiHidden="1"/>
-    <w:lsdException w:name="List Paragraph" w:uiPriority="34" w:qFormat="1"/>
-    <w:lsdException w:name="Quote" w:uiPriority="29"/>
-    <w:lsdException w:name="Intense Quote" w:uiPriority="30"/>
-    <w:lsdException w:name="Medium List 2 Accent 1" w:uiPriority="66"/>
-    <w:lsdException w:name="Medium Grid 1 Accent 1" w:uiPriority="67"/>
-    <w:lsdException w:name="Medium Grid 2 Accent 1" w:uiPriority="68"/>
-    <w:lsdException w:name="Medium Grid 3 Accent 1" w:uiPriority="69"/>
-    <w:lsdException w:name="Dark List Accent 1" w:uiPriority="70"/>
-    <w:lsdException w:name="Colorful Shading Accent 1" w:uiPriority="71"/>
-    <w:lsdException w:name="Colorful List Accent 1" w:uiPriority="72"/>
-    <w:lsdException w:name="Colorful Grid Accent 1" w:uiPriority="73"/>
-    <w:lsdException w:name="Light Shading Accent 2" w:uiPriority="60"/>
-    <w:lsdException w:name="Light List Accent 2" w:uiPriority="61"/>
-    <w:lsdException w:name="Light Grid Accent 2" w:uiPriority="62"/>
-    <w:lsdException w:name="Medium Shading 1 Accent 2" w:uiPriority="63"/>
-    <w:lsdException w:name="Medium Shading 2 Accent 2" w:uiPriority="64"/>
-    <w:lsdException w:name="Medium List 1 Accent 2" w:uiPriority="65"/>
-    <w:lsdException w:name="Medium List 2 Accent 2" w:uiPriority="66"/>
-    <w:lsdException w:name="Medium Grid 1 Accent 2" w:uiPriority="67"/>
-    <w:lsdException w:name="Medium Grid 2 Accent 2" w:uiPriority="68"/>
-    <w:lsdException w:name="Medium Grid 3 Accent 2" w:uiPriority="69"/>
-    <w:lsdException w:name="Dark List Accent 2" w:uiPriority="70"/>
-    <w:lsdException w:name="Colorful Shading Accent 2" w:uiPriority="71"/>
-    <w:lsdException w:name="Colorful List Accent 2" w:uiPriority="72"/>
-    <w:lsdException w:name="Colorful Grid Accent 2" w:uiPriority="73"/>
-    <w:lsdException w:name="Light Shading Accent 3" w:uiPriority="60"/>
-    <w:lsdException w:name="Light List Accent 3" w:uiPriority="61"/>
-    <w:lsdException w:name="Light Grid Accent 3" w:uiPriority="62"/>
-    <w:lsdException w:name="Medium Shading 1 Accent 3" w:uiPriority="63"/>
-    <w:lsdException w:name="Medium Shading 2 Accent 3" w:uiPriority="64"/>
-    <w:lsdException w:name="Medium List 1 Accent 3" w:uiPriority="65"/>
-    <w:lsdException w:name="Medium List 2 Accent 3" w:uiPriority="66"/>
-    <w:lsdException w:name="Medium Grid 1 Accent 3" w:uiPriority="67"/>
-    <w:lsdException w:name="Medium Grid 2 Accent 3" w:uiPriority="68"/>
-    <w:lsdException w:name="Medium Grid 3 Accent 3" w:uiPriority="69"/>
-    <w:lsdException w:name="Dark List Accent 3" w:uiPriority="70"/>
-    <w:lsdException w:name="Colorful Shading Accent 3" w:uiPriority="71"/>
-    <w:lsdException w:name="Colorful List Accent 3" w:uiPriority="72"/>
-    <w:lsdException w:name="Colorful Grid Accent 3" w:uiPriority="73"/>
-    <w:lsdException w:name="Light Shading Accent 4" w:uiPriority="60"/>
-    <w:lsdException w:name="Light List Accent 4" w:uiPriority="61"/>
-    <w:lsdException w:name="Light Grid Accent 4" w:uiPriority="62"/>
-    <w:lsdException w:name="Medium Shading 1 Accent 4" w:uiPriority="63"/>
-    <w:lsdException w:name="Medium Shading 2 Accent 4" w:uiPriority="64"/>
-    <w:lsdException w:name="Medium List 1 Accent 4" w:uiPriority="65"/>
-    <w:lsdException w:name="Medium List 2 Accent 4" w:uiPriority="66"/>
-    <w:lsdException w:name="Medium Grid 1 Accent 4" w:uiPriority="67"/>
-    <w:lsdException w:name="Medium Grid 2 Accent 4" w:uiPriority="68"/>
-    <w:lsdException w:name="Medium Grid 3 Accent 4" w:uiPriority="69"/>
-    <w:lsdException w:name="Dark List Accent 4" w:uiPriority="70"/>
-    <w:lsdException w:name="Colorful Shading Accent 4" w:uiPriority="71"/>
-    <w:lsdException w:name="Colorful List Accent 4" w:uiPriority="72"/>
-    <w:lsdException w:name="Colorful Grid Accent 4" w:uiPriority="73"/>
-    <w:lsdException w:name="Light Shading Accent 5" w:uiPriority="60"/>
-    <w:lsdException w:name="Light List Accent 5" w:uiPriority="61"/>
-    <w:lsdException w:name="Light Grid Accent 5" w:uiPriority="62"/>
-    <w:lsdException w:name="Medium Shading 1 Accent 5" w:uiPriority="63"/>
-    <w:lsdException w:name="Medium Shading 2 Accent 5" w:uiPriority="64"/>
-    <w:lsdException w:name="Medium List 1 Accent 5" w:uiPriority="65"/>
-    <w:lsdException w:name="Medium List 2 Accent 5" w:uiPriority="66"/>
-    <w:lsdException w:name="Medium Grid 1 Accent 5" w:uiPriority="67"/>
-    <w:lsdException w:name="Medium Grid 2 Accent 5" w:uiPriority="68"/>
-    <w:lsdException w:name="Medium Grid 3 Accent 5" w:uiPriority="69"/>
-    <w:lsdException w:name="Dark List Accent 5" w:uiPriority="70"/>
-    <w:lsdException w:name="Colorful Shading Accent 5" w:uiPriority="71"/>
-    <w:lsdException w:name="Colorful List Accent 5" w:uiPriority="72"/>
-    <w:lsdException w:name="Colorful Grid Accent 5" w:uiPriority="73"/>
-    <w:lsdException w:name="Light Shading Accent 6" w:uiPriority="60"/>
-    <w:lsdException w:name="Light List Accent 6" w:uiPriority="61"/>
-    <w:lsdException w:name="Light Grid Accent 6" w:uiPriority="62"/>
-    <w:lsdException w:name="Medium Shading 1 Accent 6" w:uiPriority="63"/>
-    <w:lsdException w:name="Medium Shading 2 Accent 6" w:uiPriority="64"/>
-    <w:lsdException w:name="Medium List 1 Accent 6" w:uiPriority="65"/>
-    <w:lsdException w:name="Medium List 2 Accent 6" w:uiPriority="66"/>
-    <w:lsdException w:name="Medium Grid 1 Accent 6" w:uiPriority="67"/>
-    <w:lsdException w:name="Medium Grid 2 Accent 6" w:uiPriority="68"/>
-    <w:lsdException w:name="Medium Grid 3 Accent 6" w:uiPriority="69"/>
-    <w:lsdException w:name="Dark List Accent 6" w:uiPriority="70"/>
-    <w:lsdException w:name="Colorful Shading Accent 6" w:uiPriority="71"/>
-    <w:lsdException w:name="Colorful List Accent 6" w:uiPriority="72"/>
-    <w:lsdException w:name="Colorful Grid Accent 6" w:uiPriority="73"/>
-    <w:lsdException w:name="Subtle Emphasis" w:uiPriority="19"/>
-    <w:lsdException w:name="Intense Emphasis" w:uiPriority="21"/>
-    <w:lsdException w:name="Subtle Reference" w:uiPriority="31"/>
-    <w:lsdException w:name="Intense Reference" w:uiPriority="32"/>
-    <w:lsdException w:name="Book Title" w:uiPriority="33"/>
-    <w:lsdException w:name="Bibliography" w:semiHidden="1" w:uiPriority="37" w:unhideWhenUsed="1"/>
-    <w:lsdException w:name="TOC Heading" w:semiHidden="1" w:uiPriority="39" w:unhideWhenUsed="1" w:qFormat="1"/>
-    <w:lsdException w:name="Plain Table 1" w:uiPriority="41"/>
-    <w:lsdException w:name="Plain Table 2" w:uiPriority="42"/>
-    <w:lsdException w:name="Plain Table 3" w:uiPriority="43"/>
-    <w:lsdException w:name="Plain Table 4" w:uiPriority="44"/>
-    <w:lsdException w:name="Plain Table 5" w:uiPriority="45"/>
-    <w:lsdException w:name="Grid Table Light" w:uiPriority="40"/>
-    <w:lsdException w:name="Grid Table 1 Light" w:uiPriority="46"/>
-    <w:lsdException w:name="Grid Table 2" w:uiPriority="47"/>
-    <w:lsdException w:name="Grid Table 3" w:uiPriority="48"/>
-    <w:lsdException w:name="Grid Table 4" w:uiPriority="49"/>
-    <w:lsdException w:name="Grid Table 5 Dark" w:uiPriority="50"/>
-    <w:lsdException w:name="Grid Table 6 Colorful" w:uiPriority="51"/>
-    <w:lsdException w:name="Grid Table 7 Colorful" w:uiPriority="52"/>
-    <w:lsdException w:name="Grid Table 1 Light Accent 1" w:uiPriority="46"/>
-    <w:lsdException w:name="Grid Table 2 Accent 1" w:uiPriority="47"/>
-    <w:lsdException w:name="Grid Table 3 Accent 1" w:uiPriority="48"/>
-    <w:lsdException w:name="Grid Table 4 Accent 1" w:uiPriority="49"/>
-    <w:lsdException w:name="Grid Table 5 Dark Accent 1" w:uiPriority="50"/>
-    <w:lsdException w:name="Grid Table 6 Colorful Accent 1" w:uiPriority="51"/>
-    <w:lsdException w:name="Grid Table 7 Colorful Accent 1" w:uiPriority="52"/>
-    <w:lsdException w:name="Grid Table 1 Light Accent 2" w:uiPriority="46"/>
-    <w:lsdException w:name="Grid Table 2 Accent 2" w:uiPriority="47"/>
-    <w:lsdException w:name="Grid Table 3 Accent 2" w:uiPriority="48"/>
-    <w:lsdException w:name="Grid Table 4 Accent 2" w:uiPriority="49"/>
-    <w:lsdException w:name="Grid Table 5 Dark Accent 2" w:uiPriority="50"/>
-    <w:lsdException w:name="Grid Table 6 Colorful Accent 2" w:uiPriority="51"/>
-    <w:lsdException w:name="Grid Table 7 Colorful Accent 2" w:uiPriority="52"/>
-    <w:lsdException w:name="Grid Table 1 Light Accent 3" w:uiPriority="46"/>
-    <w:lsdException w:name="Grid Table 2 Accent 3" w:uiPriority="47"/>
-    <w:lsdException w:name="Grid Table 3 Accent 3" w:uiPriority="48"/>
-    <w:lsdException w:name="Grid Table 4 Accent 3" w:uiPriority="49"/>
-    <w:lsdException w:name="Grid Table 5 Dark Accent 3" w:uiPriority="50"/>
-    <w:lsdException w:name="Grid Table 6 Colorful Accent 3" w:uiPriority="51"/>
-    <w:lsdException w:name="Grid Table 7 Colorful Accent 3" w:uiPriority="52"/>
-    <w:lsdException w:name="Grid Table 1 Light Accent 4" w:uiPriority="46"/>
-    <w:lsdException w:name="Grid Table 2 Accent 4" w:uiPriority="47"/>
-    <w:lsdException w:name="Grid Table 3 Accent 4" w:uiPriority="48"/>
-    <w:lsdException w:name="Grid Table 4 Accent 4" w:uiPriority="49"/>
-    <w:lsdException w:name="Grid Table 5 Dark Accent 4" w:uiPriority="50"/>
-    <w:lsdException w:name="Grid Table 6 Colorful Accent 4" w:uiPriority="51"/>
-    <w:lsdException w:name="Grid Table 7 Colorful Accent 4" w:uiPriority="52"/>
-    <w:lsdException w:name="Grid Table 1 Light Accent 5" w:uiPriority="46"/>
-    <w:lsdException w:name="Grid Table 2 Accent 5" w:uiPriority="47"/>
-    <w:lsdException w:name="Grid Table 3 Accent 5" w:uiPriority="48"/>
-    <w:lsdException w:name="Grid Table 4 Accent 5" w:uiPriority="49"/>
-    <w:lsdException w:name="Grid Table 5 Dark Accent 5" w:uiPriority="50"/>
-    <w:lsdException w:name="Grid Table 6 Colorful Accent 5" w:uiPriority="51"/>
-    <w:lsdException w:name="Grid Table 7 Colorful Accent 5" w:uiPriority="52"/>
-    <w:lsdException w:name="Grid Table 1 Light Accent 6" w:uiPriority="46"/>
-    <w:lsdException w:name="Grid Table 2 Accent 6" w:uiPriority="47"/>
-    <w:lsdException w:name="Grid Table 3 Accent 6" w:uiPriority="48"/>
-    <w:lsdException w:name="Grid Table 4 Accent 6" w:uiPriority="49"/>
-    <w:lsdException w:name="Grid Table 5 Dark Accent 6" w:uiPriority="50"/>
-    <w:lsdException w:name="Grid Table 6 Colorful Accent 6" w:uiPriority="51"/>
-    <w:lsdException w:name="Grid Table 7 Colorful Accent 6" w:uiPriority="52"/>
-    <w:lsdException w:name="List Table 1 Light" w:uiPriority="46"/>
-    <w:lsdException w:name="List Table 2" w:uiPriority="47"/>
-    <w:lsdException w:name="List Table 3" w:uiPriority="48"/>
-    <w:lsdException w:name="List Table 4" w:uiPriority="49"/>
-    <w:lsdException w:name="List Table 5 Dark" w:uiPriority="50"/>
-    <w:lsdException w:name="List Table 6 Colorful" w:uiPriority="51"/>
-    <w:lsdException w:name="List Table 7 Colorful" w:uiPriority="52"/>
-    <w:lsdException w:name="List Table 1 Light Accent 1" w:uiPriority="46"/>
-    <w:lsdException w:name="List Table 2 Accent 1" w:uiPriority="47"/>
-    <w:lsdException w:name="List Table 3 Accent 1" w:uiPriority="48"/>
-    <w:lsdException w:name="List Table 4 Accent 1" w:uiPriority="49"/>
-    <w:lsdException w:name="List Table 5 Dark Accent 1" w:uiPriority="50"/>
-    <w:lsdException w:name="List Table 6 Colorful Accent 1" w:uiPriority="51"/>
-    <w:lsdException w:name="List Table 7 Colorful Accent 1" w:uiPriority="52"/>
-    <w:lsdException w:name="List Table 1 Light Accent 2" w:uiPriority="46"/>
-    <w:lsdException w:name="List Table 2 Accent 2" w:uiPriority="47"/>
-    <w:lsdException w:name="List Table 3 Accent 2" w:uiPriority="48"/>
-    <w:lsdException w:name="List Table 4 Accent 2" w:uiPriority="49"/>
-    <w:lsdException w:name="List Table 5 Dark Accent 2" w:uiPriority="50"/>
-    <w:lsdException w:name="List Table 6 Colorful Accent 2" w:uiPriority="51"/>
-    <w:lsdException w:name="List Table 7 Colorful Accent 2" w:uiPriority="52"/>
-    <w:lsdException w:name="List Table 1 Light Accent 3" w:uiPriority="46"/>
-    <w:lsdException w:name="List Table 2 Accent 3" w:uiPriority="47"/>
-    <w:lsdException w:name="List Table 3 Accent 3" w:uiPriority="48"/>
-    <w:lsdException w:name="List Table 4 Accent 3" w:uiPriority="49"/>
-    <w:lsdException w:name="List Table 5 Dark Accent 3" w:uiPriority="50"/>
-    <w:lsdException w:name="List Table 6 Colorful Accent 3" w:uiPriority="51"/>
-    <w:lsdException w:name="List Table 7 Colorful Accent 3" w:uiPriority="52"/>
-    <w:lsdException w:name="List Table 1 Light Accent 4" w:uiPriority="46"/>
-    <w:lsdException w:name="List Table 2 Accent 4" w:uiPriority="47"/>
-    <w:lsdException w:name="List Table 3 Accent 4" w:uiPriority="48"/>
-    <w:lsdException w:name="List Table 4 Accent 4" w:uiPriority="49"/>
-    <w:lsdException w:name="List Table 5 Dark Accent 4" w:uiPriority="50"/>
-    <w:lsdException w:name="List Table 6 Colorful Accent 4" w:uiPriority="51"/>
-    <w:lsdException w:name="List Table 7 Colorful Accent 4" w:uiPriority="52"/>
-    <w:lsdException w:name="List Table 1 Light Accent 5" w:uiPriority="46"/>
-    <w:lsdException w:name="List Table 2 Accent 5" w:uiPriority="47"/>
-    <w:lsdException w:name="List Table 3 Accent 5" w:uiPriority="48"/>
-    <w:lsdException w:name="List Table 4 Accent 5" w:uiPriority="49"/>
-    <w:lsdException w:name="List Table 5 Dark Accent 5" w:uiPriority="50"/>
-    <w:lsdException w:name="List Table 6 Colorful Accent 5" w:uiPriority="51"/>
-    <w:lsdException w:name="List Table 7 Colorful Accent 5" w:uiPriority="52"/>
-    <w:lsdException w:name="List Table 1 Light Accent 6" w:uiPriority="46"/>
-    <w:lsdException w:name="List Table 2 Accent 6" w:uiPriority="47"/>
-    <w:lsdException w:name="List Table 3 Accent 6" w:uiPriority="48"/>
-    <w:lsdException w:name="List Table 4 Accent 6" w:uiPriority="49"/>
-    <w:lsdException w:name="List Table 5 Dark Accent 6" w:uiPriority="50"/>
-    <w:lsdException w:name="List Table 6 Colorful Accent 6" w:uiPriority="51"/>
-    <w:lsdException w:name="List Table 7 Colorful Accent 6" w:uiPriority="52"/>
-    <w:lsdException w:name="Mention" w:semiHidden="1" w:unhideWhenUsed="1"/>
-    <w:lsdException w:name="Smart Hyperlink" w:semiHidden="1" w:unhideWhenUsed="1"/>
-    <w:lsdException w:name="Hashtag" w:semiHidden="1" w:unhideWhenUsed="1"/>
-    <w:lsdException w:name="Unresolved Mention" w:semiHidden="1" w:unhideWhenUsed="1"/>
-    <w:lsdException w:name="Smart Link" w:semiHidden="1" w:unhideWhenUsed="1"/>
+  <w:latentStyles w:defLockedState="0" w:defUIPriority="99" w:defSemiHidden="1" w:defUnhideWhenUsed="1" w:defQFormat="0" w:count="267">
+    <w:lsdException w:name="Normal" w:semiHidden="0" w:uiPriority="0" w:unhideWhenUsed="0" w:qFormat="1"/>
+    <w:lsdException w:name="heading 1" w:semiHidden="0" w:uiPriority="9" w:unhideWhenUsed="0" w:qFormat="1"/>
+    <w:lsdException w:name="heading 2" w:uiPriority="9" w:qFormat="1"/>
+    <w:lsdException w:name="heading 3" w:uiPriority="9" w:qFormat="1"/>
+    <w:lsdException w:name="heading 4" w:uiPriority="9" w:qFormat="1"/>
+    <w:lsdException w:name="heading 5" w:uiPriority="9" w:qFormat="1"/>
+    <w:lsdException w:name="heading 6" w:uiPriority="9" w:qFormat="1"/>
+    <w:lsdException w:name="heading 7" w:uiPriority="9" w:qFormat="1"/>
+    <w:lsdException w:name="heading 8" w:uiPriority="9" w:qFormat="1"/>
+    <w:lsdException w:name="heading 9" w:uiPriority="9" w:qFormat="1"/>
+    <w:lsdException w:name="toc 1" w:uiPriority="39"/>
+    <w:lsdException w:name="toc 2" w:uiPriority="39"/>
+    <w:lsdException w:name="toc 3" w:uiPriority="39"/>
+    <w:lsdException w:name="toc 4" w:uiPriority="39"/>
+    <w:lsdException w:name="toc 5" w:uiPriority="39"/>
+    <w:lsdException w:name="toc 6" w:uiPriority="39"/>
+    <w:lsdException w:name="toc 7" w:uiPriority="39"/>
+    <w:lsdException w:name="toc 8" w:uiPriority="39"/>
+    <w:lsdException w:name="toc 9" w:uiPriority="39"/>
+    <w:lsdException w:name="caption" w:uiPriority="35" w:qFormat="1"/>
+    <w:lsdException w:name="Title" w:semiHidden="0" w:uiPriority="10" w:unhideWhenUsed="0"/>
+    <w:lsdException w:name="Default Paragraph Font" w:uiPriority="1"/>
+    <w:lsdException w:name="Subtitle" w:semiHidden="0" w:uiPriority="11" w:unhideWhenUsed="0"/>
+    <w:lsdException w:name="Strong" w:semiHidden="0" w:uiPriority="22" w:unhideWhenUsed="0" w:qFormat="1"/>
+    <w:lsdException w:name="Emphasis" w:semiHidden="0" w:uiPriority="20" w:unhideWhenUsed="0"/>
+    <w:lsdException w:name="Table Grid" w:semiHidden="0" w:uiPriority="59" w:unhideWhenUsed="0"/>
+    <w:lsdException w:name="Placeholder Text" w:unhideWhenUsed="0"/>
+    <w:lsdException w:name="No Spacing" w:semiHidden="0" w:uiPriority="1" w:unhideWhenUsed="0"/>
+    <w:lsdException w:name="Light Shading" w:semiHidden="0" w:uiPriority="60" w:unhideWhenUsed="0"/>
+    <w:lsdException w:name="Light List" w:semiHidden="0" w:uiPriority="61" w:unhideWhenUsed="0"/>
+    <w:lsdException w:name="Light Grid" w:semiHidden="0" w:uiPriority="62" w:unhideWhenUsed="0"/>
+    <w:lsdException w:name="Medium Shading 1" w:semiHidden="0" w:uiPriority="63" w:unhideWhenUsed="0"/>
+    <w:lsdException w:name="Medium Shading 2" w:semiHidden="0" w:uiPriority="64" w:unhideWhenUsed="0"/>
+    <w:lsdException w:name="Medium List 1" w:semiHidden="0" w:uiPriority="65" w:unhideWhenUsed="0"/>
+    <w:lsdException w:name="Medium List 2" w:semiHidden="0" w:uiPriority="66" w:unhideWhenUsed="0"/>
+    <w:lsdException w:name="Medium Grid 1" w:semiHidden="0" w:uiPriority="67" w:unhideWhenUsed="0"/>
+    <w:lsdException w:name="Medium Grid 2" w:semiHidden="0" w:uiPriority="68" w:unhideWhenUsed="0"/>
+    <w:lsdException w:name="Medium Grid 3" w:semiHidden="0" w:uiPriority="69" w:unhideWhenUsed="0"/>
+    <w:lsdException w:name="Dark List" w:semiHidden="0" w:uiPriority="70" w:unhideWhenUsed="0"/>
+    <w:lsdException w:name="Colorful Shading" w:semiHidden="0" w:uiPriority="71" w:unhideWhenUsed="0"/>
+    <w:lsdException w:name="Colorful List" w:semiHidden="0" w:uiPriority="72" w:unhideWhenUsed="0"/>
+    <w:lsdException w:name="Colorful Grid" w:semiHidden="0" w:uiPriority="73" w:unhideWhenUsed="0"/>
+    <w:lsdException w:name="Light Shading Accent 1" w:semiHidden="0" w:uiPriority="60" w:unhideWhenUsed="0"/>
+    <w:lsdException w:name="Light List Accent 1" w:semiHidden="0" w:uiPriority="61" w:unhideWhenUsed="0"/>
+    <w:lsdException w:name="Light Grid Accent 1" w:semiHidden="0" w:uiPriority="62" w:unhideWhenUsed="0"/>
+    <w:lsdException w:name="Medium Shading 1 Accent 1" w:semiHidden="0" w:uiPriority="63" w:unhideWhenUsed="0"/>
+    <w:lsdException w:name="Medium Shading 2 Accent 1" w:semiHidden="0" w:uiPriority="64" w:unhideWhenUsed="0"/>
+    <w:lsdException w:name="Medium List 1 Accent 1" w:semiHidden="0" w:uiPriority="65" w:unhideWhenUsed="0"/>
+    <w:lsdException w:name="Revision" w:unhideWhenUsed="0"/>
+    <w:lsdException w:name="List Paragraph" w:semiHidden="0" w:uiPriority="34" w:unhideWhenUsed="0" w:qFormat="1"/>
+    <w:lsdException w:name="Quote" w:semiHidden="0" w:uiPriority="29" w:unhideWhenUsed="0"/>
+    <w:lsdException w:name="Intense Quote" w:semiHidden="0" w:uiPriority="30" w:unhideWhenUsed="0"/>
+    <w:lsdException w:name="Medium List 2 Accent 1" w:semiHidden="0" w:uiPriority="66" w:unhideWhenUsed="0"/>
+    <w:lsdException w:name="Medium Grid 1 Accent 1" w:semiHidden="0" w:uiPriority="67" w:unhideWhenUsed="0"/>
+    <w:lsdException w:name="Medium Grid 2 Accent 1" w:semiHidden="0" w:uiPriority="68" w:unhideWhenUsed="0"/>
+    <w:lsdException w:name="Medium Grid 3 Accent 1" w:semiHidden="0" w:uiPriority="69" w:unhideWhenUsed="0"/>
+    <w:lsdException w:name="Dark List Accent 1" w:semiHidden="0" w:uiPriority="70" w:unhideWhenUsed="0"/>
+    <w:lsdException w:name="Colorful Shading Accent 1" w:semiHidden="0" w:uiPriority="71" w:unhideWhenUsed="0"/>
+    <w:lsdException w:name="Colorful List Accent 1" w:semiHidden="0" w:uiPriority="72" w:unhideWhenUsed="0"/>
+    <w:lsdException w:name="Colorful Grid Accent 1" w:semiHidden="0" w:uiPriority="73" w:unhideWhenUsed="0"/>
+    <w:lsdException w:name="Light Shading Accent 2" w:semiHidden="0" w:uiPriority="60" w:unhideWhenUsed="0"/>
+    <w:lsdException w:name="Light List Accent 2" w:semiHidden="0" w:uiPriority="61" w:unhideWhenUsed="0"/>
+    <w:lsdException w:name="Light Grid Accent 2" w:semiHidden="0" w:uiPriority="62" w:unhideWhenUsed="0"/>
+    <w:lsdException w:name="Medium Shading 1 Accent 2" w:semiHidden="0" w:uiPriority="63" w:unhideWhenUsed="0"/>
+    <w:lsdException w:name="Medium Shading 2 Accent 2" w:semiHidden="0" w:uiPriority="64" w:unhideWhenUsed="0"/>
+    <w:lsdException w:name="Medium List 1 Accent 2" w:semiHidden="0" w:uiPriority="65" w:unhideWhenUsed="0"/>
+    <w:lsdException w:name="Medium List 2 Accent 2" w:semiHidden="0" w:uiPriority="66" w:unhideWhenUsed="0"/>
+    <w:lsdException w:name="Medium Grid 1 Accent 2" w:semiHidden="0" w:uiPriority="67" w:unhideWhenUsed="0"/>
+    <w:lsdException w:name="Medium Grid 2 Accent 2" w:semiHidden="0" w:uiPriority="68" w:unhideWhenUsed="0"/>
+    <w:lsdException w:name="Medium Grid 3 Accent 2" w:semiHidden="0" w:uiPriority="69" w:unhideWhenUsed="0"/>
+    <w:lsdException w:name="Dark List Accent 2" w:semiHidden="0" w:uiPriority="70" w:unhideWhenUsed="0"/>
+    <w:lsdException w:name="Colorful Shading Accent 2" w:semiHidden="0" w:uiPriority="71" w:unhideWhenUsed="0"/>
+    <w:lsdException w:name="Colorful List Accent 2" w:semiHidden="0" w:uiPriority="72" w:unhideWhenUsed="0"/>
+    <w:lsdException w:name="Colorful Grid Accent 2" w:semiHidden="0" w:uiPriority="73" w:unhideWhenUsed="0"/>
+    <w:lsdException w:name="Light Shading Accent 3" w:semiHidden="0" w:uiPriority="60" w:unhideWhenUsed="0"/>
+    <w:lsdException w:name="Light List Accent 3" w:semiHidden="0" w:uiPriority="61" w:unhideWhenUsed="0"/>
+    <w:lsdException w:name="Light Grid Accent 3" w:semiHidden="0" w:uiPriority="62" w:unhideWhenUsed="0"/>
+    <w:lsdException w:name="Medium Shading 1 Accent 3" w:semiHidden="0" w:uiPriority="63" w:unhideWhenUsed="0"/>
+    <w:lsdException w:name="Medium Shading 2 Accent 3" w:semiHidden="0" w:uiPriority="64" w:unhideWhenUsed="0"/>
+    <w:lsdException w:name="Medium List 1 Accent 3" w:semiHidden="0" w:uiPriority="65" w:unhideWhenUsed="0"/>
+    <w:lsdException w:name="Medium List 2 Accent 3" w:semiHidden="0" w:uiPriority="66" w:unhideWhenUsed="0"/>
+    <w:lsdException w:name="Medium Grid 1 Accent 3" w:semiHidden="0" w:uiPriority="67" w:unhideWhenUsed="0"/>
+    <w:lsdException w:name="Medium Grid 2 Accent 3" w:semiHidden="0" w:uiPriority="68" w:unhideWhenUsed="0"/>
+    <w:lsdException w:name="Medium Grid 3 Accent 3" w:semiHidden="0" w:uiPriority="69" w:unhideWhenUsed="0"/>
+    <w:lsdException w:name="Dark List Accent 3" w:semiHidden="0" w:uiPriority="70" w:unhideWhenUsed="0"/>
+    <w:lsdException w:name="Colorful Shading Accent 3" w:semiHidden="0" w:uiPriority="71" w:unhideWhenUsed="0"/>
+    <w:lsdException w:name="Colorful List Accent 3" w:semiHidden="0" w:uiPriority="72" w:unhideWhenUsed="0"/>
+    <w:lsdException w:name="Colorful Grid Accent 3" w:semiHidden="0" w:uiPriority="73" w:unhideWhenUsed="0"/>
+    <w:lsdException w:name="Light Shading Accent 4" w:semiHidden="0" w:uiPriority="60" w:unhideWhenUsed="0"/>
+    <w:lsdException w:name="Light List Accent 4" w:semiHidden="0" w:uiPriority="61" w:unhideWhenUsed="0"/>
+    <w:lsdException w:name="Light Grid Accent 4" w:semiHidden="0" w:uiPriority="62" w:unhideWhenUsed="0"/>
+    <w:lsdException w:name="Medium Shading 1 Accent 4" w:semiHidden="0" w:uiPriority="63" w:unhideWhenUsed="0"/>
+    <w:lsdException w:name="Medium Shading 2 Accent 4" w:semiHidden="0" w:uiPriority="64" w:unhideWhenUsed="0"/>
+    <w:lsdException w:name="Medium List 1 Accent 4" w:semiHidden="0" w:uiPriority="65" w:unhideWhenUsed="0"/>
+    <w:lsdException w:name="Medium List 2 Accent 4" w:semiHidden="0" w:uiPriority="66" w:unhideWhenUsed="0"/>
+    <w:lsdException w:name="Medium Grid 1 Accent 4" w:semiHidden="0" w:uiPriority="67" w:unhideWhenUsed="0"/>
+    <w:lsdException w:name="Medium Grid 2 Accent 4" w:semiHidden="0" w:uiPriority="68" w:unhideWhenUsed="0"/>
+    <w:lsdException w:name="Medium Grid 3 Accent 4" w:semiHidden="0" w:uiPriority="69" w:unhideWhenUsed="0"/>
+    <w:lsdException w:name="Dark List Accent 4" w:semiHidden="0" w:uiPriority="70" w:unhideWhenUsed="0"/>
+    <w:lsdException w:name="Colorful Shading Accent 4" w:semiHidden="0" w:uiPriority="71" w:unhideWhenUsed="0"/>
+    <w:lsdException w:name="Colorful List Accent 4" w:semiHidden="0" w:uiPriority="72" w:unhideWhenUsed="0"/>
+    <w:lsdException w:name="Colorful Grid Accent 4" w:semiHidden="0" w:uiPriority="73" w:unhideWhenUsed="0"/>
+    <w:lsdException w:name="Light Shading Accent 5" w:semiHidden="0" w:uiPriority="60" w:unhideWhenUsed="0"/>
+    <w:lsdException w:name="Light List Accent 5" w:semiHidden="0" w:uiPriority="61" w:unhideWhenUsed="0"/>
+    <w:lsdException w:name="Light Grid Accent 5" w:semiHidden="0" w:uiPriority="62" w:unhideWhenUsed="0"/>
+    <w:lsdException w:name="Medium Shading 1 Accent 5" w:semiHidden="0" w:uiPriority="63" w:unhideWhenUsed="0"/>
+    <w:lsdException w:name="Medium Shading 2 Accent 5" w:semiHidden="0" w:uiPriority="64" w:unhideWhenUsed="0"/>
+    <w:lsdException w:name="Medium List 1 Accent 5" w:semiHidden="0" w:uiPriority="65" w:unhideWhenUsed="0"/>
+    <w:lsdException w:name="Medium List 2 Accent 5" w:semiHidden="0" w:uiPriority="66" w:unhideWhenUsed="0"/>
+    <w:lsdException w:name="Medium Grid 1 Accent 5" w:semiHidden="0" w:uiPriority="67" w:unhideWhenUsed="0"/>
+    <w:lsdException w:name="Medium Grid 2 Accent 5" w:semiHidden="0" w:uiPriority="68" w:unhideWhenUsed="0"/>
+    <w:lsdException w:name="Medium Grid 3 Accent 5" w:semiHidden="0" w:uiPriority="69" w:unhideWhenUsed="0"/>
+    <w:lsdException w:name="Dark List Accent 5" w:semiHidden="0" w:uiPriority="70" w:unhideWhenUsed="0"/>
+    <w:lsdException w:name="Colorful Shading Accent 5" w:semiHidden="0" w:uiPriority="71" w:unhideWhenUsed="0"/>
+    <w:lsdException w:name="Colorful List Accent 5" w:semiHidden="0" w:uiPriority="72" w:unhideWhenUsed="0"/>
+    <w:lsdException w:name="Colorful Grid Accent 5" w:semiHidden="0" w:uiPriority="73" w:unhideWhenUsed="0"/>
+    <w:lsdException w:name="Light Shading Accent 6" w:semiHidden="0" w:uiPriority="60" w:unhideWhenUsed="0"/>
+    <w:lsdException w:name="Light List Accent 6" w:semiHidden="0" w:uiPriority="61" w:unhideWhenUsed="0"/>
+    <w:lsdException w:name="Light Grid Accent 6" w:semiHidden="0" w:uiPriority="62" w:unhideWhenUsed="0"/>
+    <w:lsdException w:name="Medium Shading 1 Accent 6" w:semiHidden="0" w:uiPriority="63" w:unhideWhenUsed="0"/>
+    <w:lsdException w:name="Medium Shading 2 Accent 6" w:semiHidden="0" w:uiPriority="64" w:unhideWhenUsed="0"/>
+    <w:lsdException w:name="Medium List 1 Accent 6" w:semiHidden="0" w:uiPriority="65" w:unhideWhenUsed="0"/>
+    <w:lsdException w:name="Medium List 2 Accent 6" w:semiHidden="0" w:uiPriority="66" w:unhideWhenUsed="0"/>
+    <w:lsdException w:name="Medium Grid 1 Accent 6" w:semiHidden="0" w:uiPriority="67" w:unhideWhenUsed="0"/>
+    <w:lsdException w:name="Medium Grid 2 Accent 6" w:semiHidden="0" w:uiPriority="68" w:unhideWhenUsed="0"/>
+    <w:lsdException w:name="Medium Grid 3 Accent 6" w:semiHidden="0" w:uiPriority="69" w:unhideWhenUsed="0"/>
+    <w:lsdException w:name="Dark List Accent 6" w:semiHidden="0" w:uiPriority="70" w:unhideWhenUsed="0"/>
+    <w:lsdException w:name="Colorful Shading Accent 6" w:semiHidden="0" w:uiPriority="71" w:unhideWhenUsed="0"/>
+    <w:lsdException w:name="Colorful List Accent 6" w:semiHidden="0" w:uiPriority="72" w:unhideWhenUsed="0"/>
+    <w:lsdException w:name="Colorful Grid Accent 6" w:semiHidden="0" w:uiPriority="73" w:unhideWhenUsed="0"/>
+    <w:lsdException w:name="Subtle Emphasis" w:semiHidden="0" w:uiPriority="19" w:unhideWhenUsed="0"/>
+    <w:lsdException w:name="Intense Emphasis" w:semiHidden="0" w:uiPriority="21" w:unhideWhenUsed="0"/>
+    <w:lsdException w:name="Subtle Reference" w:semiHidden="0" w:uiPriority="31" w:unhideWhenUsed="0"/>
+    <w:lsdException w:name="Intense Reference" w:semiHidden="0" w:uiPriority="32" w:unhideWhenUsed="0"/>
+    <w:lsdException w:name="Book Title" w:semiHidden="0" w:uiPriority="33" w:unhideWhenUsed="0"/>
+    <w:lsdException w:name="Bibliography" w:uiPriority="37"/>
+    <w:lsdException w:name="TOC Heading" w:uiPriority="39" w:qFormat="1"/>
   </w:latentStyles>
   <w:style w:type="paragraph" w:default="1" w:styleId="Normal">
     <w:name w:val="Normal"/>
@@ -21776,6 +20469,7 @@
     <w:uiPriority w:val="99"/>
     <w:semiHidden/>
     <w:unhideWhenUsed/>
+    <w:qFormat/>
     <w:tblPr>
       <w:tblInd w:w="0" w:type="dxa"/>
       <w:tblCellMar>
@@ -21873,7 +20567,7 @@
     <w:unhideWhenUsed/>
     <w:rsid w:val="0079324A"/>
     <w:rPr>
-      <w:color w:val="0000FF" w:themeColor="hyperlink"/>
+      <w:color w:val="E2D700" w:themeColor="hyperlink"/>
       <w:u w:val="single"/>
     </w:rPr>
   </w:style>
@@ -21985,7 +20679,7 @@
     <w:unhideWhenUsed/>
     <w:rsid w:val="00C0490B"/>
     <w:rPr>
-      <w:color w:val="800080" w:themeColor="followedHyperlink"/>
+      <w:color w:val="85DFD0" w:themeColor="followedHyperlink"/>
       <w:u w:val="single"/>
     </w:rPr>
   </w:style>
@@ -22036,6 +20730,7 @@
       <w:spacing w:after="0" w:line="240" w:lineRule="auto"/>
     </w:pPr>
     <w:tblPr>
+      <w:tblInd w:w="0" w:type="dxa"/>
       <w:tblBorders>
         <w:top w:val="single" w:sz="4" w:space="0" w:color="auto"/>
         <w:left w:val="single" w:sz="4" w:space="0" w:color="auto"/>
@@ -22044,6 +20739,12 @@
         <w:insideH w:val="single" w:sz="4" w:space="0" w:color="auto"/>
         <w:insideV w:val="single" w:sz="4" w:space="0" w:color="auto"/>
       </w:tblBorders>
+      <w:tblCellMar>
+        <w:top w:w="0" w:type="dxa"/>
+        <w:left w:w="108" w:type="dxa"/>
+        <w:bottom w:w="0" w:type="dxa"/>
+        <w:right w:w="108" w:type="dxa"/>
+      </w:tblCellMar>
     </w:tblPr>
   </w:style>
   <w:style w:type="character" w:customStyle="1" w:styleId="tgc">
@@ -22079,11 +20780,11 @@
     <w:unhideWhenUsed/>
     <w:rsid w:val="005054C7"/>
     <w:rPr>
-      <w:color w:val="0000FF" w:themeColor="hyperlink"/>
+      <w:color w:val="E2D700" w:themeColor="hyperlink"/>
       <w:u w:val="single"/>
     </w:rPr>
   </w:style>
-  <w:style w:type="character" w:styleId="UnresolvedMention">
+  <w:style w:type="character" w:customStyle="1" w:styleId="UnresolvedMention">
     <w:name w:val="Unresolved Mention"/>
     <w:basedOn w:val="DefaultParagraphFont"/>
     <w:uiPriority w:val="99"/>
@@ -22095,13 +20796,43 @@
       <w:shd w:val="clear" w:color="auto" w:fill="E1DFDD"/>
     </w:rPr>
   </w:style>
+  <w:style w:type="paragraph" w:styleId="DocumentMap">
+    <w:name w:val="Document Map"/>
+    <w:basedOn w:val="Normal"/>
+    <w:link w:val="DocumentMapChar"/>
+    <w:uiPriority w:val="99"/>
+    <w:semiHidden/>
+    <w:unhideWhenUsed/>
+    <w:rsid w:val="00152126"/>
+    <w:pPr>
+      <w:spacing w:before="0" w:after="0" w:line="240" w:lineRule="auto"/>
+    </w:pPr>
+    <w:rPr>
+      <w:rFonts w:ascii="Tahoma" w:hAnsi="Tahoma" w:cs="Tahoma"/>
+      <w:sz w:val="16"/>
+      <w:szCs w:val="16"/>
+    </w:rPr>
+  </w:style>
+  <w:style w:type="character" w:customStyle="1" w:styleId="DocumentMapChar">
+    <w:name w:val="Document Map Char"/>
+    <w:basedOn w:val="DefaultParagraphFont"/>
+    <w:link w:val="DocumentMap"/>
+    <w:uiPriority w:val="99"/>
+    <w:semiHidden/>
+    <w:rsid w:val="00152126"/>
+    <w:rPr>
+      <w:rFonts w:ascii="Tahoma" w:hAnsi="Tahoma" w:cs="Tahoma"/>
+      <w:sz w:val="16"/>
+      <w:szCs w:val="16"/>
+    </w:rPr>
+  </w:style>
 </w:styles>
 </file>
 
 <file path=word/theme/theme1.xml><?xml version="1.0" encoding="utf-8"?>
-<a:theme xmlns:a="http://schemas.openxmlformats.org/drawingml/2006/main" name="Office Theme">
+<a:theme xmlns:a="http://schemas.openxmlformats.org/drawingml/2006/main" name="Flow">
   <a:themeElements>
-    <a:clrScheme name="Office">
+    <a:clrScheme name="Flow">
       <a:dk1>
         <a:sysClr val="windowText" lastClr="000000"/>
       </a:dk1>
@@ -22109,81 +20840,46 @@
         <a:sysClr val="window" lastClr="FFFFFF"/>
       </a:lt1>
       <a:dk2>
-        <a:srgbClr val="1F497D"/>
+        <a:srgbClr val="04617B"/>
       </a:dk2>
       <a:lt2>
-        <a:srgbClr val="EEECE1"/>
+        <a:srgbClr val="DBF5F9"/>
       </a:lt2>
       <a:accent1>
-        <a:srgbClr val="4F81BD"/>
+        <a:srgbClr val="0F6FC6"/>
       </a:accent1>
       <a:accent2>
-        <a:srgbClr val="C0504D"/>
+        <a:srgbClr val="009DD9"/>
       </a:accent2>
       <a:accent3>
-        <a:srgbClr val="9BBB59"/>
+        <a:srgbClr val="0BD0D9"/>
       </a:accent3>
       <a:accent4>
-        <a:srgbClr val="8064A2"/>
+        <a:srgbClr val="10CF9B"/>
       </a:accent4>
       <a:accent5>
-        <a:srgbClr val="4BACC6"/>
+        <a:srgbClr val="7CCA62"/>
       </a:accent5>
       <a:accent6>
-        <a:srgbClr val="F79646"/>
+        <a:srgbClr val="A5C249"/>
       </a:accent6>
       <a:hlink>
-        <a:srgbClr val="0000FF"/>
+        <a:srgbClr val="E2D700"/>
       </a:hlink>
       <a:folHlink>
-        <a:srgbClr val="800080"/>
+        <a:srgbClr val="85DFD0"/>
       </a:folHlink>
     </a:clrScheme>
-    <a:fontScheme name="Office">
+    <a:fontScheme name="Flow">
       <a:majorFont>
-        <a:latin typeface="Cambria"/>
-        <a:ea typeface=""/>
-        <a:cs typeface=""/>
-        <a:font script="Jpan" typeface="ＭＳ ゴシック"/>
-        <a:font script="Hang" typeface="맑은 고딕"/>
-        <a:font script="Hans" typeface="宋体"/>
-        <a:font script="Hant" typeface="新細明體"/>
-        <a:font script="Arab" typeface="Times New Roman"/>
-        <a:font script="Hebr" typeface="Times New Roman"/>
-        <a:font script="Thai" typeface="Angsana New"/>
-        <a:font script="Ethi" typeface="Nyala"/>
-        <a:font script="Beng" typeface="Vrinda"/>
-        <a:font script="Gujr" typeface="Shruti"/>
-        <a:font script="Khmr" typeface="MoolBoran"/>
-        <a:font script="Knda" typeface="Tunga"/>
-        <a:font script="Guru" typeface="Raavi"/>
-        <a:font script="Cans" typeface="Euphemia"/>
-        <a:font script="Cher" typeface="Plantagenet Cherokee"/>
-        <a:font script="Yiii" typeface="Microsoft Yi Baiti"/>
-        <a:font script="Tibt" typeface="Microsoft Himalaya"/>
-        <a:font script="Thaa" typeface="MV Boli"/>
-        <a:font script="Deva" typeface="Mangal"/>
-        <a:font script="Telu" typeface="Gautami"/>
-        <a:font script="Taml" typeface="Latha"/>
-        <a:font script="Syrc" typeface="Estrangelo Edessa"/>
-        <a:font script="Orya" typeface="Kalinga"/>
-        <a:font script="Mlym" typeface="Kartika"/>
-        <a:font script="Laoo" typeface="DokChampa"/>
-        <a:font script="Sinh" typeface="Iskoola Pota"/>
-        <a:font script="Mong" typeface="Mongolian Baiti"/>
-        <a:font script="Viet" typeface="Times New Roman"/>
-        <a:font script="Uigh" typeface="Microsoft Uighur"/>
-        <a:font script="Geor" typeface="Sylfaen"/>
-      </a:majorFont>
-      <a:minorFont>
         <a:latin typeface="Calibri"/>
         <a:ea typeface=""/>
         <a:cs typeface=""/>
-        <a:font script="Jpan" typeface="ＭＳ 明朝"/>
-        <a:font script="Hang" typeface="맑은 고딕"/>
-        <a:font script="Hans" typeface="宋体"/>
-        <a:font script="Hant" typeface="新細明體"/>
-        <a:font script="Arab" typeface="Arial"/>
+        <a:font script="Jpan" typeface="ＭＳ Ｐゴシック"/>
+        <a:font script="Hang" typeface="HY중고딕"/>
+        <a:font script="Hans" typeface="隶书"/>
+        <a:font script="Hant" typeface="微軟正黑體"/>
+        <a:font script="Arab" typeface="Traditional Arabic"/>
         <a:font script="Hebr" typeface="Arial"/>
         <a:font script="Thai" typeface="Cordia New"/>
         <a:font script="Ethi" typeface="Nyala"/>
@@ -22208,10 +20904,43 @@
         <a:font script="Mong" typeface="Mongolian Baiti"/>
         <a:font script="Viet" typeface="Arial"/>
         <a:font script="Uigh" typeface="Microsoft Uighur"/>
-        <a:font script="Geor" typeface="Sylfaen"/>
+      </a:majorFont>
+      <a:minorFont>
+        <a:latin typeface="Constantia"/>
+        <a:ea typeface=""/>
+        <a:cs typeface=""/>
+        <a:font script="Jpan" typeface="HGP明朝E"/>
+        <a:font script="Hang" typeface="HY신명조"/>
+        <a:font script="Hans" typeface="宋体"/>
+        <a:font script="Hant" typeface="新細明體"/>
+        <a:font script="Arab" typeface="Majalla UI"/>
+        <a:font script="Hebr" typeface="David"/>
+        <a:font script="Thai" typeface="Browallia New"/>
+        <a:font script="Ethi" typeface="Nyala"/>
+        <a:font script="Beng" typeface="Vrinda"/>
+        <a:font script="Gujr" typeface="Shruti"/>
+        <a:font script="Khmr" typeface="MoolBoran"/>
+        <a:font script="Knda" typeface="Tunga"/>
+        <a:font script="Guru" typeface="Raavi"/>
+        <a:font script="Cans" typeface="Euphemia"/>
+        <a:font script="Cher" typeface="Plantagenet Cherokee"/>
+        <a:font script="Yiii" typeface="Microsoft Yi Baiti"/>
+        <a:font script="Tibt" typeface="Microsoft Himalaya"/>
+        <a:font script="Thaa" typeface="MV Boli"/>
+        <a:font script="Deva" typeface="Mangal"/>
+        <a:font script="Telu" typeface="Gautami"/>
+        <a:font script="Taml" typeface="Latha"/>
+        <a:font script="Syrc" typeface="Estrangelo Edessa"/>
+        <a:font script="Orya" typeface="Kalinga"/>
+        <a:font script="Mlym" typeface="Kartika"/>
+        <a:font script="Laoo" typeface="DokChampa"/>
+        <a:font script="Sinh" typeface="Iskoola Pota"/>
+        <a:font script="Mong" typeface="Mongolian Baiti"/>
+        <a:font script="Viet" typeface="Times New Roman"/>
+        <a:font script="Uigh" typeface="Microsoft Uighur"/>
       </a:minorFont>
     </a:fontScheme>
-    <a:fmtScheme name="Office">
+    <a:fmtScheme name="Flow">
       <a:fillStyleLst>
         <a:solidFill>
           <a:schemeClr val="phClr"/>
@@ -22220,55 +20949,66 @@
           <a:gsLst>
             <a:gs pos="0">
               <a:schemeClr val="phClr">
-                <a:tint val="50000"/>
-                <a:satMod val="300000"/>
+                <a:tint val="70000"/>
+                <a:satMod val="130000"/>
               </a:schemeClr>
             </a:gs>
-            <a:gs pos="35000">
+            <a:gs pos="43000">
               <a:schemeClr val="phClr">
-                <a:tint val="37000"/>
-                <a:satMod val="300000"/>
+                <a:tint val="44000"/>
+                <a:satMod val="165000"/>
+              </a:schemeClr>
+            </a:gs>
+            <a:gs pos="93000">
+              <a:schemeClr val="phClr">
+                <a:tint val="15000"/>
+                <a:satMod val="165000"/>
               </a:schemeClr>
             </a:gs>
             <a:gs pos="100000">
               <a:schemeClr val="phClr">
-                <a:tint val="15000"/>
-                <a:satMod val="350000"/>
+                <a:tint val="5000"/>
+                <a:satMod val="250000"/>
               </a:schemeClr>
             </a:gs>
           </a:gsLst>
-          <a:lin ang="16200000" scaled="1"/>
+          <a:path path="circle">
+            <a:fillToRect l="50000" t="130000" r="50000" b="-30000"/>
+          </a:path>
         </a:gradFill>
         <a:gradFill rotWithShape="1">
           <a:gsLst>
             <a:gs pos="0">
               <a:schemeClr val="phClr">
-                <a:shade val="51000"/>
-                <a:satMod val="130000"/>
+                <a:tint val="98000"/>
+                <a:shade val="25000"/>
+                <a:satMod val="250000"/>
               </a:schemeClr>
             </a:gs>
-            <a:gs pos="80000">
+            <a:gs pos="68000">
               <a:schemeClr val="phClr">
-                <a:shade val="93000"/>
-                <a:satMod val="130000"/>
+                <a:tint val="86000"/>
+                <a:satMod val="115000"/>
               </a:schemeClr>
             </a:gs>
             <a:gs pos="100000">
               <a:schemeClr val="phClr">
-                <a:shade val="94000"/>
-                <a:satMod val="135000"/>
+                <a:tint val="50000"/>
+                <a:satMod val="150000"/>
               </a:schemeClr>
             </a:gs>
           </a:gsLst>
-          <a:lin ang="16200000" scaled="0"/>
+          <a:path path="circle">
+            <a:fillToRect l="50000" t="130000" r="50000" b="-30000"/>
+          </a:path>
         </a:gradFill>
       </a:fillStyleLst>
       <a:lnStyleLst>
         <a:ln w="9525" cap="flat" cmpd="sng" algn="ctr">
           <a:solidFill>
             <a:schemeClr val="phClr">
-              <a:shade val="95000"/>
-              <a:satMod val="105000"/>
+              <a:shade val="50000"/>
+              <a:satMod val="103000"/>
             </a:schemeClr>
           </a:solidFill>
           <a:prstDash val="solid"/>
@@ -22289,40 +21029,46 @@
       <a:effectStyleLst>
         <a:effectStyle>
           <a:effectLst>
-            <a:outerShdw blurRad="40000" dist="20000" dir="5400000" rotWithShape="0">
-              <a:srgbClr val="000000">
-                <a:alpha val="38000"/>
-              </a:srgbClr>
+            <a:outerShdw blurRad="57150" dist="38100" dir="5400000" algn="ctr" rotWithShape="0">
+              <a:schemeClr val="phClr">
+                <a:shade val="9000"/>
+                <a:satMod val="105000"/>
+                <a:alpha val="48000"/>
+              </a:schemeClr>
             </a:outerShdw>
           </a:effectLst>
         </a:effectStyle>
         <a:effectStyle>
           <a:effectLst>
-            <a:outerShdw blurRad="40000" dist="23000" dir="5400000" rotWithShape="0">
-              <a:srgbClr val="000000">
-                <a:alpha val="35000"/>
-              </a:srgbClr>
+            <a:outerShdw blurRad="57150" dist="38100" dir="5400000" algn="ctr" rotWithShape="0">
+              <a:schemeClr val="phClr">
+                <a:shade val="9000"/>
+                <a:satMod val="105000"/>
+                <a:alpha val="48000"/>
+              </a:schemeClr>
             </a:outerShdw>
           </a:effectLst>
         </a:effectStyle>
         <a:effectStyle>
           <a:effectLst>
-            <a:outerShdw blurRad="40000" dist="23000" dir="5400000" rotWithShape="0">
-              <a:srgbClr val="000000">
-                <a:alpha val="35000"/>
-              </a:srgbClr>
+            <a:outerShdw blurRad="57150" dist="38100" dir="5400000" algn="ctr" rotWithShape="0">
+              <a:schemeClr val="phClr">
+                <a:shade val="9000"/>
+                <a:satMod val="105000"/>
+                <a:alpha val="48000"/>
+              </a:schemeClr>
             </a:outerShdw>
           </a:effectLst>
           <a:scene3d>
-            <a:camera prst="orthographicFront">
+            <a:camera prst="orthographicFront" fov="0">
               <a:rot lat="0" lon="0" rev="0"/>
             </a:camera>
-            <a:lightRig rig="threePt" dir="t">
-              <a:rot lat="0" lon="0" rev="1200000"/>
+            <a:lightRig rig="glow" dir="tl">
+              <a:rot lat="0" lon="0" rev="900000"/>
             </a:lightRig>
           </a:scene3d>
-          <a:sp3d>
-            <a:bevelT w="63500" h="25400"/>
+          <a:sp3d prstMaterial="powder">
+            <a:bevelT w="25400" h="38100"/>
           </a:sp3d>
         </a:effectStyle>
       </a:effectStyleLst>
@@ -22334,47 +21080,42 @@
           <a:gsLst>
             <a:gs pos="0">
               <a:schemeClr val="phClr">
-                <a:tint val="40000"/>
-                <a:satMod val="350000"/>
+                <a:tint val="80000"/>
+                <a:satMod val="400000"/>
               </a:schemeClr>
             </a:gs>
-            <a:gs pos="40000">
+            <a:gs pos="25000">
               <a:schemeClr val="phClr">
-                <a:tint val="45000"/>
-                <a:shade val="99000"/>
-                <a:satMod val="350000"/>
+                <a:tint val="83000"/>
+                <a:satMod val="320000"/>
               </a:schemeClr>
             </a:gs>
             <a:gs pos="100000">
               <a:schemeClr val="phClr">
-                <a:shade val="20000"/>
-                <a:satMod val="255000"/>
+                <a:shade val="15000"/>
+                <a:satMod val="320000"/>
               </a:schemeClr>
             </a:gs>
           </a:gsLst>
           <a:path path="circle">
-            <a:fillToRect l="50000" t="-80000" r="50000" b="180000"/>
+            <a:fillToRect l="10000" t="110000" r="10000" b="100000"/>
           </a:path>
         </a:gradFill>
-        <a:gradFill rotWithShape="1">
-          <a:gsLst>
-            <a:gs pos="0">
+        <a:blipFill>
+          <a:blip xmlns:r="http://schemas.openxmlformats.org/officeDocument/2006/relationships" r:embed="rId1">
+            <a:duotone>
               <a:schemeClr val="phClr">
-                <a:tint val="80000"/>
-                <a:satMod val="300000"/>
+                <a:shade val="90000"/>
+                <a:satMod val="150000"/>
               </a:schemeClr>
-            </a:gs>
-            <a:gs pos="100000">
               <a:schemeClr val="phClr">
-                <a:shade val="30000"/>
-                <a:satMod val="200000"/>
+                <a:tint val="88000"/>
+                <a:satMod val="150000"/>
               </a:schemeClr>
-            </a:gs>
-          </a:gsLst>
-          <a:path path="circle">
-            <a:fillToRect l="50000" t="50000" r="50000" b="50000"/>
-          </a:path>
-        </a:gradFill>
+            </a:duotone>
+          </a:blip>
+          <a:tile tx="0" ty="0" sx="65000" sy="65000" flip="none" algn="tl"/>
+        </a:blipFill>
       </a:bgFillStyleLst>
     </a:fmtScheme>
   </a:themeElements>
@@ -22388,7 +21129,7 @@
 </file>
 
 <file path=customXml/itemProps1.xml><?xml version="1.0" encoding="utf-8"?>
-<ds:datastoreItem xmlns:ds="http://schemas.openxmlformats.org/officeDocument/2006/customXml" ds:itemID="{4DBE4EEA-CC19-4E55-9E80-E247650C2E11}">
+<ds:datastoreItem xmlns:ds="http://schemas.openxmlformats.org/officeDocument/2006/customXml" ds:itemID="{1A3343D4-A434-44DD-ADD1-88B4E1373491}">
   <ds:schemaRefs>
     <ds:schemaRef ds:uri="http://schemas.openxmlformats.org/officeDocument/2006/bibliography"/>
   </ds:schemaRefs>

</xml_diff>